<commit_message>
add more points to the documentation
</commit_message>
<xml_diff>
--- a/documents/3D Library.docx
+++ b/documents/3D Library.docx
@@ -4,7 +4,7 @@
   <w:body>
     <w:p>
       <w:pPr>
-        <w:pStyle w:val="Title"/>
+        <w:pStyle w:val="Titel"/>
         <w:rPr>
           <w:rFonts w:asciiTheme="minorHAnsi" w:hAnsiTheme="minorHAnsi" w:cstheme="minorHAnsi"/>
         </w:rPr>
@@ -16,7 +16,7 @@
         <w:t>3D Library</w:t>
       </w:r>
     </w:p>
-    <w:bookmarkStart w:id="0" w:name="_Toc33301789" w:displacedByCustomXml="next"/>
+    <w:bookmarkStart w:id="0" w:name="_Toc33987940" w:displacedByCustomXml="next"/>
     <w:sdt>
       <w:sdtPr>
         <w:rPr>
@@ -42,7 +42,7 @@
       <w:sdtContent>
         <w:p>
           <w:pPr>
-            <w:pStyle w:val="Heading2"/>
+            <w:pStyle w:val="berschrift2"/>
           </w:pPr>
           <w:r>
             <w:t>Inhalt</w:t>
@@ -54,14 +54,14 @@
         </w:p>
         <w:p>
           <w:pPr>
-            <w:pStyle w:val="TOC2"/>
+            <w:pStyle w:val="Verzeichnis2"/>
             <w:tabs>
               <w:tab w:val="right" w:leader="dot" w:pos="9062"/>
             </w:tabs>
             <w:rPr>
               <w:rFonts w:eastAsiaTheme="minorEastAsia"/>
               <w:noProof/>
-              <w:lang w:val="en-US" w:eastAsia="ja-JP"/>
+              <w:lang w:eastAsia="de-CH"/>
             </w:rPr>
           </w:pPr>
           <w:r>
@@ -82,7 +82,7 @@
             </w:rPr>
             <w:fldChar w:fldCharType="separate"/>
           </w:r>
-          <w:hyperlink w:anchor="_Toc33301789" w:history="1">
+          <w:hyperlink w:anchor="_Toc33987940" w:history="1">
             <w:r>
               <w:rPr>
                 <w:rStyle w:val="Hyperlink"/>
@@ -109,7 +109,7 @@
                 <w:noProof/>
                 <w:webHidden/>
               </w:rPr>
-              <w:instrText xml:space="preserve"> PAGEREF _Toc33301789 \h </w:instrText>
+              <w:instrText xml:space="preserve"> PAGEREF _Toc33987940 \h </w:instrText>
             </w:r>
             <w:r>
               <w:rPr>
@@ -142,17 +142,17 @@
         </w:p>
         <w:p>
           <w:pPr>
-            <w:pStyle w:val="TOC2"/>
+            <w:pStyle w:val="Verzeichnis2"/>
             <w:tabs>
               <w:tab w:val="right" w:leader="dot" w:pos="9062"/>
             </w:tabs>
             <w:rPr>
               <w:rFonts w:eastAsiaTheme="minorEastAsia"/>
               <w:noProof/>
-              <w:lang w:val="en-US" w:eastAsia="ja-JP"/>
+              <w:lang w:eastAsia="de-CH"/>
             </w:rPr>
           </w:pPr>
-          <w:hyperlink w:anchor="_Toc33301790" w:history="1">
+          <w:hyperlink w:anchor="_Toc33987941" w:history="1">
             <w:r>
               <w:rPr>
                 <w:rStyle w:val="Hyperlink"/>
@@ -180,7 +180,7 @@
                 <w:noProof/>
                 <w:webHidden/>
               </w:rPr>
-              <w:instrText xml:space="preserve"> PAGEREF _Toc33301790 \h </w:instrText>
+              <w:instrText xml:space="preserve"> PAGEREF _Toc33987941 \h </w:instrText>
             </w:r>
             <w:r>
               <w:rPr>
@@ -213,17 +213,17 @@
         </w:p>
         <w:p>
           <w:pPr>
-            <w:pStyle w:val="TOC3"/>
+            <w:pStyle w:val="Verzeichnis3"/>
             <w:tabs>
               <w:tab w:val="right" w:leader="dot" w:pos="9062"/>
             </w:tabs>
             <w:rPr>
               <w:rFonts w:eastAsiaTheme="minorEastAsia"/>
               <w:noProof/>
-              <w:lang w:val="en-US" w:eastAsia="ja-JP"/>
+              <w:lang w:eastAsia="de-CH"/>
             </w:rPr>
           </w:pPr>
-          <w:hyperlink w:anchor="_Toc33301791" w:history="1">
+          <w:hyperlink w:anchor="_Toc33987942" w:history="1">
             <w:r>
               <w:rPr>
                 <w:rStyle w:val="Hyperlink"/>
@@ -251,7 +251,7 @@
                 <w:noProof/>
                 <w:webHidden/>
               </w:rPr>
-              <w:instrText xml:space="preserve"> PAGEREF _Toc33301791 \h </w:instrText>
+              <w:instrText xml:space="preserve"> PAGEREF _Toc33987942 \h </w:instrText>
             </w:r>
             <w:r>
               <w:rPr>
@@ -284,17 +284,17 @@
         </w:p>
         <w:p>
           <w:pPr>
-            <w:pStyle w:val="TOC3"/>
+            <w:pStyle w:val="Verzeichnis3"/>
             <w:tabs>
               <w:tab w:val="right" w:leader="dot" w:pos="9062"/>
             </w:tabs>
             <w:rPr>
               <w:rFonts w:eastAsiaTheme="minorEastAsia"/>
               <w:noProof/>
-              <w:lang w:val="en-US" w:eastAsia="ja-JP"/>
+              <w:lang w:eastAsia="de-CH"/>
             </w:rPr>
           </w:pPr>
-          <w:hyperlink w:anchor="_Toc33301792" w:history="1">
+          <w:hyperlink w:anchor="_Toc33987943" w:history="1">
             <w:r>
               <w:rPr>
                 <w:rStyle w:val="Hyperlink"/>
@@ -322,7 +322,7 @@
                 <w:noProof/>
                 <w:webHidden/>
               </w:rPr>
-              <w:instrText xml:space="preserve"> PAGEREF _Toc33301792 \h </w:instrText>
+              <w:instrText xml:space="preserve"> PAGEREF _Toc33987943 \h </w:instrText>
             </w:r>
             <w:r>
               <w:rPr>
@@ -355,17 +355,17 @@
         </w:p>
         <w:p>
           <w:pPr>
-            <w:pStyle w:val="TOC3"/>
+            <w:pStyle w:val="Verzeichnis3"/>
             <w:tabs>
               <w:tab w:val="right" w:leader="dot" w:pos="9062"/>
             </w:tabs>
             <w:rPr>
               <w:rFonts w:eastAsiaTheme="minorEastAsia"/>
               <w:noProof/>
-              <w:lang w:val="en-US" w:eastAsia="ja-JP"/>
+              <w:lang w:eastAsia="de-CH"/>
             </w:rPr>
           </w:pPr>
-          <w:hyperlink w:anchor="_Toc33301793" w:history="1">
+          <w:hyperlink w:anchor="_Toc33987944" w:history="1">
             <w:r>
               <w:rPr>
                 <w:rStyle w:val="Hyperlink"/>
@@ -393,7 +393,7 @@
                 <w:noProof/>
                 <w:webHidden/>
               </w:rPr>
-              <w:instrText xml:space="preserve"> PAGEREF _Toc33301793 \h </w:instrText>
+              <w:instrText xml:space="preserve"> PAGEREF _Toc33987944 \h </w:instrText>
             </w:r>
             <w:r>
               <w:rPr>
@@ -426,17 +426,17 @@
         </w:p>
         <w:p>
           <w:pPr>
-            <w:pStyle w:val="TOC3"/>
+            <w:pStyle w:val="Verzeichnis3"/>
             <w:tabs>
               <w:tab w:val="right" w:leader="dot" w:pos="9062"/>
             </w:tabs>
             <w:rPr>
               <w:rFonts w:eastAsiaTheme="minorEastAsia"/>
               <w:noProof/>
-              <w:lang w:val="en-US" w:eastAsia="ja-JP"/>
+              <w:lang w:eastAsia="de-CH"/>
             </w:rPr>
           </w:pPr>
-          <w:hyperlink w:anchor="_Toc33301794" w:history="1">
+          <w:hyperlink w:anchor="_Toc33987945" w:history="1">
             <w:r>
               <w:rPr>
                 <w:rStyle w:val="Hyperlink"/>
@@ -464,7 +464,7 @@
                 <w:noProof/>
                 <w:webHidden/>
               </w:rPr>
-              <w:instrText xml:space="preserve"> PAGEREF _Toc33301794 \h </w:instrText>
+              <w:instrText xml:space="preserve"> PAGEREF _Toc33987945 \h </w:instrText>
             </w:r>
             <w:r>
               <w:rPr>
@@ -497,17 +497,17 @@
         </w:p>
         <w:p>
           <w:pPr>
-            <w:pStyle w:val="TOC2"/>
+            <w:pStyle w:val="Verzeichnis2"/>
             <w:tabs>
               <w:tab w:val="right" w:leader="dot" w:pos="9062"/>
             </w:tabs>
             <w:rPr>
               <w:rFonts w:eastAsiaTheme="minorEastAsia"/>
               <w:noProof/>
-              <w:lang w:val="en-US" w:eastAsia="ja-JP"/>
+              <w:lang w:eastAsia="de-CH"/>
             </w:rPr>
           </w:pPr>
-          <w:hyperlink w:anchor="_Toc33301795" w:history="1">
+          <w:hyperlink w:anchor="_Toc33987946" w:history="1">
             <w:r>
               <w:rPr>
                 <w:rStyle w:val="Hyperlink"/>
@@ -542,7 +542,7 @@
                 <w:noProof/>
                 <w:webHidden/>
               </w:rPr>
-              <w:instrText xml:space="preserve"> PAGEREF _Toc33301795 \h </w:instrText>
+              <w:instrText xml:space="preserve"> PAGEREF _Toc33987946 \h </w:instrText>
             </w:r>
             <w:r>
               <w:rPr>
@@ -572,20 +572,22 @@
               <w:fldChar w:fldCharType="end"/>
             </w:r>
           </w:hyperlink>
+          <w:bookmarkStart w:id="1" w:name="_GoBack"/>
+          <w:bookmarkEnd w:id="1"/>
         </w:p>
         <w:p>
           <w:pPr>
-            <w:pStyle w:val="TOC3"/>
+            <w:pStyle w:val="Verzeichnis3"/>
             <w:tabs>
               <w:tab w:val="right" w:leader="dot" w:pos="9062"/>
             </w:tabs>
             <w:rPr>
               <w:rFonts w:eastAsiaTheme="minorEastAsia"/>
               <w:noProof/>
-              <w:lang w:val="en-US" w:eastAsia="ja-JP"/>
+              <w:lang w:eastAsia="de-CH"/>
             </w:rPr>
           </w:pPr>
-          <w:hyperlink w:anchor="_Toc33301796" w:history="1">
+          <w:hyperlink w:anchor="_Toc33987947" w:history="1">
             <w:r>
               <w:rPr>
                 <w:rStyle w:val="Hyperlink"/>
@@ -612,7 +614,7 @@
                 <w:noProof/>
                 <w:webHidden/>
               </w:rPr>
-              <w:instrText xml:space="preserve"> PAGEREF _Toc33301796 \h </w:instrText>
+              <w:instrText xml:space="preserve"> PAGEREF _Toc33987947 \h </w:instrText>
             </w:r>
             <w:r>
               <w:rPr>
@@ -645,17 +647,17 @@
         </w:p>
         <w:p>
           <w:pPr>
-            <w:pStyle w:val="TOC3"/>
+            <w:pStyle w:val="Verzeichnis3"/>
             <w:tabs>
               <w:tab w:val="right" w:leader="dot" w:pos="9062"/>
             </w:tabs>
             <w:rPr>
               <w:rFonts w:eastAsiaTheme="minorEastAsia"/>
               <w:noProof/>
-              <w:lang w:val="en-US" w:eastAsia="ja-JP"/>
+              <w:lang w:eastAsia="de-CH"/>
             </w:rPr>
           </w:pPr>
-          <w:hyperlink w:anchor="_Toc33301797" w:history="1">
+          <w:hyperlink w:anchor="_Toc33987948" w:history="1">
             <w:r>
               <w:rPr>
                 <w:rStyle w:val="Hyperlink"/>
@@ -682,7 +684,7 @@
                 <w:noProof/>
                 <w:webHidden/>
               </w:rPr>
-              <w:instrText xml:space="preserve"> PAGEREF _Toc33301797 \h </w:instrText>
+              <w:instrText xml:space="preserve"> PAGEREF _Toc33987948 \h </w:instrText>
             </w:r>
             <w:r>
               <w:rPr>
@@ -715,17 +717,17 @@
         </w:p>
         <w:p>
           <w:pPr>
-            <w:pStyle w:val="TOC3"/>
+            <w:pStyle w:val="Verzeichnis3"/>
             <w:tabs>
               <w:tab w:val="right" w:leader="dot" w:pos="9062"/>
             </w:tabs>
             <w:rPr>
               <w:rFonts w:eastAsiaTheme="minorEastAsia"/>
               <w:noProof/>
-              <w:lang w:val="en-US" w:eastAsia="ja-JP"/>
+              <w:lang w:eastAsia="de-CH"/>
             </w:rPr>
           </w:pPr>
-          <w:hyperlink w:anchor="_Toc33301798" w:history="1">
+          <w:hyperlink w:anchor="_Toc33987949" w:history="1">
             <w:r>
               <w:rPr>
                 <w:rStyle w:val="Hyperlink"/>
@@ -752,7 +754,7 @@
                 <w:noProof/>
                 <w:webHidden/>
               </w:rPr>
-              <w:instrText xml:space="preserve"> PAGEREF _Toc33301798 \h </w:instrText>
+              <w:instrText xml:space="preserve"> PAGEREF _Toc33987949 \h </w:instrText>
             </w:r>
             <w:r>
               <w:rPr>
@@ -785,17 +787,17 @@
         </w:p>
         <w:p>
           <w:pPr>
-            <w:pStyle w:val="TOC3"/>
+            <w:pStyle w:val="Verzeichnis3"/>
             <w:tabs>
               <w:tab w:val="right" w:leader="dot" w:pos="9062"/>
             </w:tabs>
             <w:rPr>
               <w:rFonts w:eastAsiaTheme="minorEastAsia"/>
               <w:noProof/>
-              <w:lang w:val="en-US" w:eastAsia="ja-JP"/>
+              <w:lang w:eastAsia="de-CH"/>
             </w:rPr>
           </w:pPr>
-          <w:hyperlink w:anchor="_Toc33301799" w:history="1">
+          <w:hyperlink w:anchor="_Toc33987950" w:history="1">
             <w:r>
               <w:rPr>
                 <w:rStyle w:val="Hyperlink"/>
@@ -822,7 +824,7 @@
                 <w:noProof/>
                 <w:webHidden/>
               </w:rPr>
-              <w:instrText xml:space="preserve"> PAGEREF _Toc33301799 \h </w:instrText>
+              <w:instrText xml:space="preserve"> PAGEREF _Toc33987950 \h </w:instrText>
             </w:r>
             <w:r>
               <w:rPr>
@@ -855,24 +857,24 @@
         </w:p>
         <w:p>
           <w:pPr>
-            <w:pStyle w:val="TOC2"/>
+            <w:pStyle w:val="Verzeichnis2"/>
             <w:tabs>
               <w:tab w:val="right" w:leader="dot" w:pos="9062"/>
             </w:tabs>
             <w:rPr>
               <w:rFonts w:eastAsiaTheme="minorEastAsia"/>
               <w:noProof/>
-              <w:lang w:val="en-US" w:eastAsia="ja-JP"/>
+              <w:lang w:eastAsia="de-CH"/>
             </w:rPr>
           </w:pPr>
-          <w:hyperlink w:anchor="_Toc33301800" w:history="1">
+          <w:hyperlink w:anchor="_Toc33987951" w:history="1">
             <w:r>
               <w:rPr>
                 <w:rStyle w:val="Hyperlink"/>
                 <w:rFonts w:cstheme="minorHAnsi"/>
                 <w:noProof/>
               </w:rPr>
-              <w:t>Fazit</w:t>
+              <w:t>Reflexion</w:t>
             </w:r>
             <w:r>
               <w:rPr>
@@ -893,7 +895,7 @@
                 <w:noProof/>
                 <w:webHidden/>
               </w:rPr>
-              <w:instrText xml:space="preserve"> PAGEREF _Toc33301800 \h </w:instrText>
+              <w:instrText xml:space="preserve"> PAGEREF _Toc33987951 \h </w:instrText>
             </w:r>
             <w:r>
               <w:rPr>
@@ -926,24 +928,24 @@
         </w:p>
         <w:p>
           <w:pPr>
-            <w:pStyle w:val="TOC2"/>
+            <w:pStyle w:val="Verzeichnis2"/>
             <w:tabs>
               <w:tab w:val="right" w:leader="dot" w:pos="9062"/>
             </w:tabs>
             <w:rPr>
               <w:rFonts w:eastAsiaTheme="minorEastAsia"/>
               <w:noProof/>
-              <w:lang w:val="en-US" w:eastAsia="ja-JP"/>
+              <w:lang w:eastAsia="de-CH"/>
             </w:rPr>
           </w:pPr>
-          <w:hyperlink w:anchor="_Toc33301801" w:history="1">
+          <w:hyperlink w:anchor="_Toc33987952" w:history="1">
             <w:r>
               <w:rPr>
                 <w:rStyle w:val="Hyperlink"/>
                 <w:rFonts w:cstheme="minorHAnsi"/>
                 <w:noProof/>
               </w:rPr>
-              <w:t>Reflexion</w:t>
+              <w:t>Fazit</w:t>
             </w:r>
             <w:r>
               <w:rPr>
@@ -964,7 +966,7 @@
                 <w:noProof/>
                 <w:webHidden/>
               </w:rPr>
-              <w:instrText xml:space="preserve"> PAGEREF _Toc33301801 \h </w:instrText>
+              <w:instrText xml:space="preserve"> PAGEREF _Toc33987952 \h </w:instrText>
             </w:r>
             <w:r>
               <w:rPr>
@@ -1033,12 +1035,12 @@
     </w:p>
     <w:p>
       <w:pPr>
-        <w:pStyle w:val="Heading2"/>
+        <w:pStyle w:val="berschrift2"/>
         <w:rPr>
           <w:lang w:val="de-DE"/>
         </w:rPr>
       </w:pPr>
-      <w:bookmarkStart w:id="1" w:name="_Toc33301790"/>
+      <w:bookmarkStart w:id="2" w:name="_Toc33987941"/>
       <w:r>
         <w:rPr>
           <w:lang w:val="de-DE"/>
@@ -1046,7 +1048,7 @@
         <w:lastRenderedPageBreak/>
         <w:t>Einführung</w:t>
       </w:r>
-      <w:bookmarkEnd w:id="1"/>
+      <w:bookmarkEnd w:id="2"/>
     </w:p>
     <w:p>
       <w:pPr>
@@ -1063,19 +1065,19 @@
     </w:p>
     <w:p>
       <w:pPr>
-        <w:pStyle w:val="Heading3"/>
+        <w:pStyle w:val="berschrift3"/>
         <w:rPr>
           <w:rFonts w:asciiTheme="minorHAnsi" w:hAnsiTheme="minorHAnsi" w:cstheme="minorHAnsi"/>
         </w:rPr>
       </w:pPr>
-      <w:bookmarkStart w:id="2" w:name="_Toc33301791"/>
+      <w:bookmarkStart w:id="3" w:name="_Toc33987942"/>
       <w:r>
         <w:rPr>
           <w:rFonts w:asciiTheme="minorHAnsi" w:hAnsiTheme="minorHAnsi" w:cstheme="minorHAnsi"/>
         </w:rPr>
         <w:t>Overview</w:t>
       </w:r>
-      <w:bookmarkEnd w:id="2"/>
+      <w:bookmarkEnd w:id="3"/>
     </w:p>
     <w:p>
       <w:pPr>
@@ -1311,38 +1313,25 @@
     </w:p>
     <w:p>
       <w:pPr>
-        <w:pStyle w:val="Caption"/>
+        <w:pStyle w:val="Beschriftung"/>
         <w:rPr>
           <w:rFonts w:cstheme="minorHAnsi"/>
           <w:color w:val="FF0000"/>
         </w:rPr>
       </w:pPr>
-      <w:bookmarkStart w:id="3" w:name="_Ref33294082"/>
+      <w:bookmarkStart w:id="4" w:name="_Ref33294082"/>
       <w:r>
         <w:t xml:space="preserve">Abbildung </w:t>
       </w:r>
-      <w:r>
-        <w:fldChar w:fldCharType="begin"/>
-      </w:r>
-      <w:r>
-        <w:instrText xml:space="preserve"> SEQ Abbildung \* ARABIC </w:instrText>
-      </w:r>
-      <w:r>
-        <w:fldChar w:fldCharType="separate"/>
-      </w:r>
-      <w:r>
-        <w:rPr>
-          <w:noProof/>
-        </w:rPr>
-        <w:t>1</w:t>
-      </w:r>
-      <w:r>
-        <w:rPr>
-          <w:noProof/>
-        </w:rPr>
-        <w:fldChar w:fldCharType="end"/>
-      </w:r>
-      <w:bookmarkEnd w:id="3"/>
+      <w:fldSimple w:instr=" SEQ Abbildung \* ARABIC ">
+        <w:r>
+          <w:rPr>
+            <w:noProof/>
+          </w:rPr>
+          <w:t>1</w:t>
+        </w:r>
+      </w:fldSimple>
+      <w:bookmarkEnd w:id="4"/>
       <w:r>
         <w:t>: Overview</w:t>
       </w:r>
@@ -1552,26 +1541,39 @@
     </w:p>
     <w:p>
       <w:pPr>
-        <w:pStyle w:val="Caption"/>
-      </w:pPr>
-      <w:bookmarkStart w:id="4" w:name="_Ref33294005"/>
-      <w:bookmarkStart w:id="5" w:name="_Ref33293946"/>
+        <w:pStyle w:val="Beschriftung"/>
+      </w:pPr>
+      <w:bookmarkStart w:id="5" w:name="_Ref33294005"/>
+      <w:bookmarkStart w:id="6" w:name="_Ref33293946"/>
       <w:r>
         <w:t xml:space="preserve">Abbildung </w:t>
       </w:r>
-      <w:fldSimple w:instr=" SEQ Abbildung \* ARABIC ">
-        <w:r>
-          <w:rPr>
-            <w:noProof/>
-          </w:rPr>
-          <w:t>2</w:t>
-        </w:r>
-      </w:fldSimple>
-      <w:bookmarkEnd w:id="4"/>
+      <w:r>
+        <w:fldChar w:fldCharType="begin"/>
+      </w:r>
+      <w:r>
+        <w:instrText xml:space="preserve"> SEQ Abbildung \* ARABIC </w:instrText>
+      </w:r>
+      <w:r>
+        <w:fldChar w:fldCharType="separate"/>
+      </w:r>
+      <w:r>
+        <w:rPr>
+          <w:noProof/>
+        </w:rPr>
+        <w:t>2</w:t>
+      </w:r>
+      <w:r>
+        <w:rPr>
+          <w:noProof/>
+        </w:rPr>
+        <w:fldChar w:fldCharType="end"/>
+      </w:r>
+      <w:bookmarkEnd w:id="5"/>
       <w:r>
         <w:t>: Filter</w:t>
       </w:r>
-      <w:bookmarkEnd w:id="5"/>
+      <w:bookmarkEnd w:id="6"/>
     </w:p>
     <w:p>
       <w:r>
@@ -1630,50 +1632,37 @@
     </w:p>
     <w:p>
       <w:pPr>
-        <w:pStyle w:val="Caption"/>
-        <w:rPr>
-          <w:rFonts w:cstheme="minorHAnsi"/>
-        </w:rPr>
-      </w:pPr>
-      <w:bookmarkStart w:id="6" w:name="_Ref33294063"/>
+        <w:pStyle w:val="Beschriftung"/>
+        <w:rPr>
+          <w:rFonts w:cstheme="minorHAnsi"/>
+        </w:rPr>
+      </w:pPr>
+      <w:bookmarkStart w:id="7" w:name="_Ref33294063"/>
       <w:r>
         <w:t xml:space="preserve">Abbildung </w:t>
       </w:r>
-      <w:r>
-        <w:fldChar w:fldCharType="begin"/>
-      </w:r>
-      <w:r>
-        <w:instrText xml:space="preserve"> SEQ Abbildung \* ARABIC </w:instrText>
-      </w:r>
-      <w:r>
-        <w:fldChar w:fldCharType="separate"/>
-      </w:r>
-      <w:r>
-        <w:rPr>
-          <w:noProof/>
-        </w:rPr>
-        <w:t>3</w:t>
-      </w:r>
-      <w:r>
-        <w:rPr>
-          <w:noProof/>
-        </w:rPr>
-        <w:fldChar w:fldCharType="end"/>
-      </w:r>
-      <w:bookmarkEnd w:id="6"/>
+      <w:fldSimple w:instr=" SEQ Abbildung \* ARABIC ">
+        <w:r>
+          <w:rPr>
+            <w:noProof/>
+          </w:rPr>
+          <w:t>3</w:t>
+        </w:r>
+      </w:fldSimple>
+      <w:bookmarkEnd w:id="7"/>
       <w:r>
         <w:t>: Anzeige mit Filter</w:t>
       </w:r>
     </w:p>
     <w:p>
       <w:pPr>
-        <w:pStyle w:val="Heading3"/>
+        <w:pStyle w:val="berschrift3"/>
         <w:rPr>
           <w:rFonts w:asciiTheme="minorHAnsi" w:hAnsiTheme="minorHAnsi" w:cstheme="minorHAnsi"/>
         </w:rPr>
       </w:pPr>
-      <w:bookmarkStart w:id="7" w:name="_Ref33297097"/>
-      <w:bookmarkStart w:id="8" w:name="_Toc33301792"/>
+      <w:bookmarkStart w:id="8" w:name="_Ref33297097"/>
+      <w:bookmarkStart w:id="9" w:name="_Toc33987943"/>
       <w:r>
         <w:rPr>
           <w:rFonts w:asciiTheme="minorHAnsi" w:hAnsiTheme="minorHAnsi" w:cstheme="minorHAnsi"/>
@@ -1687,8 +1676,8 @@
         </w:rPr>
         <w:t>view</w:t>
       </w:r>
-      <w:bookmarkEnd w:id="7"/>
       <w:bookmarkEnd w:id="8"/>
+      <w:bookmarkEnd w:id="9"/>
     </w:p>
     <w:p>
       <w:pPr>
@@ -1744,13 +1733,7 @@
         <w:fldChar w:fldCharType="separate"/>
       </w:r>
       <w:r>
-        <w:t>Abbil</w:t>
-      </w:r>
-      <w:r>
-        <w:t>d</w:t>
-      </w:r>
-      <w:r>
-        <w:t xml:space="preserve">ung </w:t>
+        <w:t xml:space="preserve">Abbildung </w:t>
       </w:r>
       <w:r>
         <w:rPr>
@@ -1921,38 +1904,22 @@
     </w:p>
     <w:p>
       <w:pPr>
-        <w:pStyle w:val="Caption"/>
-      </w:pPr>
-      <w:bookmarkStart w:id="9" w:name="_Ref33297904"/>
-      <w:bookmarkStart w:id="10" w:name="_Ref33297887"/>
+        <w:pStyle w:val="Beschriftung"/>
+      </w:pPr>
+      <w:bookmarkStart w:id="10" w:name="_Ref33297904"/>
+      <w:bookmarkStart w:id="11" w:name="_Ref33297887"/>
       <w:r>
         <w:t xml:space="preserve">Abbildung </w:t>
       </w:r>
-      <w:r>
-        <w:fldChar w:fldCharType="begin"/>
-      </w:r>
-      <w:r>
-        <w:instrText xml:space="preserve"> SEQ Abbildung \* ARA</w:instrText>
-      </w:r>
-      <w:r>
-        <w:instrText xml:space="preserve">BIC </w:instrText>
-      </w:r>
-      <w:r>
-        <w:fldChar w:fldCharType="separate"/>
-      </w:r>
-      <w:r>
-        <w:rPr>
-          <w:noProof/>
-        </w:rPr>
-        <w:t>4</w:t>
-      </w:r>
-      <w:r>
-        <w:rPr>
-          <w:noProof/>
-        </w:rPr>
-        <w:fldChar w:fldCharType="end"/>
-      </w:r>
-      <w:bookmarkEnd w:id="9"/>
+      <w:fldSimple w:instr=" SEQ Abbildung \* ARABIC ">
+        <w:r>
+          <w:rPr>
+            <w:noProof/>
+          </w:rPr>
+          <w:t>4</w:t>
+        </w:r>
+      </w:fldSimple>
+      <w:bookmarkEnd w:id="10"/>
       <w:r>
         <w:t>:</w:t>
       </w:r>
@@ -1962,37 +1929,45 @@
       <w:r>
         <w:t>Detailview</w:t>
       </w:r>
-      <w:bookmarkEnd w:id="10"/>
-    </w:p>
-    <w:p>
-      <w:pPr>
-        <w:pStyle w:val="Heading3"/>
+      <w:bookmarkEnd w:id="11"/>
+    </w:p>
+    <w:p>
+      <w:pPr>
+        <w:pStyle w:val="berschrift3"/>
         <w:ind w:left="708" w:hanging="708"/>
         <w:rPr>
           <w:rFonts w:asciiTheme="minorHAnsi" w:hAnsiTheme="minorHAnsi" w:cstheme="minorHAnsi"/>
         </w:rPr>
       </w:pPr>
-      <w:bookmarkStart w:id="11" w:name="_Toc33301793"/>
+      <w:bookmarkStart w:id="12" w:name="_Toc33987944"/>
       <w:r>
         <w:rPr>
           <w:rFonts w:asciiTheme="minorHAnsi" w:hAnsiTheme="minorHAnsi" w:cstheme="minorHAnsi"/>
         </w:rPr>
         <w:t>Login</w:t>
       </w:r>
-      <w:bookmarkEnd w:id="11"/>
-    </w:p>
-    <w:p>
-      <w:pPr>
-        <w:rPr>
-          <w:rFonts w:cstheme="minorHAnsi"/>
-        </w:rPr>
-      </w:pPr>
-      <w:r>
-        <w:rPr>
-          <w:rFonts w:cstheme="minorHAnsi"/>
-        </w:rPr>
-        <w:t>Der gleichnamige Knopf für das Login befindet sich im Banner und führt zur Loginmaske</w:t>
-      </w:r>
+      <w:bookmarkEnd w:id="12"/>
+    </w:p>
+    <w:p>
+      <w:pPr>
+        <w:rPr>
+          <w:rFonts w:cstheme="minorHAnsi"/>
+        </w:rPr>
+      </w:pPr>
+      <w:r>
+        <w:rPr>
+          <w:rFonts w:cstheme="minorHAnsi"/>
+        </w:rPr>
+        <w:t xml:space="preserve">Der gleichnamige Knopf für das Login befindet sich im Banner und führt zur </w:t>
+      </w:r>
+      <w:proofErr w:type="spellStart"/>
+      <w:r>
+        <w:rPr>
+          <w:rFonts w:cstheme="minorHAnsi"/>
+        </w:rPr>
+        <w:t>Loginmaske</w:t>
+      </w:r>
+      <w:proofErr w:type="spellEnd"/>
       <w:r>
         <w:rPr>
           <w:rFonts w:cstheme="minorHAnsi"/>
@@ -2103,34 +2078,21 @@
     </w:p>
     <w:p>
       <w:pPr>
-        <w:pStyle w:val="Caption"/>
-      </w:pPr>
-      <w:bookmarkStart w:id="12" w:name="_Ref33299229"/>
+        <w:pStyle w:val="Beschriftung"/>
+      </w:pPr>
+      <w:bookmarkStart w:id="13" w:name="_Ref33299229"/>
       <w:r>
         <w:t xml:space="preserve">Abbildung </w:t>
       </w:r>
-      <w:r>
-        <w:fldChar w:fldCharType="begin"/>
-      </w:r>
-      <w:r>
-        <w:instrText xml:space="preserve"> SEQ Abbildung \* ARABIC </w:instrText>
-      </w:r>
-      <w:r>
-        <w:fldChar w:fldCharType="separate"/>
-      </w:r>
-      <w:r>
-        <w:rPr>
-          <w:noProof/>
-        </w:rPr>
-        <w:t>5</w:t>
-      </w:r>
-      <w:r>
-        <w:rPr>
-          <w:noProof/>
-        </w:rPr>
-        <w:fldChar w:fldCharType="end"/>
-      </w:r>
-      <w:bookmarkEnd w:id="12"/>
+      <w:fldSimple w:instr=" SEQ Abbildung \* ARABIC ">
+        <w:r>
+          <w:rPr>
+            <w:noProof/>
+          </w:rPr>
+          <w:t>5</w:t>
+        </w:r>
+      </w:fldSimple>
+      <w:bookmarkEnd w:id="13"/>
       <w:r>
         <w:t>: Loginmaske</w:t>
       </w:r>
@@ -2146,19 +2108,19 @@
     </w:p>
     <w:p>
       <w:pPr>
-        <w:pStyle w:val="Heading3"/>
+        <w:pStyle w:val="berschrift3"/>
         <w:rPr>
           <w:rFonts w:asciiTheme="minorHAnsi" w:hAnsiTheme="minorHAnsi" w:cstheme="minorHAnsi"/>
         </w:rPr>
       </w:pPr>
-      <w:bookmarkStart w:id="13" w:name="_Toc33301794"/>
+      <w:bookmarkStart w:id="14" w:name="_Toc33987945"/>
       <w:r>
         <w:rPr>
           <w:rFonts w:asciiTheme="minorHAnsi" w:hAnsiTheme="minorHAnsi" w:cstheme="minorHAnsi"/>
         </w:rPr>
         <w:t>Upload</w:t>
       </w:r>
-      <w:bookmarkEnd w:id="13"/>
+      <w:bookmarkEnd w:id="14"/>
     </w:p>
     <w:p>
       <w:pPr>
@@ -2297,34 +2259,21 @@
     </w:p>
     <w:p>
       <w:pPr>
-        <w:pStyle w:val="Caption"/>
-      </w:pPr>
-      <w:bookmarkStart w:id="14" w:name="_Ref33300577"/>
+        <w:pStyle w:val="Beschriftung"/>
+      </w:pPr>
+      <w:bookmarkStart w:id="15" w:name="_Ref33300577"/>
       <w:r>
         <w:t xml:space="preserve">Abbildung </w:t>
       </w:r>
-      <w:r>
-        <w:fldChar w:fldCharType="begin"/>
-      </w:r>
-      <w:r>
-        <w:instrText xml:space="preserve"> SEQ Abbildung \* ARABIC </w:instrText>
-      </w:r>
-      <w:r>
-        <w:fldChar w:fldCharType="separate"/>
-      </w:r>
-      <w:r>
-        <w:rPr>
-          <w:noProof/>
-        </w:rPr>
-        <w:t>6</w:t>
-      </w:r>
-      <w:r>
-        <w:rPr>
-          <w:noProof/>
-        </w:rPr>
-        <w:fldChar w:fldCharType="end"/>
-      </w:r>
-      <w:bookmarkEnd w:id="14"/>
+      <w:fldSimple w:instr=" SEQ Abbildung \* ARABIC ">
+        <w:r>
+          <w:rPr>
+            <w:noProof/>
+          </w:rPr>
+          <w:t>6</w:t>
+        </w:r>
+      </w:fldSimple>
+      <w:bookmarkEnd w:id="15"/>
       <w:r>
         <w:t>: Uploadmaske</w:t>
       </w:r>
@@ -2345,9 +2294,9 @@
     </w:p>
     <w:p>
       <w:pPr>
-        <w:pStyle w:val="Heading2"/>
-      </w:pPr>
-      <w:bookmarkStart w:id="15" w:name="_Toc33301795"/>
+        <w:pStyle w:val="berschrift2"/>
+      </w:pPr>
+      <w:bookmarkStart w:id="16" w:name="_Toc33987946"/>
       <w:r>
         <w:rPr>
           <w:lang w:val="de-DE"/>
@@ -2358,7 +2307,7 @@
       <w:r>
         <w:t xml:space="preserve"> Dokumentation</w:t>
       </w:r>
-      <w:bookmarkEnd w:id="15"/>
+      <w:bookmarkEnd w:id="16"/>
     </w:p>
     <w:p>
       <w:pPr>
@@ -2558,8 +2507,10 @@
       <w:pPr>
         <w:keepNext/>
       </w:pPr>
-      <w:bookmarkStart w:id="16" w:name="_GoBack"/>
-      <w:r>
+      <w:r>
+        <w:rPr>
+          <w:noProof/>
+        </w:rPr>
         <w:drawing>
           <wp:inline distT="0" distB="0" distL="0" distR="0" wp14:anchorId="494E3607" wp14:editId="7CDAB4F5">
             <wp:extent cx="5760720" cy="2018030"/>
@@ -2596,24 +2547,36 @@
           </wp:inline>
         </w:drawing>
       </w:r>
-      <w:bookmarkEnd w:id="16"/>
-    </w:p>
-    <w:p>
-      <w:pPr>
-        <w:pStyle w:val="Caption"/>
+    </w:p>
+    <w:p>
+      <w:pPr>
+        <w:pStyle w:val="Beschriftung"/>
       </w:pPr>
       <w:bookmarkStart w:id="17" w:name="_Ref33295476"/>
       <w:r>
         <w:t xml:space="preserve">Abbildung </w:t>
       </w:r>
-      <w:fldSimple w:instr=" SEQ Abbildung \* ARABIC ">
-        <w:r>
-          <w:rPr>
-            <w:noProof/>
-          </w:rPr>
-          <w:t>7</w:t>
-        </w:r>
-      </w:fldSimple>
+      <w:r>
+        <w:fldChar w:fldCharType="begin"/>
+      </w:r>
+      <w:r>
+        <w:instrText xml:space="preserve"> SEQ Abbildung \* ARABIC </w:instrText>
+      </w:r>
+      <w:r>
+        <w:fldChar w:fldCharType="separate"/>
+      </w:r>
+      <w:r>
+        <w:rPr>
+          <w:noProof/>
+        </w:rPr>
+        <w:t>7</w:t>
+      </w:r>
+      <w:r>
+        <w:rPr>
+          <w:noProof/>
+        </w:rPr>
+        <w:fldChar w:fldCharType="end"/>
+      </w:r>
       <w:bookmarkEnd w:id="17"/>
       <w:r>
         <w:t>: Architekturdiagramm</w:t>
@@ -2621,9 +2584,9 @@
     </w:p>
     <w:p>
       <w:pPr>
-        <w:pStyle w:val="Heading3"/>
-      </w:pPr>
-      <w:bookmarkStart w:id="18" w:name="_Toc33301796"/>
+        <w:pStyle w:val="berschrift3"/>
+      </w:pPr>
+      <w:bookmarkStart w:id="18" w:name="_Toc33987947"/>
       <w:r>
         <w:t>Overview</w:t>
       </w:r>
@@ -2705,9 +2668,9 @@
     </w:p>
     <w:p>
       <w:pPr>
-        <w:pStyle w:val="Heading3"/>
-      </w:pPr>
-      <w:bookmarkStart w:id="19" w:name="_Toc33301797"/>
+        <w:pStyle w:val="berschrift3"/>
+      </w:pPr>
+      <w:bookmarkStart w:id="19" w:name="_Toc33987948"/>
       <w:r>
         <w:t>Detailview (3D Viewer)</w:t>
       </w:r>
@@ -2752,9 +2715,9 @@
     </w:p>
     <w:p>
       <w:pPr>
-        <w:pStyle w:val="Heading3"/>
-      </w:pPr>
-      <w:bookmarkStart w:id="20" w:name="_Toc33301798"/>
+        <w:pStyle w:val="berschrift3"/>
+      </w:pPr>
+      <w:bookmarkStart w:id="20" w:name="_Toc33987949"/>
       <w:r>
         <w:t>Login</w:t>
       </w:r>
@@ -2835,9 +2798,9 @@
     </w:p>
     <w:p>
       <w:pPr>
-        <w:pStyle w:val="Heading3"/>
-      </w:pPr>
-      <w:bookmarkStart w:id="21" w:name="_Toc33301799"/>
+        <w:pStyle w:val="berschrift3"/>
+      </w:pPr>
+      <w:bookmarkStart w:id="21" w:name="_Toc33987950"/>
       <w:r>
         <w:t>Upload</w:t>
       </w:r>
@@ -2894,20 +2857,151 @@
     </w:p>
     <w:p>
       <w:pPr>
-        <w:pStyle w:val="Heading2"/>
+        <w:rPr>
+          <w:rFonts w:cstheme="minorHAnsi"/>
+        </w:rPr>
+      </w:pPr>
+    </w:p>
+    <w:p>
+      <w:pPr>
+        <w:pStyle w:val="berschrift2"/>
         <w:rPr>
           <w:rFonts w:asciiTheme="minorHAnsi" w:hAnsiTheme="minorHAnsi" w:cstheme="minorHAnsi"/>
         </w:rPr>
       </w:pPr>
-      <w:bookmarkStart w:id="22" w:name="_Toc33301800"/>
+      <w:bookmarkStart w:id="22" w:name="_Toc33987951"/>
       <w:r>
         <w:rPr>
           <w:rFonts w:asciiTheme="minorHAnsi" w:hAnsiTheme="minorHAnsi" w:cstheme="minorHAnsi"/>
         </w:rPr>
-        <w:lastRenderedPageBreak/>
+        <w:t>Reflexion</w:t>
+      </w:r>
+      <w:bookmarkEnd w:id="22"/>
+    </w:p>
+    <w:p>
+      <w:pPr>
+        <w:rPr>
+          <w:rFonts w:cstheme="minorHAnsi"/>
+        </w:rPr>
+      </w:pPr>
+      <w:r>
+        <w:rPr>
+          <w:rFonts w:cstheme="minorHAnsi"/>
+        </w:rPr>
+        <w:t xml:space="preserve">Die Reihenfolge und Zeitpunkt der einzelnen Arbeitspakete, als auch die Arbeitsteilung haben wir im </w:t>
+      </w:r>
+      <w:proofErr w:type="spellStart"/>
+      <w:r>
+        <w:rPr>
+          <w:rFonts w:cstheme="minorHAnsi"/>
+        </w:rPr>
+        <w:t>Trello</w:t>
+      </w:r>
+      <w:proofErr w:type="spellEnd"/>
+      <w:r>
+        <w:rPr>
+          <w:rFonts w:cstheme="minorHAnsi"/>
+        </w:rPr>
+        <w:t>-Board teilweise nur lose festgelegt.</w:t>
+      </w:r>
+      <w:r>
+        <w:rPr>
+          <w:rFonts w:cstheme="minorHAnsi"/>
+        </w:rPr>
+        <w:t xml:space="preserve"> Dadurch wurden gewisse Arbeiten in einer fragwürdigen Reihenfolge abgearbeitet. Es gab zum Beispiel noch keine Funktion, um Objekte hochzuladen, bevor die </w:t>
+      </w:r>
+      <w:proofErr w:type="spellStart"/>
+      <w:r>
+        <w:rPr>
+          <w:rFonts w:cstheme="minorHAnsi"/>
+        </w:rPr>
+        <w:t>Overview</w:t>
+      </w:r>
+      <w:proofErr w:type="spellEnd"/>
+      <w:r>
+        <w:rPr>
+          <w:rFonts w:cstheme="minorHAnsi"/>
+        </w:rPr>
+        <w:t xml:space="preserve"> und die Detailview implementiert wurden. Dadurch mussten Beispieldaten eigenhändig in die Datenbank eingespeist werden. </w:t>
+      </w:r>
+    </w:p>
+    <w:p>
+      <w:pPr>
+        <w:rPr>
+          <w:rFonts w:cstheme="minorHAnsi"/>
+        </w:rPr>
+      </w:pPr>
+      <w:r>
+        <w:rPr>
+          <w:rFonts w:cstheme="minorHAnsi"/>
+        </w:rPr>
+        <w:t xml:space="preserve">Das Datenbankschema inklusive alle Beispieldaten musste während dem Projekt mehrmals angepasst werden, da es nicht für die neuen Anforderungen geeignet war. Beim nächsten Mal würden wir das Schema </w:t>
+      </w:r>
+      <w:r>
+        <w:rPr>
+          <w:rFonts w:cstheme="minorHAnsi"/>
+        </w:rPr>
+        <w:t>am Anfang so definieren, dass es auch für die späteren Anforderungen geeignet ist.</w:t>
+      </w:r>
+      <w:r>
+        <w:rPr>
+          <w:rFonts w:cstheme="minorHAnsi"/>
+        </w:rPr>
+        <w:t xml:space="preserve"> </w:t>
+      </w:r>
+    </w:p>
+    <w:p>
+      <w:pPr>
+        <w:rPr>
+          <w:rFonts w:cstheme="minorHAnsi"/>
+        </w:rPr>
+      </w:pPr>
+      <w:r>
+        <w:rPr>
+          <w:rFonts w:cstheme="minorHAnsi"/>
+        </w:rPr>
+        <w:t>Wir haben</w:t>
+      </w:r>
+      <w:r>
+        <w:rPr>
+          <w:rFonts w:cstheme="minorHAnsi"/>
+        </w:rPr>
+        <w:t xml:space="preserve"> uns </w:t>
+      </w:r>
+      <w:r>
+        <w:rPr>
+          <w:rFonts w:cstheme="minorHAnsi"/>
+        </w:rPr>
+        <w:t xml:space="preserve">bewusst </w:t>
+      </w:r>
+      <w:r>
+        <w:rPr>
+          <w:rFonts w:cstheme="minorHAnsi"/>
+        </w:rPr>
+        <w:t>auf die wichtigsten Features konzentriert und diese auch erfolgreich implementiert. Von den optionalen Anforderungen konnten wir ebenfalls einige umsetzen. Es gibt jedoch noch einige Dinge, welche noch erweitert werden könnten.</w:t>
+      </w:r>
+      <w:r>
+        <w:rPr>
+          <w:rFonts w:cstheme="minorHAnsi"/>
+        </w:rPr>
+        <w:t xml:space="preserve"> Deshalb haben wir die Webseite so aufgebaut, dass neue Anforderungen problemlos integriert werden können.</w:t>
+      </w:r>
+    </w:p>
+    <w:p>
+      <w:pPr>
+        <w:pStyle w:val="berschrift2"/>
+        <w:rPr>
+          <w:rFonts w:asciiTheme="minorHAnsi" w:hAnsiTheme="minorHAnsi" w:cstheme="minorHAnsi"/>
+        </w:rPr>
+      </w:pPr>
+      <w:bookmarkStart w:id="23" w:name="_Toc33987952"/>
+      <w:r>
+        <w:rPr>
+          <w:rFonts w:asciiTheme="minorHAnsi" w:hAnsiTheme="minorHAnsi" w:cstheme="minorHAnsi"/>
+        </w:rPr>
         <w:t>Fazit</w:t>
       </w:r>
-      <w:bookmarkEnd w:id="22"/>
+      <w:bookmarkEnd w:id="23"/>
     </w:p>
     <w:p>
       <w:pPr>
@@ -2939,198 +3033,138 @@
         </w:rPr>
         <w:t>esonders im Bereich der Authentifikation und Sicherheit von Webseiten.</w:t>
       </w:r>
-    </w:p>
-    <w:p>
-      <w:pPr>
-        <w:pStyle w:val="Heading2"/>
-        <w:rPr>
-          <w:rFonts w:asciiTheme="minorHAnsi" w:hAnsiTheme="minorHAnsi" w:cstheme="minorHAnsi"/>
-        </w:rPr>
-      </w:pPr>
-      <w:bookmarkStart w:id="23" w:name="_Toc33301801"/>
-      <w:r>
-        <w:rPr>
-          <w:rFonts w:asciiTheme="minorHAnsi" w:hAnsiTheme="minorHAnsi" w:cstheme="minorHAnsi"/>
-        </w:rPr>
-        <w:t>Reflexion</w:t>
-      </w:r>
-      <w:bookmarkEnd w:id="23"/>
-    </w:p>
-    <w:p>
-      <w:pPr>
-        <w:rPr>
-          <w:rFonts w:cstheme="minorHAnsi"/>
-        </w:rPr>
-      </w:pPr>
-      <w:r>
-        <w:rPr>
-          <w:rFonts w:cstheme="minorHAnsi"/>
-        </w:rPr>
-        <w:t>Wir haben</w:t>
-      </w:r>
-      <w:r>
-        <w:rPr>
-          <w:rFonts w:cstheme="minorHAnsi"/>
-        </w:rPr>
-        <w:t xml:space="preserve"> uns </w:t>
-      </w:r>
-      <w:r>
-        <w:rPr>
-          <w:rFonts w:cstheme="minorHAnsi"/>
-        </w:rPr>
-        <w:t xml:space="preserve">bewusst </w:t>
-      </w:r>
-      <w:r>
-        <w:rPr>
-          <w:rFonts w:cstheme="minorHAnsi"/>
-        </w:rPr>
-        <w:t>auf die wichtigsten Features konzentriert und diese auch erfolgreich implementiert. Von den optionalen Anforderungen konnten wir ebenfalls einige umsetzen. Es gibt jedoch noch einige Dinge, welche noch erweitert werden könnten.</w:t>
-      </w:r>
-      <w:r>
-        <w:rPr>
-          <w:rFonts w:cstheme="minorHAnsi"/>
-        </w:rPr>
-        <w:t xml:space="preserve"> Deshalb haben wir die Webseite erweiterbar gebaut.</w:t>
-      </w:r>
-    </w:p>
-    <w:p>
-      <w:pPr>
-        <w:rPr>
-          <w:rFonts w:cstheme="minorHAnsi"/>
-        </w:rPr>
-      </w:pPr>
-      <w:r>
-        <w:rPr>
-          <w:rFonts w:cstheme="minorHAnsi"/>
-        </w:rPr>
-        <w:t>Mögliche Erweiterungen:</w:t>
-      </w:r>
-    </w:p>
-    <w:p>
-      <w:pPr>
-        <w:pStyle w:val="ListParagraph"/>
-        <w:numPr>
-          <w:ilvl w:val="0"/>
-          <w:numId w:val="1"/>
-        </w:numPr>
-        <w:rPr>
-          <w:rFonts w:cstheme="minorHAnsi"/>
-        </w:rPr>
-      </w:pPr>
-      <w:r>
-        <w:rPr>
-          <w:rFonts w:cstheme="minorHAnsi"/>
-        </w:rPr>
-        <w:t>Wildcards in Suche</w:t>
-      </w:r>
-    </w:p>
-    <w:p>
-      <w:pPr>
-        <w:pStyle w:val="ListParagraph"/>
-        <w:numPr>
-          <w:ilvl w:val="0"/>
-          <w:numId w:val="1"/>
-        </w:numPr>
-        <w:rPr>
-          <w:rFonts w:cstheme="minorHAnsi"/>
-        </w:rPr>
-      </w:pPr>
-      <w:r>
-        <w:rPr>
-          <w:rFonts w:cstheme="minorHAnsi"/>
-        </w:rPr>
-        <w:t>Registration</w:t>
-      </w:r>
-    </w:p>
-    <w:p>
-      <w:pPr>
-        <w:pStyle w:val="ListParagraph"/>
-        <w:numPr>
-          <w:ilvl w:val="0"/>
-          <w:numId w:val="1"/>
-        </w:numPr>
-        <w:rPr>
-          <w:rFonts w:cstheme="minorHAnsi"/>
-        </w:rPr>
-      </w:pPr>
-      <w:r>
-        <w:rPr>
-          <w:rFonts w:cstheme="minorHAnsi"/>
-        </w:rPr>
-        <w:t>Rollen mit verschiedenen Berechtigungen</w:t>
-      </w:r>
-    </w:p>
-    <w:p>
-      <w:pPr>
-        <w:pStyle w:val="ListParagraph"/>
-        <w:numPr>
-          <w:ilvl w:val="0"/>
-          <w:numId w:val="1"/>
-        </w:numPr>
-        <w:rPr>
-          <w:rFonts w:cstheme="minorHAnsi"/>
-        </w:rPr>
-      </w:pPr>
-      <w:r>
-        <w:rPr>
-          <w:rFonts w:cstheme="minorHAnsi"/>
-        </w:rPr>
-        <w:t>Gestalterische Elemente</w:t>
-      </w:r>
-    </w:p>
-    <w:p>
-      <w:pPr>
-        <w:pStyle w:val="ListParagraph"/>
-        <w:numPr>
-          <w:ilvl w:val="0"/>
-          <w:numId w:val="1"/>
-        </w:numPr>
-        <w:rPr>
-          <w:rFonts w:cstheme="minorHAnsi"/>
-        </w:rPr>
-      </w:pPr>
-      <w:r>
-        <w:rPr>
-          <w:rFonts w:cstheme="minorHAnsi"/>
-        </w:rPr>
-        <w:t>Bewertung der Modelle</w:t>
-      </w:r>
-    </w:p>
-    <w:p>
-      <w:pPr>
-        <w:pStyle w:val="ListParagraph"/>
-        <w:numPr>
-          <w:ilvl w:val="0"/>
-          <w:numId w:val="1"/>
-        </w:numPr>
-        <w:rPr>
-          <w:rFonts w:cstheme="minorHAnsi"/>
-        </w:rPr>
-      </w:pPr>
-      <w:r>
-        <w:rPr>
-          <w:rFonts w:cstheme="minorHAnsi"/>
-        </w:rPr>
-        <w:t>Beschreibung</w:t>
-      </w:r>
-    </w:p>
-    <w:p>
-      <w:pPr>
-        <w:pStyle w:val="ListParagraph"/>
-        <w:numPr>
-          <w:ilvl w:val="0"/>
-          <w:numId w:val="1"/>
-        </w:numPr>
-        <w:rPr>
-          <w:rFonts w:cstheme="minorHAnsi"/>
-        </w:rPr>
-      </w:pPr>
-      <w:r>
-        <w:rPr>
-          <w:rFonts w:cstheme="minorHAnsi"/>
-        </w:rPr>
-        <w:t>Sortierung</w:t>
-      </w:r>
+      <w:r>
+        <w:rPr>
+          <w:rFonts w:cstheme="minorHAnsi"/>
+        </w:rPr>
+        <w:t xml:space="preserve"> </w:t>
+      </w:r>
+      <w:r>
+        <w:rPr>
+          <w:rFonts w:cstheme="minorHAnsi"/>
+        </w:rPr>
+        <w:t xml:space="preserve">Dabei war es uns ein Bedürfnis, die </w:t>
+      </w:r>
+      <w:r>
+        <w:rPr>
+          <w:rFonts w:cstheme="minorHAnsi"/>
+        </w:rPr>
+        <w:t>Nutzername</w:t>
+      </w:r>
+      <w:r>
+        <w:rPr>
+          <w:rFonts w:cstheme="minorHAnsi"/>
+        </w:rPr>
+        <w:t>n, Passwörter und Schlüssel nicht einfach in den Code zu schreiben oder in das Repository zu pushen</w:t>
+      </w:r>
+      <w:r>
+        <w:rPr>
+          <w:rFonts w:cstheme="minorHAnsi"/>
+        </w:rPr>
+        <w:t>, sondern wie in produktiven Projekten zu schützen.</w:t>
+      </w:r>
+      <w:r>
+        <w:rPr>
+          <w:rFonts w:cstheme="minorHAnsi"/>
+        </w:rPr>
+        <w:t xml:space="preserve"> </w:t>
+      </w:r>
+    </w:p>
+    <w:p>
+      <w:pPr>
+        <w:rPr>
+          <w:rFonts w:cstheme="minorHAnsi"/>
+        </w:rPr>
+      </w:pPr>
+      <w:r>
+        <w:rPr>
+          <w:rFonts w:cstheme="minorHAnsi"/>
+        </w:rPr>
+        <w:t xml:space="preserve">Sehr interessant war auch das Arbeiten mit der </w:t>
+      </w:r>
+      <w:r>
+        <w:rPr>
+          <w:rFonts w:cstheme="minorHAnsi"/>
+        </w:rPr>
+        <w:t>automatische</w:t>
+      </w:r>
+      <w:r>
+        <w:rPr>
+          <w:rFonts w:cstheme="minorHAnsi"/>
+        </w:rPr>
+        <w:t>n</w:t>
+      </w:r>
+      <w:r>
+        <w:rPr>
+          <w:rFonts w:cstheme="minorHAnsi"/>
+        </w:rPr>
+        <w:t xml:space="preserve"> Pipeline von </w:t>
+      </w:r>
+      <w:proofErr w:type="spellStart"/>
+      <w:r>
+        <w:rPr>
+          <w:rFonts w:cstheme="minorHAnsi"/>
+        </w:rPr>
+        <w:t>Gitlab</w:t>
+      </w:r>
+      <w:proofErr w:type="spellEnd"/>
+      <w:r>
+        <w:rPr>
+          <w:rFonts w:cstheme="minorHAnsi"/>
+        </w:rPr>
+        <w:t>. Wir hatten zuvor noch keine Erfahrungen damit gemacht. Nachdem wir d</w:t>
+      </w:r>
+      <w:r>
+        <w:rPr>
+          <w:rFonts w:cstheme="minorHAnsi"/>
+        </w:rPr>
+        <w:t xml:space="preserve">ie Schwierigkeit mit </w:t>
+      </w:r>
+      <w:r>
+        <w:rPr>
+          <w:rFonts w:cstheme="minorHAnsi"/>
+        </w:rPr>
+        <w:t>de</w:t>
+      </w:r>
+      <w:r>
+        <w:rPr>
+          <w:rFonts w:cstheme="minorHAnsi"/>
+        </w:rPr>
+        <w:t>n</w:t>
+      </w:r>
+      <w:r>
+        <w:rPr>
+          <w:rFonts w:cstheme="minorHAnsi"/>
+        </w:rPr>
+        <w:t xml:space="preserve"> </w:t>
+      </w:r>
+      <w:proofErr w:type="spellStart"/>
+      <w:r>
+        <w:rPr>
+          <w:rFonts w:cstheme="minorHAnsi"/>
+        </w:rPr>
+        <w:t>Umgebungsvariabeln</w:t>
+      </w:r>
+      <w:proofErr w:type="spellEnd"/>
+      <w:r>
+        <w:rPr>
+          <w:rFonts w:cstheme="minorHAnsi"/>
+        </w:rPr>
+        <w:t xml:space="preserve"> gelöst hatten, </w:t>
+      </w:r>
+      <w:r>
+        <w:rPr>
+          <w:rFonts w:cstheme="minorHAnsi"/>
+        </w:rPr>
+        <w:t>war sie eine verlässliche Hilfe, um die Qualität des Codes hoch zu halten.</w:t>
+      </w:r>
+    </w:p>
+    <w:p>
+      <w:pPr>
+        <w:rPr>
+          <w:rFonts w:cstheme="minorHAnsi"/>
+        </w:rPr>
+      </w:pPr>
     </w:p>
     <w:p>
       <w:pPr>
@@ -3194,7 +3228,7 @@
     <w:sdtContent>
       <w:p>
         <w:pPr>
-          <w:pStyle w:val="Footer"/>
+          <w:pStyle w:val="Fuzeile"/>
           <w:jc w:val="center"/>
         </w:pPr>
         <w:r>
@@ -3223,7 +3257,7 @@
   </w:sdt>
   <w:p>
     <w:pPr>
-      <w:pStyle w:val="Footer"/>
+      <w:pStyle w:val="Fuzeile"/>
     </w:pPr>
   </w:p>
 </w:ftr>
@@ -3258,7 +3292,7 @@
 <w:hdr xmlns:wpc="http://schemas.microsoft.com/office/word/2010/wordprocessingCanvas" xmlns:cx="http://schemas.microsoft.com/office/drawing/2014/chartex" xmlns:cx1="http://schemas.microsoft.com/office/drawing/2015/9/8/chartex" xmlns:cx2="http://schemas.microsoft.com/office/drawing/2015/10/21/chartex" xmlns:cx3="http://schemas.microsoft.com/office/drawing/2016/5/9/chartex" xmlns:cx4="http://schemas.microsoft.com/office/drawing/2016/5/10/chartex" xmlns:cx5="http://schemas.microsoft.com/office/drawing/2016/5/11/chartex" xmlns:cx6="http://schemas.microsoft.com/office/drawing/2016/5/12/chartex" xmlns:cx7="http://schemas.microsoft.com/office/drawing/2016/5/13/chartex" xmlns:cx8="http://schemas.microsoft.com/office/drawing/2016/5/14/chartex" xmlns:mc="http://schemas.openxmlformats.org/markup-compatibility/2006" xmlns:aink="http://schemas.microsoft.com/office/drawing/2016/ink" xmlns:am3d="http://schemas.microsoft.com/office/drawing/2017/model3d" xmlns:o="urn:schemas-microsoft-com:office:office" xmlns:r="http://schemas.openxmlformats.org/officeDocument/2006/relationships" xmlns:m="http://schemas.openxmlformats.org/officeDocument/2006/math" xmlns:v="urn:schemas-microsoft-com:vml" xmlns:wp14="http://schemas.microsoft.com/office/word/2010/wordprocessingDrawing" xmlns:wp="http://schemas.openxmlformats.org/drawingml/2006/wordprocessingDrawing" xmlns:w10="urn:schemas-microsoft-com:office:word" xmlns:w="http://schemas.openxmlformats.org/wordprocessingml/2006/main" xmlns:w14="http://schemas.microsoft.com/office/word/2010/wordml" xmlns:w15="http://schemas.microsoft.com/office/word/2012/wordml" xmlns:w16cid="http://schemas.microsoft.com/office/word/2016/wordml/cid" xmlns:w16se="http://schemas.microsoft.com/office/word/2015/wordml/symex" xmlns:wpg="http://schemas.microsoft.com/office/word/2010/wordprocessingGroup" xmlns:wpi="http://schemas.microsoft.com/office/word/2010/wordprocessingInk" xmlns:wne="http://schemas.microsoft.com/office/word/2006/wordml" xmlns:wps="http://schemas.microsoft.com/office/word/2010/wordprocessingShape" mc:Ignorable="w14 w15 w16se w16cid wp14">
   <w:p>
     <w:pPr>
-      <w:pStyle w:val="Header"/>
+      <w:pStyle w:val="Kopfzeile"/>
     </w:pPr>
     <w:r>
       <w:t>Weblab HS 2029</w:t>
@@ -3790,15 +3824,15 @@
     <w:lsdException w:name="Unresolved Mention" w:semiHidden="1" w:unhideWhenUsed="1"/>
     <w:lsdException w:name="Smart Link" w:semiHidden="1" w:unhideWhenUsed="1"/>
   </w:latentStyles>
-  <w:style w:type="paragraph" w:default="1" w:styleId="Normal">
+  <w:style w:type="paragraph" w:default="1" w:styleId="Standard">
     <w:name w:val="Normal"/>
     <w:qFormat/>
   </w:style>
-  <w:style w:type="paragraph" w:styleId="Heading1">
+  <w:style w:type="paragraph" w:styleId="berschrift1">
     <w:name w:val="heading 1"/>
-    <w:basedOn w:val="Normal"/>
-    <w:next w:val="Normal"/>
-    <w:link w:val="Heading1Char"/>
+    <w:basedOn w:val="Standard"/>
+    <w:next w:val="Standard"/>
+    <w:link w:val="berschrift1Zchn"/>
     <w:uiPriority w:val="9"/>
     <w:qFormat/>
     <w:rsid w:val="00E31799"/>
@@ -3817,11 +3851,11 @@
       <w:szCs w:val="28"/>
     </w:rPr>
   </w:style>
-  <w:style w:type="paragraph" w:styleId="Heading2">
+  <w:style w:type="paragraph" w:styleId="berschrift2">
     <w:name w:val="heading 2"/>
-    <w:basedOn w:val="Normal"/>
-    <w:next w:val="Normal"/>
-    <w:link w:val="Heading2Char"/>
+    <w:basedOn w:val="Standard"/>
+    <w:next w:val="Standard"/>
+    <w:link w:val="berschrift2Zchn"/>
     <w:uiPriority w:val="9"/>
     <w:unhideWhenUsed/>
     <w:qFormat/>
@@ -3840,11 +3874,11 @@
       <w:szCs w:val="26"/>
     </w:rPr>
   </w:style>
-  <w:style w:type="paragraph" w:styleId="Heading3">
+  <w:style w:type="paragraph" w:styleId="berschrift3">
     <w:name w:val="heading 3"/>
-    <w:basedOn w:val="Normal"/>
-    <w:next w:val="Normal"/>
-    <w:link w:val="Heading3Char"/>
+    <w:basedOn w:val="Standard"/>
+    <w:next w:val="Standard"/>
+    <w:link w:val="berschrift3Zchn"/>
     <w:uiPriority w:val="9"/>
     <w:unhideWhenUsed/>
     <w:qFormat/>
@@ -3862,13 +3896,13 @@
       <w:sz w:val="28"/>
     </w:rPr>
   </w:style>
-  <w:style w:type="character" w:default="1" w:styleId="DefaultParagraphFont">
+  <w:style w:type="character" w:default="1" w:styleId="Absatz-Standardschriftart">
     <w:name w:val="Default Paragraph Font"/>
     <w:uiPriority w:val="1"/>
     <w:semiHidden/>
     <w:unhideWhenUsed/>
   </w:style>
-  <w:style w:type="table" w:default="1" w:styleId="TableNormal">
+  <w:style w:type="table" w:default="1" w:styleId="NormaleTabelle">
     <w:name w:val="Normal Table"/>
     <w:uiPriority w:val="99"/>
     <w:semiHidden/>
@@ -3883,17 +3917,17 @@
       </w:tblCellMar>
     </w:tblPr>
   </w:style>
-  <w:style w:type="numbering" w:default="1" w:styleId="NoList">
+  <w:style w:type="numbering" w:default="1" w:styleId="KeineListe">
     <w:name w:val="No List"/>
     <w:uiPriority w:val="99"/>
     <w:semiHidden/>
     <w:unhideWhenUsed/>
   </w:style>
-  <w:style w:type="paragraph" w:styleId="Title">
+  <w:style w:type="paragraph" w:styleId="Titel">
     <w:name w:val="Title"/>
-    <w:basedOn w:val="Normal"/>
-    <w:next w:val="Normal"/>
-    <w:link w:val="TitleChar"/>
+    <w:basedOn w:val="Standard"/>
+    <w:next w:val="Standard"/>
+    <w:link w:val="TitelZchn"/>
     <w:uiPriority w:val="10"/>
     <w:qFormat/>
     <w:rsid w:val="00E31799"/>
@@ -3913,10 +3947,10 @@
       <w:szCs w:val="52"/>
     </w:rPr>
   </w:style>
-  <w:style w:type="character" w:customStyle="1" w:styleId="TitleChar">
-    <w:name w:val="Title Char"/>
-    <w:basedOn w:val="DefaultParagraphFont"/>
-    <w:link w:val="Title"/>
+  <w:style w:type="character" w:customStyle="1" w:styleId="TitelZchn">
+    <w:name w:val="Titel Zchn"/>
+    <w:basedOn w:val="Absatz-Standardschriftart"/>
+    <w:link w:val="Titel"/>
     <w:uiPriority w:val="10"/>
     <w:rsid w:val="00E31799"/>
     <w:rPr>
@@ -3928,10 +3962,10 @@
       <w:szCs w:val="52"/>
     </w:rPr>
   </w:style>
-  <w:style w:type="character" w:customStyle="1" w:styleId="Heading2Char">
-    <w:name w:val="Heading 2 Char"/>
-    <w:basedOn w:val="DefaultParagraphFont"/>
-    <w:link w:val="Heading2"/>
+  <w:style w:type="character" w:customStyle="1" w:styleId="berschrift2Zchn">
+    <w:name w:val="Überschrift 2 Zchn"/>
+    <w:basedOn w:val="Absatz-Standardschriftart"/>
+    <w:link w:val="berschrift2"/>
     <w:uiPriority w:val="9"/>
     <w:rsid w:val="00602C03"/>
     <w:rPr>
@@ -3942,10 +3976,10 @@
       <w:szCs w:val="26"/>
     </w:rPr>
   </w:style>
-  <w:style w:type="character" w:customStyle="1" w:styleId="Heading1Char">
-    <w:name w:val="Heading 1 Char"/>
-    <w:basedOn w:val="DefaultParagraphFont"/>
-    <w:link w:val="Heading1"/>
+  <w:style w:type="character" w:customStyle="1" w:styleId="berschrift1Zchn">
+    <w:name w:val="Überschrift 1 Zchn"/>
+    <w:basedOn w:val="Absatz-Standardschriftart"/>
+    <w:link w:val="berschrift1"/>
     <w:uiPriority w:val="9"/>
     <w:rsid w:val="00E31799"/>
     <w:rPr>
@@ -3957,11 +3991,11 @@
       <w:szCs w:val="28"/>
     </w:rPr>
   </w:style>
-  <w:style w:type="paragraph" w:styleId="Subtitle">
+  <w:style w:type="paragraph" w:styleId="Untertitel">
     <w:name w:val="Subtitle"/>
-    <w:basedOn w:val="Normal"/>
-    <w:next w:val="Normal"/>
-    <w:link w:val="SubtitleChar"/>
+    <w:basedOn w:val="Standard"/>
+    <w:next w:val="Standard"/>
+    <w:link w:val="UntertitelZchn"/>
     <w:uiPriority w:val="11"/>
     <w:qFormat/>
     <w:rsid w:val="00E31799"/>
@@ -3980,10 +4014,10 @@
       <w:szCs w:val="24"/>
     </w:rPr>
   </w:style>
-  <w:style w:type="character" w:customStyle="1" w:styleId="SubtitleChar">
-    <w:name w:val="Subtitle Char"/>
-    <w:basedOn w:val="DefaultParagraphFont"/>
-    <w:link w:val="Subtitle"/>
+  <w:style w:type="character" w:customStyle="1" w:styleId="UntertitelZchn">
+    <w:name w:val="Untertitel Zchn"/>
+    <w:basedOn w:val="Absatz-Standardschriftart"/>
+    <w:link w:val="Untertitel"/>
     <w:uiPriority w:val="11"/>
     <w:rsid w:val="00E31799"/>
     <w:rPr>
@@ -3996,10 +4030,10 @@
       <w:szCs w:val="24"/>
     </w:rPr>
   </w:style>
-  <w:style w:type="character" w:customStyle="1" w:styleId="Heading3Char">
-    <w:name w:val="Heading 3 Char"/>
-    <w:basedOn w:val="DefaultParagraphFont"/>
-    <w:link w:val="Heading3"/>
+  <w:style w:type="character" w:customStyle="1" w:styleId="berschrift3Zchn">
+    <w:name w:val="Überschrift 3 Zchn"/>
+    <w:basedOn w:val="Absatz-Standardschriftart"/>
+    <w:link w:val="berschrift3"/>
     <w:uiPriority w:val="9"/>
     <w:rsid w:val="00602C03"/>
     <w:rPr>
@@ -4009,10 +4043,10 @@
       <w:sz w:val="28"/>
     </w:rPr>
   </w:style>
-  <w:style w:type="paragraph" w:styleId="Header">
+  <w:style w:type="paragraph" w:styleId="Kopfzeile">
     <w:name w:val="header"/>
-    <w:basedOn w:val="Normal"/>
-    <w:link w:val="HeaderChar"/>
+    <w:basedOn w:val="Standard"/>
+    <w:link w:val="KopfzeileZchn"/>
     <w:uiPriority w:val="99"/>
     <w:unhideWhenUsed/>
     <w:rsid w:val="001E2BE7"/>
@@ -4024,17 +4058,17 @@
       <w:spacing w:after="0" w:line="240" w:lineRule="auto"/>
     </w:pPr>
   </w:style>
-  <w:style w:type="character" w:customStyle="1" w:styleId="HeaderChar">
-    <w:name w:val="Header Char"/>
-    <w:basedOn w:val="DefaultParagraphFont"/>
-    <w:link w:val="Header"/>
+  <w:style w:type="character" w:customStyle="1" w:styleId="KopfzeileZchn">
+    <w:name w:val="Kopfzeile Zchn"/>
+    <w:basedOn w:val="Absatz-Standardschriftart"/>
+    <w:link w:val="Kopfzeile"/>
     <w:uiPriority w:val="99"/>
     <w:rsid w:val="001E2BE7"/>
   </w:style>
-  <w:style w:type="paragraph" w:styleId="Footer">
+  <w:style w:type="paragraph" w:styleId="Fuzeile">
     <w:name w:val="footer"/>
-    <w:basedOn w:val="Normal"/>
-    <w:link w:val="FooterChar"/>
+    <w:basedOn w:val="Standard"/>
+    <w:link w:val="FuzeileZchn"/>
     <w:uiPriority w:val="99"/>
     <w:unhideWhenUsed/>
     <w:rsid w:val="001E2BE7"/>
@@ -4046,17 +4080,17 @@
       <w:spacing w:after="0" w:line="240" w:lineRule="auto"/>
     </w:pPr>
   </w:style>
-  <w:style w:type="character" w:customStyle="1" w:styleId="FooterChar">
-    <w:name w:val="Footer Char"/>
-    <w:basedOn w:val="DefaultParagraphFont"/>
-    <w:link w:val="Footer"/>
+  <w:style w:type="character" w:customStyle="1" w:styleId="FuzeileZchn">
+    <w:name w:val="Fußzeile Zchn"/>
+    <w:basedOn w:val="Absatz-Standardschriftart"/>
+    <w:link w:val="Fuzeile"/>
     <w:uiPriority w:val="99"/>
     <w:rsid w:val="001E2BE7"/>
   </w:style>
-  <w:style w:type="paragraph" w:styleId="BalloonText">
+  <w:style w:type="paragraph" w:styleId="Sprechblasentext">
     <w:name w:val="Balloon Text"/>
-    <w:basedOn w:val="Normal"/>
-    <w:link w:val="BalloonTextChar"/>
+    <w:basedOn w:val="Standard"/>
+    <w:link w:val="SprechblasentextZchn"/>
     <w:uiPriority w:val="99"/>
     <w:semiHidden/>
     <w:unhideWhenUsed/>
@@ -4070,10 +4104,10 @@
       <w:szCs w:val="16"/>
     </w:rPr>
   </w:style>
-  <w:style w:type="character" w:customStyle="1" w:styleId="BalloonTextChar">
-    <w:name w:val="Balloon Text Char"/>
-    <w:basedOn w:val="DefaultParagraphFont"/>
-    <w:link w:val="BalloonText"/>
+  <w:style w:type="character" w:customStyle="1" w:styleId="SprechblasentextZchn">
+    <w:name w:val="Sprechblasentext Zchn"/>
+    <w:basedOn w:val="Absatz-Standardschriftart"/>
+    <w:link w:val="Sprechblasentext"/>
     <w:uiPriority w:val="99"/>
     <w:semiHidden/>
     <w:rsid w:val="00CE340A"/>
@@ -4083,9 +4117,9 @@
       <w:szCs w:val="16"/>
     </w:rPr>
   </w:style>
-  <w:style w:type="paragraph" w:styleId="ListParagraph">
+  <w:style w:type="paragraph" w:styleId="Listenabsatz">
     <w:name w:val="List Paragraph"/>
-    <w:basedOn w:val="Normal"/>
+    <w:basedOn w:val="Standard"/>
     <w:uiPriority w:val="34"/>
     <w:qFormat/>
     <w:rsid w:val="00D40965"/>
@@ -4094,10 +4128,10 @@
       <w:contextualSpacing/>
     </w:pPr>
   </w:style>
-  <w:style w:type="paragraph" w:styleId="TOCHeading">
+  <w:style w:type="paragraph" w:styleId="Inhaltsverzeichnisberschrift">
     <w:name w:val="TOC Heading"/>
-    <w:basedOn w:val="Heading1"/>
-    <w:next w:val="Normal"/>
+    <w:basedOn w:val="berschrift1"/>
+    <w:next w:val="Standard"/>
     <w:uiPriority w:val="39"/>
     <w:unhideWhenUsed/>
     <w:qFormat/>
@@ -4114,10 +4148,10 @@
       <w:lang w:eastAsia="de-CH"/>
     </w:rPr>
   </w:style>
-  <w:style w:type="paragraph" w:styleId="TOC2">
+  <w:style w:type="paragraph" w:styleId="Verzeichnis2">
     <w:name w:val="toc 2"/>
-    <w:basedOn w:val="Normal"/>
-    <w:next w:val="Normal"/>
+    <w:basedOn w:val="Standard"/>
+    <w:next w:val="Standard"/>
     <w:autoRedefine/>
     <w:uiPriority w:val="39"/>
     <w:unhideWhenUsed/>
@@ -4127,10 +4161,10 @@
       <w:ind w:left="220"/>
     </w:pPr>
   </w:style>
-  <w:style w:type="paragraph" w:styleId="TOC3">
+  <w:style w:type="paragraph" w:styleId="Verzeichnis3">
     <w:name w:val="toc 3"/>
-    <w:basedOn w:val="Normal"/>
-    <w:next w:val="Normal"/>
+    <w:basedOn w:val="Standard"/>
+    <w:next w:val="Standard"/>
     <w:autoRedefine/>
     <w:uiPriority w:val="39"/>
     <w:unhideWhenUsed/>
@@ -4142,7 +4176,7 @@
   </w:style>
   <w:style w:type="character" w:styleId="Hyperlink">
     <w:name w:val="Hyperlink"/>
-    <w:basedOn w:val="DefaultParagraphFont"/>
+    <w:basedOn w:val="Absatz-Standardschriftart"/>
     <w:uiPriority w:val="99"/>
     <w:unhideWhenUsed/>
     <w:rsid w:val="00602C03"/>
@@ -4151,10 +4185,10 @@
       <w:u w:val="single"/>
     </w:rPr>
   </w:style>
-  <w:style w:type="paragraph" w:styleId="Caption">
+  <w:style w:type="paragraph" w:styleId="Beschriftung">
     <w:name w:val="caption"/>
-    <w:basedOn w:val="Normal"/>
-    <w:next w:val="Normal"/>
+    <w:basedOn w:val="Standard"/>
+    <w:next w:val="Standard"/>
     <w:uiPriority w:val="35"/>
     <w:unhideWhenUsed/>
     <w:qFormat/>
@@ -4463,7 +4497,7 @@
 </file>
 
 <file path=customXml/itemProps1.xml><?xml version="1.0" encoding="utf-8"?>
-<ds:datastoreItem xmlns:ds="http://schemas.openxmlformats.org/officeDocument/2006/customXml" ds:itemID="{4898BB15-0E78-4BCF-A627-A7382518A313}">
+<ds:datastoreItem xmlns:ds="http://schemas.openxmlformats.org/officeDocument/2006/customXml" ds:itemID="{457B9CE6-D88C-4845-BAA6-4D8E0858640A}">
   <ds:schemaRefs>
     <ds:schemaRef ds:uri="http://schemas.openxmlformats.org/officeDocument/2006/bibliography"/>
   </ds:schemaRefs>

</xml_diff>

<commit_message>
add backend API to documentation.
</commit_message>
<xml_diff>
--- a/documents/3D Library.docx
+++ b/documents/3D Library.docx
@@ -4,7 +4,7 @@
   <w:body>
     <w:p>
       <w:pPr>
-        <w:pStyle w:val="Titel"/>
+        <w:pStyle w:val="Title"/>
         <w:rPr>
           <w:rFonts w:asciiTheme="minorHAnsi" w:hAnsiTheme="minorHAnsi" w:cstheme="minorHAnsi"/>
         </w:rPr>
@@ -16,7 +16,7 @@
         <w:t>3D Library</w:t>
       </w:r>
     </w:p>
-    <w:bookmarkStart w:id="0" w:name="_Toc33987940" w:displacedByCustomXml="next"/>
+    <w:bookmarkStart w:id="0" w:name="_Toc34070723" w:displacedByCustomXml="next"/>
     <w:sdt>
       <w:sdtPr>
         <w:rPr>
@@ -42,7 +42,7 @@
       <w:sdtContent>
         <w:p>
           <w:pPr>
-            <w:pStyle w:val="berschrift2"/>
+            <w:pStyle w:val="Heading2"/>
           </w:pPr>
           <w:r>
             <w:t>Inhalt</w:t>
@@ -54,14 +54,14 @@
         </w:p>
         <w:p>
           <w:pPr>
-            <w:pStyle w:val="Verzeichnis2"/>
+            <w:pStyle w:val="TOC2"/>
             <w:tabs>
               <w:tab w:val="right" w:leader="dot" w:pos="9062"/>
             </w:tabs>
             <w:rPr>
               <w:rFonts w:eastAsiaTheme="minorEastAsia"/>
               <w:noProof/>
-              <w:lang w:eastAsia="de-CH"/>
+              <w:lang w:val="en-US" w:eastAsia="ja-JP"/>
             </w:rPr>
           </w:pPr>
           <w:r>
@@ -82,7 +82,7 @@
             </w:rPr>
             <w:fldChar w:fldCharType="separate"/>
           </w:r>
-          <w:hyperlink w:anchor="_Toc33987940" w:history="1">
+          <w:hyperlink w:anchor="_Toc34070723" w:history="1">
             <w:r>
               <w:rPr>
                 <w:rStyle w:val="Hyperlink"/>
@@ -109,7 +109,7 @@
                 <w:noProof/>
                 <w:webHidden/>
               </w:rPr>
-              <w:instrText xml:space="preserve"> PAGEREF _Toc33987940 \h </w:instrText>
+              <w:instrText xml:space="preserve"> PAGEREF _Toc34070723 \h </w:instrText>
             </w:r>
             <w:r>
               <w:rPr>
@@ -142,17 +142,17 @@
         </w:p>
         <w:p>
           <w:pPr>
-            <w:pStyle w:val="Verzeichnis2"/>
+            <w:pStyle w:val="TOC2"/>
             <w:tabs>
               <w:tab w:val="right" w:leader="dot" w:pos="9062"/>
             </w:tabs>
             <w:rPr>
               <w:rFonts w:eastAsiaTheme="minorEastAsia"/>
               <w:noProof/>
-              <w:lang w:eastAsia="de-CH"/>
+              <w:lang w:val="en-US" w:eastAsia="ja-JP"/>
             </w:rPr>
           </w:pPr>
-          <w:hyperlink w:anchor="_Toc33987941" w:history="1">
+          <w:hyperlink w:anchor="_Toc34070724" w:history="1">
             <w:r>
               <w:rPr>
                 <w:rStyle w:val="Hyperlink"/>
@@ -180,7 +180,7 @@
                 <w:noProof/>
                 <w:webHidden/>
               </w:rPr>
-              <w:instrText xml:space="preserve"> PAGEREF _Toc33987941 \h </w:instrText>
+              <w:instrText xml:space="preserve"> PAGEREF _Toc34070724 \h </w:instrText>
             </w:r>
             <w:r>
               <w:rPr>
@@ -213,17 +213,17 @@
         </w:p>
         <w:p>
           <w:pPr>
-            <w:pStyle w:val="Verzeichnis3"/>
+            <w:pStyle w:val="TOC3"/>
             <w:tabs>
               <w:tab w:val="right" w:leader="dot" w:pos="9062"/>
             </w:tabs>
             <w:rPr>
               <w:rFonts w:eastAsiaTheme="minorEastAsia"/>
               <w:noProof/>
-              <w:lang w:eastAsia="de-CH"/>
+              <w:lang w:val="en-US" w:eastAsia="ja-JP"/>
             </w:rPr>
           </w:pPr>
-          <w:hyperlink w:anchor="_Toc33987942" w:history="1">
+          <w:hyperlink w:anchor="_Toc34070725" w:history="1">
             <w:r>
               <w:rPr>
                 <w:rStyle w:val="Hyperlink"/>
@@ -251,7 +251,7 @@
                 <w:noProof/>
                 <w:webHidden/>
               </w:rPr>
-              <w:instrText xml:space="preserve"> PAGEREF _Toc33987942 \h </w:instrText>
+              <w:instrText xml:space="preserve"> PAGEREF _Toc34070725 \h </w:instrText>
             </w:r>
             <w:r>
               <w:rPr>
@@ -284,17 +284,17 @@
         </w:p>
         <w:p>
           <w:pPr>
-            <w:pStyle w:val="Verzeichnis3"/>
+            <w:pStyle w:val="TOC3"/>
             <w:tabs>
               <w:tab w:val="right" w:leader="dot" w:pos="9062"/>
             </w:tabs>
             <w:rPr>
               <w:rFonts w:eastAsiaTheme="minorEastAsia"/>
               <w:noProof/>
-              <w:lang w:eastAsia="de-CH"/>
+              <w:lang w:val="en-US" w:eastAsia="ja-JP"/>
             </w:rPr>
           </w:pPr>
-          <w:hyperlink w:anchor="_Toc33987943" w:history="1">
+          <w:hyperlink w:anchor="_Toc34070726" w:history="1">
             <w:r>
               <w:rPr>
                 <w:rStyle w:val="Hyperlink"/>
@@ -322,7 +322,7 @@
                 <w:noProof/>
                 <w:webHidden/>
               </w:rPr>
-              <w:instrText xml:space="preserve"> PAGEREF _Toc33987943 \h </w:instrText>
+              <w:instrText xml:space="preserve"> PAGEREF _Toc34070726 \h </w:instrText>
             </w:r>
             <w:r>
               <w:rPr>
@@ -355,17 +355,17 @@
         </w:p>
         <w:p>
           <w:pPr>
-            <w:pStyle w:val="Verzeichnis3"/>
+            <w:pStyle w:val="TOC3"/>
             <w:tabs>
               <w:tab w:val="right" w:leader="dot" w:pos="9062"/>
             </w:tabs>
             <w:rPr>
               <w:rFonts w:eastAsiaTheme="minorEastAsia"/>
               <w:noProof/>
-              <w:lang w:eastAsia="de-CH"/>
+              <w:lang w:val="en-US" w:eastAsia="ja-JP"/>
             </w:rPr>
           </w:pPr>
-          <w:hyperlink w:anchor="_Toc33987944" w:history="1">
+          <w:hyperlink w:anchor="_Toc34070727" w:history="1">
             <w:r>
               <w:rPr>
                 <w:rStyle w:val="Hyperlink"/>
@@ -393,7 +393,7 @@
                 <w:noProof/>
                 <w:webHidden/>
               </w:rPr>
-              <w:instrText xml:space="preserve"> PAGEREF _Toc33987944 \h </w:instrText>
+              <w:instrText xml:space="preserve"> PAGEREF _Toc34070727 \h </w:instrText>
             </w:r>
             <w:r>
               <w:rPr>
@@ -426,17 +426,17 @@
         </w:p>
         <w:p>
           <w:pPr>
-            <w:pStyle w:val="Verzeichnis3"/>
+            <w:pStyle w:val="TOC3"/>
             <w:tabs>
               <w:tab w:val="right" w:leader="dot" w:pos="9062"/>
             </w:tabs>
             <w:rPr>
               <w:rFonts w:eastAsiaTheme="minorEastAsia"/>
               <w:noProof/>
-              <w:lang w:eastAsia="de-CH"/>
+              <w:lang w:val="en-US" w:eastAsia="ja-JP"/>
             </w:rPr>
           </w:pPr>
-          <w:hyperlink w:anchor="_Toc33987945" w:history="1">
+          <w:hyperlink w:anchor="_Toc34070728" w:history="1">
             <w:r>
               <w:rPr>
                 <w:rStyle w:val="Hyperlink"/>
@@ -464,7 +464,7 @@
                 <w:noProof/>
                 <w:webHidden/>
               </w:rPr>
-              <w:instrText xml:space="preserve"> PAGEREF _Toc33987945 \h </w:instrText>
+              <w:instrText xml:space="preserve"> PAGEREF _Toc34070728 \h </w:instrText>
             </w:r>
             <w:r>
               <w:rPr>
@@ -497,17 +497,17 @@
         </w:p>
         <w:p>
           <w:pPr>
-            <w:pStyle w:val="Verzeichnis2"/>
+            <w:pStyle w:val="TOC2"/>
             <w:tabs>
               <w:tab w:val="right" w:leader="dot" w:pos="9062"/>
             </w:tabs>
             <w:rPr>
               <w:rFonts w:eastAsiaTheme="minorEastAsia"/>
               <w:noProof/>
-              <w:lang w:eastAsia="de-CH"/>
+              <w:lang w:val="en-US" w:eastAsia="ja-JP"/>
             </w:rPr>
           </w:pPr>
-          <w:hyperlink w:anchor="_Toc33987946" w:history="1">
+          <w:hyperlink w:anchor="_Toc34070729" w:history="1">
             <w:r>
               <w:rPr>
                 <w:rStyle w:val="Hyperlink"/>
@@ -542,7 +542,7 @@
                 <w:noProof/>
                 <w:webHidden/>
               </w:rPr>
-              <w:instrText xml:space="preserve"> PAGEREF _Toc33987946 \h </w:instrText>
+              <w:instrText xml:space="preserve"> PAGEREF _Toc34070729 \h </w:instrText>
             </w:r>
             <w:r>
               <w:rPr>
@@ -572,22 +572,20 @@
               <w:fldChar w:fldCharType="end"/>
             </w:r>
           </w:hyperlink>
-          <w:bookmarkStart w:id="1" w:name="_GoBack"/>
-          <w:bookmarkEnd w:id="1"/>
         </w:p>
         <w:p>
           <w:pPr>
-            <w:pStyle w:val="Verzeichnis3"/>
+            <w:pStyle w:val="TOC3"/>
             <w:tabs>
               <w:tab w:val="right" w:leader="dot" w:pos="9062"/>
             </w:tabs>
             <w:rPr>
               <w:rFonts w:eastAsiaTheme="minorEastAsia"/>
               <w:noProof/>
-              <w:lang w:eastAsia="de-CH"/>
+              <w:lang w:val="en-US" w:eastAsia="ja-JP"/>
             </w:rPr>
           </w:pPr>
-          <w:hyperlink w:anchor="_Toc33987947" w:history="1">
+          <w:hyperlink w:anchor="_Toc34070730" w:history="1">
             <w:r>
               <w:rPr>
                 <w:rStyle w:val="Hyperlink"/>
@@ -614,7 +612,7 @@
                 <w:noProof/>
                 <w:webHidden/>
               </w:rPr>
-              <w:instrText xml:space="preserve"> PAGEREF _Toc33987947 \h </w:instrText>
+              <w:instrText xml:space="preserve"> PAGEREF _Toc34070730 \h </w:instrText>
             </w:r>
             <w:r>
               <w:rPr>
@@ -647,17 +645,17 @@
         </w:p>
         <w:p>
           <w:pPr>
-            <w:pStyle w:val="Verzeichnis3"/>
+            <w:pStyle w:val="TOC3"/>
             <w:tabs>
               <w:tab w:val="right" w:leader="dot" w:pos="9062"/>
             </w:tabs>
             <w:rPr>
               <w:rFonts w:eastAsiaTheme="minorEastAsia"/>
               <w:noProof/>
-              <w:lang w:eastAsia="de-CH"/>
+              <w:lang w:val="en-US" w:eastAsia="ja-JP"/>
             </w:rPr>
           </w:pPr>
-          <w:hyperlink w:anchor="_Toc33987948" w:history="1">
+          <w:hyperlink w:anchor="_Toc34070731" w:history="1">
             <w:r>
               <w:rPr>
                 <w:rStyle w:val="Hyperlink"/>
@@ -684,7 +682,7 @@
                 <w:noProof/>
                 <w:webHidden/>
               </w:rPr>
-              <w:instrText xml:space="preserve"> PAGEREF _Toc33987948 \h </w:instrText>
+              <w:instrText xml:space="preserve"> PAGEREF _Toc34070731 \h </w:instrText>
             </w:r>
             <w:r>
               <w:rPr>
@@ -717,17 +715,17 @@
         </w:p>
         <w:p>
           <w:pPr>
-            <w:pStyle w:val="Verzeichnis3"/>
+            <w:pStyle w:val="TOC3"/>
             <w:tabs>
               <w:tab w:val="right" w:leader="dot" w:pos="9062"/>
             </w:tabs>
             <w:rPr>
               <w:rFonts w:eastAsiaTheme="minorEastAsia"/>
               <w:noProof/>
-              <w:lang w:eastAsia="de-CH"/>
+              <w:lang w:val="en-US" w:eastAsia="ja-JP"/>
             </w:rPr>
           </w:pPr>
-          <w:hyperlink w:anchor="_Toc33987949" w:history="1">
+          <w:hyperlink w:anchor="_Toc34070732" w:history="1">
             <w:r>
               <w:rPr>
                 <w:rStyle w:val="Hyperlink"/>
@@ -754,7 +752,7 @@
                 <w:noProof/>
                 <w:webHidden/>
               </w:rPr>
-              <w:instrText xml:space="preserve"> PAGEREF _Toc33987949 \h </w:instrText>
+              <w:instrText xml:space="preserve"> PAGEREF _Toc34070732 \h </w:instrText>
             </w:r>
             <w:r>
               <w:rPr>
@@ -787,17 +785,17 @@
         </w:p>
         <w:p>
           <w:pPr>
-            <w:pStyle w:val="Verzeichnis3"/>
+            <w:pStyle w:val="TOC3"/>
             <w:tabs>
               <w:tab w:val="right" w:leader="dot" w:pos="9062"/>
             </w:tabs>
             <w:rPr>
               <w:rFonts w:eastAsiaTheme="minorEastAsia"/>
               <w:noProof/>
-              <w:lang w:eastAsia="de-CH"/>
+              <w:lang w:val="en-US" w:eastAsia="ja-JP"/>
             </w:rPr>
           </w:pPr>
-          <w:hyperlink w:anchor="_Toc33987950" w:history="1">
+          <w:hyperlink w:anchor="_Toc34070733" w:history="1">
             <w:r>
               <w:rPr>
                 <w:rStyle w:val="Hyperlink"/>
@@ -824,7 +822,7 @@
                 <w:noProof/>
                 <w:webHidden/>
               </w:rPr>
-              <w:instrText xml:space="preserve"> PAGEREF _Toc33987950 \h </w:instrText>
+              <w:instrText xml:space="preserve"> PAGEREF _Toc34070733 \h </w:instrText>
             </w:r>
             <w:r>
               <w:rPr>
@@ -857,24 +855,23 @@
         </w:p>
         <w:p>
           <w:pPr>
-            <w:pStyle w:val="Verzeichnis2"/>
+            <w:pStyle w:val="TOC3"/>
             <w:tabs>
               <w:tab w:val="right" w:leader="dot" w:pos="9062"/>
             </w:tabs>
             <w:rPr>
               <w:rFonts w:eastAsiaTheme="minorEastAsia"/>
               <w:noProof/>
-              <w:lang w:eastAsia="de-CH"/>
+              <w:lang w:val="en-US" w:eastAsia="ja-JP"/>
             </w:rPr>
           </w:pPr>
-          <w:hyperlink w:anchor="_Toc33987951" w:history="1">
+          <w:hyperlink w:anchor="_Toc34070734" w:history="1">
             <w:r>
               <w:rPr>
                 <w:rStyle w:val="Hyperlink"/>
-                <w:rFonts w:cstheme="minorHAnsi"/>
-                <w:noProof/>
-              </w:rPr>
-              <w:t>Reflexion</w:t>
+                <w:noProof/>
+              </w:rPr>
+              <w:t>API Backend</w:t>
             </w:r>
             <w:r>
               <w:rPr>
@@ -895,7 +892,7 @@
                 <w:noProof/>
                 <w:webHidden/>
               </w:rPr>
-              <w:instrText xml:space="preserve"> PAGEREF _Toc33987951 \h </w:instrText>
+              <w:instrText xml:space="preserve"> PAGEREF _Toc34070734 \h </w:instrText>
             </w:r>
             <w:r>
               <w:rPr>
@@ -928,23 +925,94 @@
         </w:p>
         <w:p>
           <w:pPr>
-            <w:pStyle w:val="Verzeichnis2"/>
+            <w:pStyle w:val="TOC2"/>
             <w:tabs>
               <w:tab w:val="right" w:leader="dot" w:pos="9062"/>
             </w:tabs>
             <w:rPr>
               <w:rFonts w:eastAsiaTheme="minorEastAsia"/>
               <w:noProof/>
-              <w:lang w:eastAsia="de-CH"/>
+              <w:lang w:val="en-US" w:eastAsia="ja-JP"/>
             </w:rPr>
           </w:pPr>
-          <w:hyperlink w:anchor="_Toc33987952" w:history="1">
+          <w:hyperlink w:anchor="_Toc34070735" w:history="1">
             <w:r>
               <w:rPr>
                 <w:rStyle w:val="Hyperlink"/>
                 <w:rFonts w:cstheme="minorHAnsi"/>
                 <w:noProof/>
               </w:rPr>
+              <w:t>Reflexion</w:t>
+            </w:r>
+            <w:r>
+              <w:rPr>
+                <w:noProof/>
+                <w:webHidden/>
+              </w:rPr>
+              <w:tab/>
+            </w:r>
+            <w:r>
+              <w:rPr>
+                <w:noProof/>
+                <w:webHidden/>
+              </w:rPr>
+              <w:fldChar w:fldCharType="begin"/>
+            </w:r>
+            <w:r>
+              <w:rPr>
+                <w:noProof/>
+                <w:webHidden/>
+              </w:rPr>
+              <w:instrText xml:space="preserve"> PAGEREF _Toc34070735 \h </w:instrText>
+            </w:r>
+            <w:r>
+              <w:rPr>
+                <w:noProof/>
+                <w:webHidden/>
+              </w:rPr>
+            </w:r>
+            <w:r>
+              <w:rPr>
+                <w:noProof/>
+                <w:webHidden/>
+              </w:rPr>
+              <w:fldChar w:fldCharType="separate"/>
+            </w:r>
+            <w:r>
+              <w:rPr>
+                <w:noProof/>
+                <w:webHidden/>
+              </w:rPr>
+              <w:t>6</w:t>
+            </w:r>
+            <w:r>
+              <w:rPr>
+                <w:noProof/>
+                <w:webHidden/>
+              </w:rPr>
+              <w:fldChar w:fldCharType="end"/>
+            </w:r>
+          </w:hyperlink>
+        </w:p>
+        <w:p>
+          <w:pPr>
+            <w:pStyle w:val="TOC2"/>
+            <w:tabs>
+              <w:tab w:val="right" w:leader="dot" w:pos="9062"/>
+            </w:tabs>
+            <w:rPr>
+              <w:rFonts w:eastAsiaTheme="minorEastAsia"/>
+              <w:noProof/>
+              <w:lang w:val="en-US" w:eastAsia="ja-JP"/>
+            </w:rPr>
+          </w:pPr>
+          <w:hyperlink w:anchor="_Toc34070736" w:history="1">
+            <w:r>
+              <w:rPr>
+                <w:rStyle w:val="Hyperlink"/>
+                <w:rFonts w:cstheme="minorHAnsi"/>
+                <w:noProof/>
+              </w:rPr>
               <w:t>Fazit</w:t>
             </w:r>
             <w:r>
@@ -966,7 +1034,7 @@
                 <w:noProof/>
                 <w:webHidden/>
               </w:rPr>
-              <w:instrText xml:space="preserve"> PAGEREF _Toc33987952 \h </w:instrText>
+              <w:instrText xml:space="preserve"> PAGEREF _Toc34070736 \h </w:instrText>
             </w:r>
             <w:r>
               <w:rPr>
@@ -1035,12 +1103,12 @@
     </w:p>
     <w:p>
       <w:pPr>
-        <w:pStyle w:val="berschrift2"/>
+        <w:pStyle w:val="Heading2"/>
         <w:rPr>
           <w:lang w:val="de-DE"/>
         </w:rPr>
       </w:pPr>
-      <w:bookmarkStart w:id="2" w:name="_Toc33987941"/>
+      <w:bookmarkStart w:id="1" w:name="_Toc34070724"/>
       <w:r>
         <w:rPr>
           <w:lang w:val="de-DE"/>
@@ -1048,36 +1116,36 @@
         <w:lastRenderedPageBreak/>
         <w:t>Einführung</w:t>
       </w:r>
+      <w:bookmarkEnd w:id="1"/>
+    </w:p>
+    <w:p>
+      <w:pPr>
+        <w:rPr>
+          <w:lang w:val="de-DE"/>
+        </w:rPr>
+      </w:pPr>
+      <w:r>
+        <w:rPr>
+          <w:lang w:val="de-DE"/>
+        </w:rPr>
+        <w:t>Wie der Name schon andeutet, handelt es sich bei diesem Projekt um eine Bibliothek von 3D Modellen. Hier lassen sich 3D Modelle in unterschiedlichen Formaten hochladen, betrachten, und herunterladen. Die Bibliothek besteht aus folgenden Bereichen:</w:t>
+      </w:r>
+    </w:p>
+    <w:p>
+      <w:pPr>
+        <w:pStyle w:val="Heading3"/>
+        <w:rPr>
+          <w:rFonts w:asciiTheme="minorHAnsi" w:hAnsiTheme="minorHAnsi" w:cstheme="minorHAnsi"/>
+        </w:rPr>
+      </w:pPr>
+      <w:bookmarkStart w:id="2" w:name="_Toc34070725"/>
+      <w:r>
+        <w:rPr>
+          <w:rFonts w:asciiTheme="minorHAnsi" w:hAnsiTheme="minorHAnsi" w:cstheme="minorHAnsi"/>
+        </w:rPr>
+        <w:t>Overview</w:t>
+      </w:r>
       <w:bookmarkEnd w:id="2"/>
-    </w:p>
-    <w:p>
-      <w:pPr>
-        <w:rPr>
-          <w:lang w:val="de-DE"/>
-        </w:rPr>
-      </w:pPr>
-      <w:r>
-        <w:rPr>
-          <w:lang w:val="de-DE"/>
-        </w:rPr>
-        <w:t>Wie der Name schon andeutet, handelt es sich bei diesem Projekt um eine Bibliothek von 3D Modellen. Hier lassen sich 3D Modelle in unterschiedlichen Formaten hochladen, betrachten, und herunterladen. Die Bibliothek besteht aus folgenden Bereichen:</w:t>
-      </w:r>
-    </w:p>
-    <w:p>
-      <w:pPr>
-        <w:pStyle w:val="berschrift3"/>
-        <w:rPr>
-          <w:rFonts w:asciiTheme="minorHAnsi" w:hAnsiTheme="minorHAnsi" w:cstheme="minorHAnsi"/>
-        </w:rPr>
-      </w:pPr>
-      <w:bookmarkStart w:id="3" w:name="_Toc33987942"/>
-      <w:r>
-        <w:rPr>
-          <w:rFonts w:asciiTheme="minorHAnsi" w:hAnsiTheme="minorHAnsi" w:cstheme="minorHAnsi"/>
-        </w:rPr>
-        <w:t>Overview</w:t>
-      </w:r>
-      <w:bookmarkEnd w:id="3"/>
     </w:p>
     <w:p>
       <w:pPr>
@@ -1313,25 +1381,38 @@
     </w:p>
     <w:p>
       <w:pPr>
-        <w:pStyle w:val="Beschriftung"/>
+        <w:pStyle w:val="Caption"/>
         <w:rPr>
           <w:rFonts w:cstheme="minorHAnsi"/>
           <w:color w:val="FF0000"/>
         </w:rPr>
       </w:pPr>
-      <w:bookmarkStart w:id="4" w:name="_Ref33294082"/>
+      <w:bookmarkStart w:id="3" w:name="_Ref33294082"/>
       <w:r>
         <w:t xml:space="preserve">Abbildung </w:t>
       </w:r>
-      <w:fldSimple w:instr=" SEQ Abbildung \* ARABIC ">
-        <w:r>
-          <w:rPr>
-            <w:noProof/>
-          </w:rPr>
-          <w:t>1</w:t>
-        </w:r>
-      </w:fldSimple>
-      <w:bookmarkEnd w:id="4"/>
+      <w:r>
+        <w:fldChar w:fldCharType="begin"/>
+      </w:r>
+      <w:r>
+        <w:instrText xml:space="preserve"> SEQ Abbildung \* ARABIC </w:instrText>
+      </w:r>
+      <w:r>
+        <w:fldChar w:fldCharType="separate"/>
+      </w:r>
+      <w:r>
+        <w:rPr>
+          <w:noProof/>
+        </w:rPr>
+        <w:t>1</w:t>
+      </w:r>
+      <w:r>
+        <w:rPr>
+          <w:noProof/>
+        </w:rPr>
+        <w:fldChar w:fldCharType="end"/>
+      </w:r>
+      <w:bookmarkEnd w:id="3"/>
       <w:r>
         <w:t>: Overview</w:t>
       </w:r>
@@ -1541,39 +1622,26 @@
     </w:p>
     <w:p>
       <w:pPr>
-        <w:pStyle w:val="Beschriftung"/>
-      </w:pPr>
-      <w:bookmarkStart w:id="5" w:name="_Ref33294005"/>
-      <w:bookmarkStart w:id="6" w:name="_Ref33293946"/>
+        <w:pStyle w:val="Caption"/>
+      </w:pPr>
+      <w:bookmarkStart w:id="4" w:name="_Ref33294005"/>
+      <w:bookmarkStart w:id="5" w:name="_Ref33293946"/>
       <w:r>
         <w:t xml:space="preserve">Abbildung </w:t>
       </w:r>
-      <w:r>
-        <w:fldChar w:fldCharType="begin"/>
-      </w:r>
-      <w:r>
-        <w:instrText xml:space="preserve"> SEQ Abbildung \* ARABIC </w:instrText>
-      </w:r>
-      <w:r>
-        <w:fldChar w:fldCharType="separate"/>
-      </w:r>
-      <w:r>
-        <w:rPr>
-          <w:noProof/>
-        </w:rPr>
-        <w:t>2</w:t>
-      </w:r>
-      <w:r>
-        <w:rPr>
-          <w:noProof/>
-        </w:rPr>
-        <w:fldChar w:fldCharType="end"/>
+      <w:fldSimple w:instr=" SEQ Abbildung \* ARABIC ">
+        <w:r>
+          <w:rPr>
+            <w:noProof/>
+          </w:rPr>
+          <w:t>2</w:t>
+        </w:r>
+      </w:fldSimple>
+      <w:bookmarkEnd w:id="4"/>
+      <w:r>
+        <w:t>: Filter</w:t>
       </w:r>
       <w:bookmarkEnd w:id="5"/>
-      <w:r>
-        <w:t>: Filter</w:t>
-      </w:r>
-      <w:bookmarkEnd w:id="6"/>
     </w:p>
     <w:p>
       <w:r>
@@ -1632,37 +1700,50 @@
     </w:p>
     <w:p>
       <w:pPr>
-        <w:pStyle w:val="Beschriftung"/>
-        <w:rPr>
-          <w:rFonts w:cstheme="minorHAnsi"/>
-        </w:rPr>
-      </w:pPr>
-      <w:bookmarkStart w:id="7" w:name="_Ref33294063"/>
+        <w:pStyle w:val="Caption"/>
+        <w:rPr>
+          <w:rFonts w:cstheme="minorHAnsi"/>
+        </w:rPr>
+      </w:pPr>
+      <w:bookmarkStart w:id="6" w:name="_Ref33294063"/>
       <w:r>
         <w:t xml:space="preserve">Abbildung </w:t>
       </w:r>
-      <w:fldSimple w:instr=" SEQ Abbildung \* ARABIC ">
-        <w:r>
-          <w:rPr>
-            <w:noProof/>
-          </w:rPr>
-          <w:t>3</w:t>
-        </w:r>
-      </w:fldSimple>
-      <w:bookmarkEnd w:id="7"/>
+      <w:r>
+        <w:fldChar w:fldCharType="begin"/>
+      </w:r>
+      <w:r>
+        <w:instrText xml:space="preserve"> SEQ Abbildung \* ARABIC </w:instrText>
+      </w:r>
+      <w:r>
+        <w:fldChar w:fldCharType="separate"/>
+      </w:r>
+      <w:r>
+        <w:rPr>
+          <w:noProof/>
+        </w:rPr>
+        <w:t>3</w:t>
+      </w:r>
+      <w:r>
+        <w:rPr>
+          <w:noProof/>
+        </w:rPr>
+        <w:fldChar w:fldCharType="end"/>
+      </w:r>
+      <w:bookmarkEnd w:id="6"/>
       <w:r>
         <w:t>: Anzeige mit Filter</w:t>
       </w:r>
     </w:p>
     <w:p>
       <w:pPr>
-        <w:pStyle w:val="berschrift3"/>
+        <w:pStyle w:val="Heading3"/>
         <w:rPr>
           <w:rFonts w:asciiTheme="minorHAnsi" w:hAnsiTheme="minorHAnsi" w:cstheme="minorHAnsi"/>
         </w:rPr>
       </w:pPr>
-      <w:bookmarkStart w:id="8" w:name="_Ref33297097"/>
-      <w:bookmarkStart w:id="9" w:name="_Toc33987943"/>
+      <w:bookmarkStart w:id="7" w:name="_Ref33297097"/>
+      <w:bookmarkStart w:id="8" w:name="_Toc34070726"/>
       <w:r>
         <w:rPr>
           <w:rFonts w:asciiTheme="minorHAnsi" w:hAnsiTheme="minorHAnsi" w:cstheme="minorHAnsi"/>
@@ -1676,8 +1757,8 @@
         </w:rPr>
         <w:t>view</w:t>
       </w:r>
+      <w:bookmarkEnd w:id="7"/>
       <w:bookmarkEnd w:id="8"/>
-      <w:bookmarkEnd w:id="9"/>
     </w:p>
     <w:p>
       <w:pPr>
@@ -1904,49 +1985,62 @@
     </w:p>
     <w:p>
       <w:pPr>
-        <w:pStyle w:val="Beschriftung"/>
-      </w:pPr>
-      <w:bookmarkStart w:id="10" w:name="_Ref33297904"/>
-      <w:bookmarkStart w:id="11" w:name="_Ref33297887"/>
+        <w:pStyle w:val="Caption"/>
+      </w:pPr>
+      <w:bookmarkStart w:id="9" w:name="_Ref33297904"/>
+      <w:bookmarkStart w:id="10" w:name="_Ref33297887"/>
       <w:r>
         <w:t xml:space="preserve">Abbildung </w:t>
       </w:r>
-      <w:fldSimple w:instr=" SEQ Abbildung \* ARABIC ">
-        <w:r>
-          <w:rPr>
-            <w:noProof/>
-          </w:rPr>
-          <w:t>4</w:t>
-        </w:r>
-      </w:fldSimple>
+      <w:r>
+        <w:fldChar w:fldCharType="begin"/>
+      </w:r>
+      <w:r>
+        <w:instrText xml:space="preserve"> SEQ Abbildung \* ARABIC </w:instrText>
+      </w:r>
+      <w:r>
+        <w:fldChar w:fldCharType="separate"/>
+      </w:r>
+      <w:r>
+        <w:rPr>
+          <w:noProof/>
+        </w:rPr>
+        <w:t>4</w:t>
+      </w:r>
+      <w:r>
+        <w:rPr>
+          <w:noProof/>
+        </w:rPr>
+        <w:fldChar w:fldCharType="end"/>
+      </w:r>
+      <w:bookmarkEnd w:id="9"/>
+      <w:r>
+        <w:t>:</w:t>
+      </w:r>
+      <w:r>
+        <w:t xml:space="preserve"> </w:t>
+      </w:r>
+      <w:r>
+        <w:t>Detailview</w:t>
+      </w:r>
       <w:bookmarkEnd w:id="10"/>
-      <w:r>
-        <w:t>:</w:t>
-      </w:r>
-      <w:r>
-        <w:t xml:space="preserve"> </w:t>
-      </w:r>
-      <w:r>
-        <w:t>Detailview</w:t>
+    </w:p>
+    <w:p>
+      <w:pPr>
+        <w:pStyle w:val="Heading3"/>
+        <w:ind w:left="708" w:hanging="708"/>
+        <w:rPr>
+          <w:rFonts w:asciiTheme="minorHAnsi" w:hAnsiTheme="minorHAnsi" w:cstheme="minorHAnsi"/>
+        </w:rPr>
+      </w:pPr>
+      <w:bookmarkStart w:id="11" w:name="_Toc34070727"/>
+      <w:r>
+        <w:rPr>
+          <w:rFonts w:asciiTheme="minorHAnsi" w:hAnsiTheme="minorHAnsi" w:cstheme="minorHAnsi"/>
+        </w:rPr>
+        <w:t>Login</w:t>
       </w:r>
       <w:bookmarkEnd w:id="11"/>
-    </w:p>
-    <w:p>
-      <w:pPr>
-        <w:pStyle w:val="berschrift3"/>
-        <w:ind w:left="708" w:hanging="708"/>
-        <w:rPr>
-          <w:rFonts w:asciiTheme="minorHAnsi" w:hAnsiTheme="minorHAnsi" w:cstheme="minorHAnsi"/>
-        </w:rPr>
-      </w:pPr>
-      <w:bookmarkStart w:id="12" w:name="_Toc33987944"/>
-      <w:r>
-        <w:rPr>
-          <w:rFonts w:asciiTheme="minorHAnsi" w:hAnsiTheme="minorHAnsi" w:cstheme="minorHAnsi"/>
-        </w:rPr>
-        <w:t>Login</w:t>
-      </w:r>
-      <w:bookmarkEnd w:id="12"/>
     </w:p>
     <w:p>
       <w:pPr>
@@ -2078,21 +2172,34 @@
     </w:p>
     <w:p>
       <w:pPr>
-        <w:pStyle w:val="Beschriftung"/>
-      </w:pPr>
-      <w:bookmarkStart w:id="13" w:name="_Ref33299229"/>
+        <w:pStyle w:val="Caption"/>
+      </w:pPr>
+      <w:bookmarkStart w:id="12" w:name="_Ref33299229"/>
       <w:r>
         <w:t xml:space="preserve">Abbildung </w:t>
       </w:r>
-      <w:fldSimple w:instr=" SEQ Abbildung \* ARABIC ">
-        <w:r>
-          <w:rPr>
-            <w:noProof/>
-          </w:rPr>
-          <w:t>5</w:t>
-        </w:r>
-      </w:fldSimple>
-      <w:bookmarkEnd w:id="13"/>
+      <w:r>
+        <w:fldChar w:fldCharType="begin"/>
+      </w:r>
+      <w:r>
+        <w:instrText xml:space="preserve"> SEQ Abbildung \* ARABIC </w:instrText>
+      </w:r>
+      <w:r>
+        <w:fldChar w:fldCharType="separate"/>
+      </w:r>
+      <w:r>
+        <w:rPr>
+          <w:noProof/>
+        </w:rPr>
+        <w:t>5</w:t>
+      </w:r>
+      <w:r>
+        <w:rPr>
+          <w:noProof/>
+        </w:rPr>
+        <w:fldChar w:fldCharType="end"/>
+      </w:r>
+      <w:bookmarkEnd w:id="12"/>
       <w:r>
         <w:t>: Loginmaske</w:t>
       </w:r>
@@ -2108,19 +2215,19 @@
     </w:p>
     <w:p>
       <w:pPr>
-        <w:pStyle w:val="berschrift3"/>
+        <w:pStyle w:val="Heading3"/>
         <w:rPr>
           <w:rFonts w:asciiTheme="minorHAnsi" w:hAnsiTheme="minorHAnsi" w:cstheme="minorHAnsi"/>
         </w:rPr>
       </w:pPr>
-      <w:bookmarkStart w:id="14" w:name="_Toc33987945"/>
+      <w:bookmarkStart w:id="13" w:name="_Toc34070728"/>
       <w:r>
         <w:rPr>
           <w:rFonts w:asciiTheme="minorHAnsi" w:hAnsiTheme="minorHAnsi" w:cstheme="minorHAnsi"/>
         </w:rPr>
         <w:t>Upload</w:t>
       </w:r>
-      <w:bookmarkEnd w:id="14"/>
+      <w:bookmarkEnd w:id="13"/>
     </w:p>
     <w:p>
       <w:pPr>
@@ -2259,21 +2366,34 @@
     </w:p>
     <w:p>
       <w:pPr>
-        <w:pStyle w:val="Beschriftung"/>
-      </w:pPr>
-      <w:bookmarkStart w:id="15" w:name="_Ref33300577"/>
+        <w:pStyle w:val="Caption"/>
+      </w:pPr>
+      <w:bookmarkStart w:id="14" w:name="_Ref33300577"/>
       <w:r>
         <w:t xml:space="preserve">Abbildung </w:t>
       </w:r>
-      <w:fldSimple w:instr=" SEQ Abbildung \* ARABIC ">
-        <w:r>
-          <w:rPr>
-            <w:noProof/>
-          </w:rPr>
-          <w:t>6</w:t>
-        </w:r>
-      </w:fldSimple>
-      <w:bookmarkEnd w:id="15"/>
+      <w:r>
+        <w:fldChar w:fldCharType="begin"/>
+      </w:r>
+      <w:r>
+        <w:instrText xml:space="preserve"> SEQ Abbildung \* ARABIC </w:instrText>
+      </w:r>
+      <w:r>
+        <w:fldChar w:fldCharType="separate"/>
+      </w:r>
+      <w:r>
+        <w:rPr>
+          <w:noProof/>
+        </w:rPr>
+        <w:t>6</w:t>
+      </w:r>
+      <w:r>
+        <w:rPr>
+          <w:noProof/>
+        </w:rPr>
+        <w:fldChar w:fldCharType="end"/>
+      </w:r>
+      <w:bookmarkEnd w:id="14"/>
       <w:r>
         <w:t>: Uploadmaske</w:t>
       </w:r>
@@ -2294,9 +2414,9 @@
     </w:p>
     <w:p>
       <w:pPr>
-        <w:pStyle w:val="berschrift2"/>
-      </w:pPr>
-      <w:bookmarkStart w:id="16" w:name="_Toc33987946"/>
+        <w:pStyle w:val="Heading2"/>
+      </w:pPr>
+      <w:bookmarkStart w:id="15" w:name="_Toc34070729"/>
       <w:r>
         <w:rPr>
           <w:lang w:val="de-DE"/>
@@ -2307,7 +2427,7 @@
       <w:r>
         <w:t xml:space="preserve"> Dokumentation</w:t>
       </w:r>
-      <w:bookmarkEnd w:id="16"/>
+      <w:bookmarkEnd w:id="15"/>
     </w:p>
     <w:p>
       <w:pPr>
@@ -2327,11 +2447,19 @@
         </w:rPr>
         <w:t xml:space="preserve">besteht aus einem </w:t>
       </w:r>
-      <w:r>
-        <w:rPr>
-          <w:rFonts w:cstheme="minorHAnsi"/>
-        </w:rPr>
-        <w:t xml:space="preserve">Angular </w:t>
+      <w:proofErr w:type="gramStart"/>
+      <w:r>
+        <w:rPr>
+          <w:rFonts w:cstheme="minorHAnsi"/>
+        </w:rPr>
+        <w:t>Angular</w:t>
+      </w:r>
+      <w:proofErr w:type="gramEnd"/>
+      <w:r>
+        <w:rPr>
+          <w:rFonts w:cstheme="minorHAnsi"/>
+        </w:rPr>
+        <w:t xml:space="preserve"> </w:t>
       </w:r>
       <w:r>
         <w:rPr>
@@ -2453,6 +2581,16 @@
         <w:rPr>
           <w:rFonts w:cstheme="minorHAnsi"/>
         </w:rPr>
+        <w:fldChar w:fldCharType="separate"/>
+      </w:r>
+      <w:r>
+        <w:rPr>
+          <w:rFonts w:cstheme="minorHAnsi"/>
+          <w:b/>
+          <w:bCs/>
+          <w:lang w:val="en-US"/>
+        </w:rPr>
+        <w:t>Error! Reference source not found.</w:t>
       </w:r>
       <w:r>
         <w:rPr>
@@ -2550,155 +2688,1089 @@
     </w:p>
     <w:p>
       <w:pPr>
-        <w:pStyle w:val="Beschriftung"/>
-      </w:pPr>
-      <w:bookmarkStart w:id="17" w:name="_Ref33295476"/>
+        <w:pStyle w:val="Caption"/>
+      </w:pPr>
+      <w:bookmarkStart w:id="16" w:name="_Ref33295476"/>
       <w:r>
         <w:t xml:space="preserve">Abbildung </w:t>
       </w:r>
-      <w:r>
-        <w:fldChar w:fldCharType="begin"/>
-      </w:r>
-      <w:r>
-        <w:instrText xml:space="preserve"> SEQ Abbildung \* ARABIC </w:instrText>
-      </w:r>
-      <w:r>
-        <w:fldChar w:fldCharType="separate"/>
-      </w:r>
-      <w:r>
-        <w:rPr>
-          <w:noProof/>
-        </w:rPr>
-        <w:t>7</w:t>
-      </w:r>
-      <w:r>
-        <w:rPr>
-          <w:noProof/>
-        </w:rPr>
-        <w:fldChar w:fldCharType="end"/>
+      <w:fldSimple w:instr=" SEQ Abbildung \* ARABIC ">
+        <w:r>
+          <w:rPr>
+            <w:noProof/>
+          </w:rPr>
+          <w:t>7</w:t>
+        </w:r>
+      </w:fldSimple>
+      <w:bookmarkEnd w:id="16"/>
+      <w:r>
+        <w:t>: Architekturdiagramm</w:t>
+      </w:r>
+    </w:p>
+    <w:p>
+      <w:pPr>
+        <w:pStyle w:val="Heading3"/>
+      </w:pPr>
+      <w:bookmarkStart w:id="17" w:name="_Toc34070730"/>
+      <w:r>
+        <w:t>Overview</w:t>
       </w:r>
       <w:bookmarkEnd w:id="17"/>
-      <w:r>
-        <w:t>: Architekturdiagramm</w:t>
-      </w:r>
-    </w:p>
-    <w:p>
-      <w:pPr>
-        <w:pStyle w:val="berschrift3"/>
-      </w:pPr>
-      <w:bookmarkStart w:id="18" w:name="_Toc33987947"/>
-      <w:r>
+    </w:p>
+    <w:p>
+      <w:pPr>
+        <w:rPr>
+          <w:rFonts w:cstheme="minorHAnsi"/>
+        </w:rPr>
+      </w:pPr>
+      <w:r>
+        <w:rPr>
+          <w:rFonts w:cstheme="minorHAnsi"/>
+        </w:rPr>
+        <w:t xml:space="preserve">Beim Aufruf der Overview holt der </w:t>
+      </w:r>
+      <w:r>
+        <w:rPr>
+          <w:rFonts w:cstheme="minorHAnsi"/>
+        </w:rPr>
+        <w:t xml:space="preserve">Datenbankserver </w:t>
+      </w:r>
+      <w:r>
+        <w:rPr>
+          <w:rFonts w:cstheme="minorHAnsi"/>
+        </w:rPr>
+        <w:t>alle Einträge aus der Datenbank, sofern keine Filter definiert wurden. Für jeden Eintrag erstellt der Web</w:t>
+      </w:r>
+      <w:r>
+        <w:rPr>
+          <w:rFonts w:cstheme="minorHAnsi"/>
+        </w:rPr>
+        <w:t>s</w:t>
+      </w:r>
+      <w:r>
+        <w:rPr>
+          <w:rFonts w:cstheme="minorHAnsi"/>
+        </w:rPr>
+        <w:t>erver eine Kachel mit Vorschaubild.</w:t>
+      </w:r>
+    </w:p>
+    <w:p>
+      <w:pPr>
+        <w:rPr>
+          <w:rFonts w:cstheme="minorHAnsi"/>
+        </w:rPr>
+      </w:pPr>
+      <w:r>
+        <w:rPr>
+          <w:rFonts w:cstheme="minorHAnsi"/>
+        </w:rPr>
+        <w:t xml:space="preserve">Beim Suchfilter </w:t>
+      </w:r>
+      <w:r>
+        <w:rPr>
+          <w:rFonts w:cstheme="minorHAnsi"/>
+        </w:rPr>
+        <w:t xml:space="preserve">können mehrere Filter gleichzeitig </w:t>
+      </w:r>
+      <w:r>
+        <w:rPr>
+          <w:rFonts w:cstheme="minorHAnsi"/>
+        </w:rPr>
+        <w:t>angewendet</w:t>
+      </w:r>
+      <w:r>
+        <w:rPr>
+          <w:rFonts w:cstheme="minorHAnsi"/>
+        </w:rPr>
+        <w:t xml:space="preserve"> werden, jedoch nicht mehrere Werte pro Filter.</w:t>
+      </w:r>
+      <w:r>
+        <w:rPr>
+          <w:rFonts w:cstheme="minorHAnsi"/>
+        </w:rPr>
+        <w:t xml:space="preserve"> Die Werte werden beim Aufruf des Datenbankservers in der URL mitgeschickt und vom Datenbankserver für die Datenbankabfrage übersetzt und angewendet.</w:t>
+      </w:r>
+    </w:p>
+    <w:p>
+      <w:pPr>
+        <w:pStyle w:val="Heading3"/>
+      </w:pPr>
+      <w:bookmarkStart w:id="18" w:name="_Toc34070731"/>
+      <w:r>
+        <w:t>Detailview (3D Viewer)</w:t>
+      </w:r>
+      <w:bookmarkEnd w:id="18"/>
+    </w:p>
+    <w:p>
+      <w:pPr>
+        <w:rPr>
+          <w:rFonts w:cstheme="minorHAnsi"/>
+        </w:rPr>
+      </w:pPr>
+      <w:r>
+        <w:rPr>
+          <w:rFonts w:cstheme="minorHAnsi"/>
+        </w:rPr>
+        <w:t xml:space="preserve">Der Viewer nutzt </w:t>
+      </w:r>
+      <w:r>
+        <w:rPr>
+          <w:rFonts w:cstheme="minorHAnsi"/>
+        </w:rPr>
+        <w:t xml:space="preserve">WebGL über das three.js Framework, um 3D Modelle direkt im Browser darzustellen. Unterstützt werden alle Browser, die WebGL </w:t>
+      </w:r>
+      <w:r>
+        <w:rPr>
+          <w:rFonts w:cstheme="minorHAnsi"/>
+        </w:rPr>
+        <w:t>unterstützen, inklusive IE 11 und Safari.</w:t>
+      </w:r>
+      <w:r>
+        <w:rPr>
+          <w:rFonts w:cstheme="minorHAnsi"/>
+        </w:rPr>
+        <w:t xml:space="preserve"> </w:t>
+      </w:r>
+      <w:r>
+        <w:rPr>
+          <w:rFonts w:cstheme="minorHAnsi"/>
+        </w:rPr>
+        <w:t>Dank des selbst entwickelten «LoaderManager» können insgesamt 6 unterschiedliche Formate geladen und dargestellt werden: GLB, OBJ, STL, DAE, FBX und 3DS. Der LoaderManager ist zudem für weitere Formate erweiterbar.</w:t>
+      </w:r>
+    </w:p>
+    <w:p>
+      <w:pPr>
+        <w:pStyle w:val="Heading3"/>
+      </w:pPr>
+      <w:bookmarkStart w:id="19" w:name="_Toc34070732"/>
+      <w:r>
+        <w:t>Login</w:t>
+      </w:r>
+      <w:bookmarkEnd w:id="19"/>
+    </w:p>
+    <w:p>
+      <w:pPr>
+        <w:rPr>
+          <w:rFonts w:cstheme="minorHAnsi"/>
+        </w:rPr>
+      </w:pPr>
+      <w:r>
+        <w:rPr>
+          <w:rFonts w:cstheme="minorHAnsi"/>
+        </w:rPr>
+        <w:t xml:space="preserve">Der Datenbankserver erhält die Logindaten und überprüft dessen Richtigkeit. Aus Sicherheitsgründen werden neben </w:t>
+      </w:r>
+      <w:r>
+        <w:rPr>
+          <w:rFonts w:cstheme="minorHAnsi"/>
+        </w:rPr>
+        <w:t xml:space="preserve">dem </w:t>
+      </w:r>
+      <w:r>
+        <w:rPr>
+          <w:rFonts w:cstheme="minorHAnsi"/>
+        </w:rPr>
+        <w:t xml:space="preserve">Benutzernamen </w:t>
+      </w:r>
+      <w:r>
+        <w:rPr>
+          <w:rFonts w:cstheme="minorHAnsi"/>
+        </w:rPr>
+        <w:t>nur</w:t>
+      </w:r>
+      <w:r>
+        <w:rPr>
+          <w:rFonts w:cstheme="minorHAnsi"/>
+        </w:rPr>
+        <w:t xml:space="preserve"> der Hashwert ihrer Passwörter auf der Datenbank gespeichert.</w:t>
+      </w:r>
+      <w:r>
+        <w:rPr>
+          <w:rFonts w:cstheme="minorHAnsi"/>
+        </w:rPr>
+        <w:t xml:space="preserve"> </w:t>
+      </w:r>
+      <w:r>
+        <w:rPr>
+          <w:rFonts w:cstheme="minorHAnsi"/>
+        </w:rPr>
+        <w:t>Bei erfolg</w:t>
+      </w:r>
+      <w:r>
+        <w:rPr>
+          <w:rFonts w:cstheme="minorHAnsi"/>
+        </w:rPr>
+        <w:t>reichem</w:t>
+      </w:r>
+      <w:r>
+        <w:rPr>
+          <w:rFonts w:cstheme="minorHAnsi"/>
+        </w:rPr>
+        <w:t xml:space="preserve"> Login stellt der Datenbankserver ein JSON</w:t>
+      </w:r>
+      <w:r>
+        <w:rPr>
+          <w:rFonts w:cstheme="minorHAnsi"/>
+        </w:rPr>
+        <w:t xml:space="preserve"> Web Token</w:t>
+      </w:r>
+      <w:r>
+        <w:rPr>
+          <w:rFonts w:cstheme="minorHAnsi"/>
+        </w:rPr>
+        <w:t xml:space="preserve"> aus, welches im lokalen Speicher des Benutzers abgelegt wird. Bei allen weiteren Aufrufen der Seite wird das Token im Header mitgeschickt. Versucht der Benutzer ein Modell hochzuladen oder zu löschen, so wird das Token wiederum vom Datenbankserver validiert.</w:t>
+      </w:r>
+    </w:p>
+    <w:p>
+      <w:pPr>
+        <w:pStyle w:val="Heading3"/>
+      </w:pPr>
+      <w:bookmarkStart w:id="20" w:name="_Toc34070733"/>
+      <w:r>
+        <w:t>Upload</w:t>
+      </w:r>
+      <w:bookmarkEnd w:id="20"/>
+    </w:p>
+    <w:p>
+      <w:pPr>
+        <w:rPr>
+          <w:rFonts w:cstheme="minorHAnsi"/>
+        </w:rPr>
+      </w:pPr>
+      <w:r>
+        <w:rPr>
+          <w:rFonts w:cstheme="minorHAnsi"/>
+        </w:rPr>
+        <w:t xml:space="preserve">Der Upload erfolgt über ein HTML-Form. </w:t>
+      </w:r>
+      <w:r>
+        <w:rPr>
+          <w:rFonts w:cstheme="minorHAnsi"/>
+        </w:rPr>
+        <w:t>Der Datenbankserver erhält dabei einen</w:t>
+      </w:r>
+      <w:r>
+        <w:rPr>
+          <w:rFonts w:cstheme="minorHAnsi"/>
+        </w:rPr>
+        <w:t xml:space="preserve"> Name</w:t>
+      </w:r>
+      <w:r>
+        <w:rPr>
+          <w:rFonts w:cstheme="minorHAnsi"/>
+        </w:rPr>
+        <w:t>n</w:t>
+      </w:r>
+      <w:r>
+        <w:rPr>
+          <w:rFonts w:cstheme="minorHAnsi"/>
+        </w:rPr>
+        <w:t>, eine Datei mit dem 3D Modell, und ein vom Viewer erstelltes Vorschaubild als Data URL.</w:t>
+      </w:r>
+      <w:r>
+        <w:rPr>
+          <w:rFonts w:cstheme="minorHAnsi"/>
+        </w:rPr>
+        <w:t xml:space="preserve"> 3D Modell und Vorschaubild bleiben dabei auf dem Filesystem, und werden nicht an die Datenbank übertragen.</w:t>
+      </w:r>
+    </w:p>
+    <w:p>
+      <w:pPr>
+        <w:pStyle w:val="Heading3"/>
+      </w:pPr>
+      <w:bookmarkStart w:id="21" w:name="_Toc34070734"/>
+      <w:r>
+        <w:lastRenderedPageBreak/>
+        <w:t>API Backend</w:t>
+      </w:r>
+      <w:bookmarkEnd w:id="21"/>
+    </w:p>
+    <w:tbl>
+      <w:tblPr>
+        <w:tblStyle w:val="GridTable1Light"/>
+        <w:tblW w:w="0" w:type="auto"/>
+        <w:tblLook w:val="04A0" w:firstRow="1" w:lastRow="0" w:firstColumn="1" w:lastColumn="0" w:noHBand="0" w:noVBand="1"/>
+      </w:tblPr>
+      <w:tblGrid>
+        <w:gridCol w:w="1061"/>
+        <w:gridCol w:w="2031"/>
+        <w:gridCol w:w="6196"/>
+      </w:tblGrid>
+      <w:tr>
+        <w:trPr>
+          <w:cnfStyle w:val="100000000000" w:firstRow="1" w:lastRow="0" w:firstColumn="0" w:lastColumn="0" w:oddVBand="0" w:evenVBand="0" w:oddHBand="0" w:evenHBand="0" w:firstRowFirstColumn="0" w:firstRowLastColumn="0" w:lastRowFirstColumn="0" w:lastRowLastColumn="0"/>
+        </w:trPr>
+        <w:tc>
+          <w:tcPr>
+            <w:cnfStyle w:val="001000000000" w:firstRow="0" w:lastRow="0" w:firstColumn="1" w:lastColumn="0" w:oddVBand="0" w:evenVBand="0" w:oddHBand="0" w:evenHBand="0" w:firstRowFirstColumn="0" w:firstRowLastColumn="0" w:lastRowFirstColumn="0" w:lastRowLastColumn="0"/>
+            <w:tcW w:w="1061" w:type="dxa"/>
+          </w:tcPr>
+          <w:p>
+            <w:pPr>
+              <w:rPr>
+                <w:rFonts w:cstheme="minorHAnsi"/>
+              </w:rPr>
+            </w:pPr>
+            <w:r>
+              <w:rPr>
+                <w:rFonts w:cstheme="minorHAnsi"/>
+              </w:rPr>
+              <w:t>Methode</w:t>
+            </w:r>
+          </w:p>
+        </w:tc>
+        <w:tc>
+          <w:tcPr>
+            <w:tcW w:w="2017" w:type="dxa"/>
+          </w:tcPr>
+          <w:p>
+            <w:pPr>
+              <w:cnfStyle w:val="100000000000" w:firstRow="1" w:lastRow="0" w:firstColumn="0" w:lastColumn="0" w:oddVBand="0" w:evenVBand="0" w:oddHBand="0" w:evenHBand="0" w:firstRowFirstColumn="0" w:firstRowLastColumn="0" w:lastRowFirstColumn="0" w:lastRowLastColumn="0"/>
+              <w:rPr>
+                <w:rFonts w:cstheme="minorHAnsi"/>
+              </w:rPr>
+            </w:pPr>
+            <w:r>
+              <w:rPr>
+                <w:rFonts w:cstheme="minorHAnsi"/>
+              </w:rPr>
+              <w:t>Route</w:t>
+            </w:r>
+          </w:p>
+        </w:tc>
+        <w:tc>
+          <w:tcPr>
+            <w:tcW w:w="6210" w:type="dxa"/>
+          </w:tcPr>
+          <w:p>
+            <w:pPr>
+              <w:cnfStyle w:val="100000000000" w:firstRow="1" w:lastRow="0" w:firstColumn="0" w:lastColumn="0" w:oddVBand="0" w:evenVBand="0" w:oddHBand="0" w:evenHBand="0" w:firstRowFirstColumn="0" w:firstRowLastColumn="0" w:lastRowFirstColumn="0" w:lastRowLastColumn="0"/>
+              <w:rPr>
+                <w:rFonts w:cstheme="minorHAnsi"/>
+              </w:rPr>
+            </w:pPr>
+            <w:r>
+              <w:rPr>
+                <w:rFonts w:cstheme="minorHAnsi"/>
+              </w:rPr>
+              <w:t>Rückgabewert</w:t>
+            </w:r>
+          </w:p>
+        </w:tc>
+      </w:tr>
+      <w:tr>
+        <w:tc>
+          <w:tcPr>
+            <w:cnfStyle w:val="001000000000" w:firstRow="0" w:lastRow="0" w:firstColumn="1" w:lastColumn="0" w:oddVBand="0" w:evenVBand="0" w:oddHBand="0" w:evenHBand="0" w:firstRowFirstColumn="0" w:firstRowLastColumn="0" w:lastRowFirstColumn="0" w:lastRowLastColumn="0"/>
+            <w:tcW w:w="1061" w:type="dxa"/>
+          </w:tcPr>
+          <w:p>
+            <w:pPr>
+              <w:rPr>
+                <w:rFonts w:ascii="Consolas" w:hAnsi="Consolas" w:cstheme="minorHAnsi"/>
+              </w:rPr>
+            </w:pPr>
+            <w:r>
+              <w:rPr>
+                <w:rFonts w:ascii="Consolas" w:hAnsi="Consolas" w:cstheme="minorHAnsi"/>
+              </w:rPr>
+              <w:t>GET</w:t>
+            </w:r>
+          </w:p>
+        </w:tc>
+        <w:tc>
+          <w:tcPr>
+            <w:tcW w:w="2017" w:type="dxa"/>
+          </w:tcPr>
+          <w:p>
+            <w:pPr>
+              <w:cnfStyle w:val="000000000000" w:firstRow="0" w:lastRow="0" w:firstColumn="0" w:lastColumn="0" w:oddVBand="0" w:evenVBand="0" w:oddHBand="0" w:evenHBand="0" w:firstRowFirstColumn="0" w:firstRowLastColumn="0" w:lastRowFirstColumn="0" w:lastRowLastColumn="0"/>
+              <w:rPr>
+                <w:rFonts w:ascii="Consolas" w:hAnsi="Consolas" w:cstheme="minorHAnsi"/>
+              </w:rPr>
+            </w:pPr>
+            <w:r>
+              <w:rPr>
+                <w:rFonts w:ascii="Consolas" w:hAnsi="Consolas" w:cstheme="minorHAnsi"/>
+              </w:rPr>
+              <w:t>/</w:t>
+            </w:r>
+            <w:proofErr w:type="spellStart"/>
+            <w:r>
+              <w:rPr>
+                <w:rFonts w:ascii="Consolas" w:hAnsi="Consolas" w:cstheme="minorHAnsi"/>
+              </w:rPr>
+              <w:t>models</w:t>
+            </w:r>
+            <w:proofErr w:type="spellEnd"/>
+          </w:p>
+        </w:tc>
+        <w:tc>
+          <w:tcPr>
+            <w:tcW w:w="6210" w:type="dxa"/>
+          </w:tcPr>
+          <w:p>
+            <w:pPr>
+              <w:cnfStyle w:val="000000000000" w:firstRow="0" w:lastRow="0" w:firstColumn="0" w:lastColumn="0" w:oddVBand="0" w:evenVBand="0" w:oddHBand="0" w:evenHBand="0" w:firstRowFirstColumn="0" w:firstRowLastColumn="0" w:lastRowFirstColumn="0" w:lastRowLastColumn="0"/>
+              <w:rPr>
+                <w:rFonts w:ascii="Consolas" w:hAnsi="Consolas" w:cstheme="minorHAnsi"/>
+              </w:rPr>
+            </w:pPr>
+            <w:proofErr w:type="spellStart"/>
+            <w:proofErr w:type="gramStart"/>
+            <w:r>
+              <w:rPr>
+                <w:rFonts w:ascii="Consolas" w:hAnsi="Consolas" w:cstheme="minorHAnsi"/>
+              </w:rPr>
+              <w:t>DatabaseModel</w:t>
+            </w:r>
+            <w:proofErr w:type="spellEnd"/>
+            <w:r>
+              <w:rPr>
+                <w:rFonts w:ascii="Consolas" w:hAnsi="Consolas" w:cstheme="minorHAnsi"/>
+              </w:rPr>
+              <w:t>[</w:t>
+            </w:r>
+            <w:proofErr w:type="gramEnd"/>
+            <w:r>
+              <w:rPr>
+                <w:rFonts w:ascii="Consolas" w:hAnsi="Consolas" w:cstheme="minorHAnsi"/>
+              </w:rPr>
+              <w:t>]</w:t>
+            </w:r>
+          </w:p>
+        </w:tc>
+      </w:tr>
+      <w:tr>
+        <w:tc>
+          <w:tcPr>
+            <w:cnfStyle w:val="001000000000" w:firstRow="0" w:lastRow="0" w:firstColumn="1" w:lastColumn="0" w:oddVBand="0" w:evenVBand="0" w:oddHBand="0" w:evenHBand="0" w:firstRowFirstColumn="0" w:firstRowLastColumn="0" w:lastRowFirstColumn="0" w:lastRowLastColumn="0"/>
+            <w:tcW w:w="1061" w:type="dxa"/>
+          </w:tcPr>
+          <w:p>
+            <w:pPr>
+              <w:rPr>
+                <w:rFonts w:ascii="Consolas" w:hAnsi="Consolas" w:cstheme="minorHAnsi"/>
+              </w:rPr>
+            </w:pPr>
+            <w:r>
+              <w:rPr>
+                <w:rFonts w:ascii="Consolas" w:hAnsi="Consolas" w:cstheme="minorHAnsi"/>
+              </w:rPr>
+              <w:t>GET</w:t>
+            </w:r>
+          </w:p>
+        </w:tc>
+        <w:tc>
+          <w:tcPr>
+            <w:tcW w:w="2017" w:type="dxa"/>
+          </w:tcPr>
+          <w:p>
+            <w:pPr>
+              <w:cnfStyle w:val="000000000000" w:firstRow="0" w:lastRow="0" w:firstColumn="0" w:lastColumn="0" w:oddVBand="0" w:evenVBand="0" w:oddHBand="0" w:evenHBand="0" w:firstRowFirstColumn="0" w:firstRowLastColumn="0" w:lastRowFirstColumn="0" w:lastRowLastColumn="0"/>
+              <w:rPr>
+                <w:rFonts w:ascii="Consolas" w:hAnsi="Consolas" w:cstheme="minorHAnsi"/>
+              </w:rPr>
+            </w:pPr>
+            <w:r>
+              <w:rPr>
+                <w:rFonts w:ascii="Consolas" w:hAnsi="Consolas" w:cstheme="minorHAnsi"/>
+              </w:rPr>
+              <w:t>/</w:t>
+            </w:r>
+            <w:proofErr w:type="spellStart"/>
+            <w:r>
+              <w:rPr>
+                <w:rFonts w:ascii="Consolas" w:hAnsi="Consolas" w:cstheme="minorHAnsi"/>
+              </w:rPr>
+              <w:t>model</w:t>
+            </w:r>
+            <w:proofErr w:type="spellEnd"/>
+            <w:proofErr w:type="gramStart"/>
+            <w:r>
+              <w:rPr>
+                <w:rFonts w:ascii="Consolas" w:hAnsi="Consolas" w:cstheme="minorHAnsi"/>
+              </w:rPr>
+              <w:t>/:</w:t>
+            </w:r>
+            <w:proofErr w:type="spellStart"/>
+            <w:r>
+              <w:rPr>
+                <w:rFonts w:ascii="Consolas" w:hAnsi="Consolas" w:cstheme="minorHAnsi"/>
+              </w:rPr>
+              <w:t>modelId</w:t>
+            </w:r>
+            <w:proofErr w:type="spellEnd"/>
+            <w:proofErr w:type="gramEnd"/>
+          </w:p>
+        </w:tc>
+        <w:tc>
+          <w:tcPr>
+            <w:tcW w:w="6210" w:type="dxa"/>
+          </w:tcPr>
+          <w:p>
+            <w:pPr>
+              <w:cnfStyle w:val="000000000000" w:firstRow="0" w:lastRow="0" w:firstColumn="0" w:lastColumn="0" w:oddVBand="0" w:evenVBand="0" w:oddHBand="0" w:evenHBand="0" w:firstRowFirstColumn="0" w:firstRowLastColumn="0" w:lastRowFirstColumn="0" w:lastRowLastColumn="0"/>
+              <w:rPr>
+                <w:rFonts w:ascii="Consolas" w:hAnsi="Consolas" w:cstheme="minorHAnsi"/>
+              </w:rPr>
+            </w:pPr>
+            <w:proofErr w:type="spellStart"/>
+            <w:r>
+              <w:rPr>
+                <w:rFonts w:ascii="Consolas" w:hAnsi="Consolas" w:cstheme="minorHAnsi"/>
+              </w:rPr>
+              <w:t>DatabaseModel</w:t>
+            </w:r>
+            <w:proofErr w:type="spellEnd"/>
+          </w:p>
+        </w:tc>
+      </w:tr>
+      <w:tr>
+        <w:tc>
+          <w:tcPr>
+            <w:cnfStyle w:val="001000000000" w:firstRow="0" w:lastRow="0" w:firstColumn="1" w:lastColumn="0" w:oddVBand="0" w:evenVBand="0" w:oddHBand="0" w:evenHBand="0" w:firstRowFirstColumn="0" w:firstRowLastColumn="0" w:lastRowFirstColumn="0" w:lastRowLastColumn="0"/>
+            <w:tcW w:w="1061" w:type="dxa"/>
+          </w:tcPr>
+          <w:p>
+            <w:pPr>
+              <w:rPr>
+                <w:rFonts w:ascii="Consolas" w:hAnsi="Consolas" w:cstheme="minorHAnsi"/>
+              </w:rPr>
+            </w:pPr>
+            <w:r>
+              <w:rPr>
+                <w:rFonts w:ascii="Consolas" w:hAnsi="Consolas" w:cstheme="minorHAnsi"/>
+              </w:rPr>
+              <w:t>DELETE</w:t>
+            </w:r>
+          </w:p>
+        </w:tc>
+        <w:tc>
+          <w:tcPr>
+            <w:tcW w:w="2017" w:type="dxa"/>
+          </w:tcPr>
+          <w:p>
+            <w:pPr>
+              <w:cnfStyle w:val="000000000000" w:firstRow="0" w:lastRow="0" w:firstColumn="0" w:lastColumn="0" w:oddVBand="0" w:evenVBand="0" w:oddHBand="0" w:evenHBand="0" w:firstRowFirstColumn="0" w:firstRowLastColumn="0" w:lastRowFirstColumn="0" w:lastRowLastColumn="0"/>
+              <w:rPr>
+                <w:rFonts w:ascii="Consolas" w:hAnsi="Consolas" w:cstheme="minorHAnsi"/>
+              </w:rPr>
+            </w:pPr>
+            <w:r>
+              <w:rPr>
+                <w:rFonts w:ascii="Consolas" w:hAnsi="Consolas" w:cstheme="minorHAnsi"/>
+              </w:rPr>
+              <w:t>/</w:t>
+            </w:r>
+            <w:proofErr w:type="spellStart"/>
+            <w:r>
+              <w:rPr>
+                <w:rFonts w:ascii="Consolas" w:hAnsi="Consolas" w:cstheme="minorHAnsi"/>
+              </w:rPr>
+              <w:t>model</w:t>
+            </w:r>
+            <w:proofErr w:type="spellEnd"/>
+            <w:proofErr w:type="gramStart"/>
+            <w:r>
+              <w:rPr>
+                <w:rFonts w:ascii="Consolas" w:hAnsi="Consolas" w:cstheme="minorHAnsi"/>
+              </w:rPr>
+              <w:t>/:</w:t>
+            </w:r>
+            <w:proofErr w:type="spellStart"/>
+            <w:r>
+              <w:rPr>
+                <w:rFonts w:ascii="Consolas" w:hAnsi="Consolas" w:cstheme="minorHAnsi"/>
+              </w:rPr>
+              <w:t>modelId</w:t>
+            </w:r>
+            <w:proofErr w:type="spellEnd"/>
+            <w:proofErr w:type="gramEnd"/>
+          </w:p>
+        </w:tc>
+        <w:tc>
+          <w:tcPr>
+            <w:tcW w:w="6210" w:type="dxa"/>
+          </w:tcPr>
+          <w:p>
+            <w:pPr>
+              <w:cnfStyle w:val="000000000000" w:firstRow="0" w:lastRow="0" w:firstColumn="0" w:lastColumn="0" w:oddVBand="0" w:evenVBand="0" w:oddHBand="0" w:evenHBand="0" w:firstRowFirstColumn="0" w:firstRowLastColumn="0" w:lastRowFirstColumn="0" w:lastRowLastColumn="0"/>
+              <w:rPr>
+                <w:rFonts w:ascii="Consolas" w:hAnsi="Consolas" w:cstheme="minorHAnsi"/>
+              </w:rPr>
+            </w:pPr>
+            <w:proofErr w:type="gramStart"/>
+            <w:r>
+              <w:rPr>
+                <w:rFonts w:ascii="Consolas" w:hAnsi="Consolas" w:cstheme="minorHAnsi"/>
+              </w:rPr>
+              <w:t xml:space="preserve">{ </w:t>
+            </w:r>
+            <w:proofErr w:type="spellStart"/>
+            <w:r>
+              <w:rPr>
+                <w:rFonts w:ascii="Consolas" w:hAnsi="Consolas" w:cstheme="minorHAnsi"/>
+              </w:rPr>
+              <w:t>success</w:t>
+            </w:r>
+            <w:proofErr w:type="spellEnd"/>
+            <w:proofErr w:type="gramEnd"/>
+            <w:r>
+              <w:rPr>
+                <w:rFonts w:ascii="Consolas" w:hAnsi="Consolas" w:cstheme="minorHAnsi"/>
+              </w:rPr>
+              <w:t xml:space="preserve">: </w:t>
+            </w:r>
+            <w:proofErr w:type="spellStart"/>
+            <w:r>
+              <w:rPr>
+                <w:rFonts w:ascii="Consolas" w:hAnsi="Consolas" w:cstheme="minorHAnsi"/>
+              </w:rPr>
+              <w:t>boolean</w:t>
+            </w:r>
+            <w:proofErr w:type="spellEnd"/>
+            <w:r>
+              <w:rPr>
+                <w:rFonts w:ascii="Consolas" w:hAnsi="Consolas" w:cstheme="minorHAnsi"/>
+              </w:rPr>
+              <w:t xml:space="preserve">, </w:t>
+            </w:r>
+            <w:proofErr w:type="spellStart"/>
+            <w:r>
+              <w:rPr>
+                <w:rFonts w:ascii="Consolas" w:hAnsi="Consolas" w:cstheme="minorHAnsi"/>
+              </w:rPr>
+              <w:t>errors</w:t>
+            </w:r>
+            <w:proofErr w:type="spellEnd"/>
+            <w:r>
+              <w:rPr>
+                <w:rFonts w:ascii="Consolas" w:hAnsi="Consolas" w:cstheme="minorHAnsi"/>
+              </w:rPr>
+              <w:t xml:space="preserve">: </w:t>
+            </w:r>
+            <w:proofErr w:type="spellStart"/>
+            <w:r>
+              <w:rPr>
+                <w:rFonts w:ascii="Consolas" w:hAnsi="Consolas" w:cstheme="minorHAnsi"/>
+              </w:rPr>
+              <w:t>string</w:t>
+            </w:r>
+            <w:proofErr w:type="spellEnd"/>
+            <w:r>
+              <w:rPr>
+                <w:rFonts w:ascii="Consolas" w:hAnsi="Consolas" w:cstheme="minorHAnsi"/>
+              </w:rPr>
+              <w:t>[]</w:t>
+            </w:r>
+            <w:r>
+              <w:rPr>
+                <w:rFonts w:ascii="Consolas" w:hAnsi="Consolas" w:cstheme="minorHAnsi"/>
+              </w:rPr>
+              <w:t xml:space="preserve"> }</w:t>
+            </w:r>
+          </w:p>
+        </w:tc>
+      </w:tr>
+      <w:tr>
+        <w:tc>
+          <w:tcPr>
+            <w:cnfStyle w:val="001000000000" w:firstRow="0" w:lastRow="0" w:firstColumn="1" w:lastColumn="0" w:oddVBand="0" w:evenVBand="0" w:oddHBand="0" w:evenHBand="0" w:firstRowFirstColumn="0" w:firstRowLastColumn="0" w:lastRowFirstColumn="0" w:lastRowLastColumn="0"/>
+            <w:tcW w:w="1061" w:type="dxa"/>
+          </w:tcPr>
+          <w:p>
+            <w:pPr>
+              <w:rPr>
+                <w:rFonts w:ascii="Consolas" w:hAnsi="Consolas" w:cstheme="minorHAnsi"/>
+              </w:rPr>
+            </w:pPr>
+            <w:r>
+              <w:rPr>
+                <w:rFonts w:ascii="Consolas" w:hAnsi="Consolas" w:cstheme="minorHAnsi"/>
+              </w:rPr>
+              <w:t>POST</w:t>
+            </w:r>
+          </w:p>
+        </w:tc>
+        <w:tc>
+          <w:tcPr>
+            <w:tcW w:w="2017" w:type="dxa"/>
+          </w:tcPr>
+          <w:p>
+            <w:pPr>
+              <w:cnfStyle w:val="000000000000" w:firstRow="0" w:lastRow="0" w:firstColumn="0" w:lastColumn="0" w:oddVBand="0" w:evenVBand="0" w:oddHBand="0" w:evenHBand="0" w:firstRowFirstColumn="0" w:firstRowLastColumn="0" w:lastRowFirstColumn="0" w:lastRowLastColumn="0"/>
+              <w:rPr>
+                <w:rFonts w:ascii="Consolas" w:hAnsi="Consolas" w:cstheme="minorHAnsi"/>
+              </w:rPr>
+            </w:pPr>
+            <w:r>
+              <w:rPr>
+                <w:rFonts w:ascii="Consolas" w:hAnsi="Consolas" w:cstheme="minorHAnsi"/>
+              </w:rPr>
+              <w:t>/</w:t>
+            </w:r>
+            <w:proofErr w:type="spellStart"/>
+            <w:r>
+              <w:rPr>
+                <w:rFonts w:ascii="Consolas" w:hAnsi="Consolas" w:cstheme="minorHAnsi"/>
+              </w:rPr>
+              <w:t>upload</w:t>
+            </w:r>
+            <w:proofErr w:type="spellEnd"/>
+          </w:p>
+        </w:tc>
+        <w:tc>
+          <w:tcPr>
+            <w:tcW w:w="6210" w:type="dxa"/>
+          </w:tcPr>
+          <w:p>
+            <w:pPr>
+              <w:cnfStyle w:val="000000000000" w:firstRow="0" w:lastRow="0" w:firstColumn="0" w:lastColumn="0" w:oddVBand="0" w:evenVBand="0" w:oddHBand="0" w:evenHBand="0" w:firstRowFirstColumn="0" w:firstRowLastColumn="0" w:lastRowFirstColumn="0" w:lastRowLastColumn="0"/>
+              <w:rPr>
+                <w:rFonts w:ascii="Consolas" w:hAnsi="Consolas" w:cstheme="minorHAnsi"/>
+              </w:rPr>
+            </w:pPr>
+            <w:proofErr w:type="spellStart"/>
+            <w:r>
+              <w:rPr>
+                <w:rFonts w:ascii="Consolas" w:hAnsi="Consolas" w:cstheme="minorHAnsi"/>
+              </w:rPr>
+              <w:t>DatabaseModel</w:t>
+            </w:r>
+            <w:proofErr w:type="spellEnd"/>
+          </w:p>
+        </w:tc>
+      </w:tr>
+      <w:tr>
+        <w:tc>
+          <w:tcPr>
+            <w:cnfStyle w:val="001000000000" w:firstRow="0" w:lastRow="0" w:firstColumn="1" w:lastColumn="0" w:oddVBand="0" w:evenVBand="0" w:oddHBand="0" w:evenHBand="0" w:firstRowFirstColumn="0" w:firstRowLastColumn="0" w:lastRowFirstColumn="0" w:lastRowLastColumn="0"/>
+            <w:tcW w:w="1061" w:type="dxa"/>
+          </w:tcPr>
+          <w:p>
+            <w:pPr>
+              <w:rPr>
+                <w:rFonts w:ascii="Consolas" w:hAnsi="Consolas" w:cstheme="minorHAnsi"/>
+              </w:rPr>
+            </w:pPr>
+            <w:r>
+              <w:rPr>
+                <w:rFonts w:ascii="Consolas" w:hAnsi="Consolas" w:cstheme="minorHAnsi"/>
+              </w:rPr>
+              <w:t>POST</w:t>
+            </w:r>
+          </w:p>
+        </w:tc>
+        <w:tc>
+          <w:tcPr>
+            <w:tcW w:w="2017" w:type="dxa"/>
+          </w:tcPr>
+          <w:p>
+            <w:pPr>
+              <w:cnfStyle w:val="000000000000" w:firstRow="0" w:lastRow="0" w:firstColumn="0" w:lastColumn="0" w:oddVBand="0" w:evenVBand="0" w:oddHBand="0" w:evenHBand="0" w:firstRowFirstColumn="0" w:firstRowLastColumn="0" w:lastRowFirstColumn="0" w:lastRowLastColumn="0"/>
+              <w:rPr>
+                <w:rFonts w:ascii="Consolas" w:hAnsi="Consolas" w:cstheme="minorHAnsi"/>
+              </w:rPr>
+            </w:pPr>
+            <w:r>
+              <w:rPr>
+                <w:rFonts w:ascii="Consolas" w:hAnsi="Consolas" w:cstheme="minorHAnsi"/>
+              </w:rPr>
+              <w:t>/</w:t>
+            </w:r>
+            <w:proofErr w:type="spellStart"/>
+            <w:r>
+              <w:rPr>
+                <w:rFonts w:ascii="Consolas" w:hAnsi="Consolas" w:cstheme="minorHAnsi"/>
+              </w:rPr>
+              <w:t>login</w:t>
+            </w:r>
+            <w:proofErr w:type="spellEnd"/>
+          </w:p>
+        </w:tc>
+        <w:tc>
+          <w:tcPr>
+            <w:tcW w:w="6210" w:type="dxa"/>
+          </w:tcPr>
+          <w:p>
+            <w:pPr>
+              <w:cnfStyle w:val="000000000000" w:firstRow="0" w:lastRow="0" w:firstColumn="0" w:lastColumn="0" w:oddVBand="0" w:evenVBand="0" w:oddHBand="0" w:evenHBand="0" w:firstRowFirstColumn="0" w:firstRowLastColumn="0" w:lastRowFirstColumn="0" w:lastRowLastColumn="0"/>
+              <w:rPr>
+                <w:rFonts w:ascii="Consolas" w:hAnsi="Consolas" w:cstheme="minorHAnsi"/>
+                <w:lang w:val="en-US"/>
+              </w:rPr>
+            </w:pPr>
+            <w:r>
+              <w:rPr>
+                <w:rFonts w:ascii="Consolas" w:hAnsi="Consolas" w:cstheme="minorHAnsi"/>
+                <w:lang w:val="en-US"/>
+              </w:rPr>
+              <w:t>{</w:t>
+            </w:r>
+          </w:p>
+          <w:p>
+            <w:pPr>
+              <w:cnfStyle w:val="000000000000" w:firstRow="0" w:lastRow="0" w:firstColumn="0" w:lastColumn="0" w:oddVBand="0" w:evenVBand="0" w:oddHBand="0" w:evenHBand="0" w:firstRowFirstColumn="0" w:firstRowLastColumn="0" w:lastRowFirstColumn="0" w:lastRowLastColumn="0"/>
+              <w:rPr>
+                <w:rFonts w:ascii="Consolas" w:hAnsi="Consolas" w:cstheme="minorHAnsi"/>
+                <w:lang w:val="en-US"/>
+              </w:rPr>
+            </w:pPr>
+            <w:r>
+              <w:rPr>
+                <w:rFonts w:ascii="Consolas" w:hAnsi="Consolas" w:cstheme="minorHAnsi"/>
+                <w:lang w:val="en-US"/>
+              </w:rPr>
+              <w:t xml:space="preserve">    </w:t>
+            </w:r>
+            <w:proofErr w:type="spellStart"/>
+            <w:r>
+              <w:rPr>
+                <w:rFonts w:ascii="Consolas" w:hAnsi="Consolas" w:cstheme="minorHAnsi"/>
+                <w:lang w:val="en-US"/>
+              </w:rPr>
+              <w:t>idToken</w:t>
+            </w:r>
+            <w:proofErr w:type="spellEnd"/>
+            <w:r>
+              <w:rPr>
+                <w:rFonts w:ascii="Consolas" w:hAnsi="Consolas" w:cstheme="minorHAnsi"/>
+                <w:lang w:val="en-US"/>
+              </w:rPr>
+              <w:t>: string,</w:t>
+            </w:r>
+          </w:p>
+          <w:p>
+            <w:pPr>
+              <w:cnfStyle w:val="000000000000" w:firstRow="0" w:lastRow="0" w:firstColumn="0" w:lastColumn="0" w:oddVBand="0" w:evenVBand="0" w:oddHBand="0" w:evenHBand="0" w:firstRowFirstColumn="0" w:firstRowLastColumn="0" w:lastRowFirstColumn="0" w:lastRowLastColumn="0"/>
+              <w:rPr>
+                <w:rFonts w:ascii="Consolas" w:hAnsi="Consolas" w:cstheme="minorHAnsi"/>
+                <w:lang w:val="en-US"/>
+              </w:rPr>
+            </w:pPr>
+            <w:r>
+              <w:rPr>
+                <w:rFonts w:ascii="Consolas" w:hAnsi="Consolas" w:cstheme="minorHAnsi"/>
+                <w:lang w:val="en-US"/>
+              </w:rPr>
+              <w:t xml:space="preserve">    </w:t>
+            </w:r>
+            <w:proofErr w:type="spellStart"/>
+            <w:r>
+              <w:rPr>
+                <w:rFonts w:ascii="Consolas" w:hAnsi="Consolas" w:cstheme="minorHAnsi"/>
+                <w:lang w:val="en-US"/>
+              </w:rPr>
+              <w:t>expiresIn</w:t>
+            </w:r>
+            <w:proofErr w:type="spellEnd"/>
+            <w:r>
+              <w:rPr>
+                <w:rFonts w:ascii="Consolas" w:hAnsi="Consolas" w:cstheme="minorHAnsi"/>
+                <w:lang w:val="en-US"/>
+              </w:rPr>
+              <w:t>: number,</w:t>
+            </w:r>
+          </w:p>
+          <w:p>
+            <w:pPr>
+              <w:cnfStyle w:val="000000000000" w:firstRow="0" w:lastRow="0" w:firstColumn="0" w:lastColumn="0" w:oddVBand="0" w:evenVBand="0" w:oddHBand="0" w:evenHBand="0" w:firstRowFirstColumn="0" w:firstRowLastColumn="0" w:lastRowFirstColumn="0" w:lastRowLastColumn="0"/>
+              <w:rPr>
+                <w:rFonts w:ascii="Consolas" w:hAnsi="Consolas" w:cstheme="minorHAnsi"/>
+                <w:lang w:val="en-US"/>
+              </w:rPr>
+            </w:pPr>
+            <w:r>
+              <w:rPr>
+                <w:rFonts w:ascii="Consolas" w:hAnsi="Consolas" w:cstheme="minorHAnsi"/>
+                <w:lang w:val="en-US"/>
+              </w:rPr>
+              <w:t xml:space="preserve">    </w:t>
+            </w:r>
+            <w:r>
+              <w:rPr>
+                <w:rFonts w:ascii="Consolas" w:hAnsi="Consolas" w:cstheme="minorHAnsi"/>
+                <w:lang w:val="en-US"/>
+              </w:rPr>
+              <w:t>username: string</w:t>
+            </w:r>
+          </w:p>
+          <w:p>
+            <w:pPr>
+              <w:cnfStyle w:val="000000000000" w:firstRow="0" w:lastRow="0" w:firstColumn="0" w:lastColumn="0" w:oddVBand="0" w:evenVBand="0" w:oddHBand="0" w:evenHBand="0" w:firstRowFirstColumn="0" w:firstRowLastColumn="0" w:lastRowFirstColumn="0" w:lastRowLastColumn="0"/>
+              <w:rPr>
+                <w:rFonts w:ascii="Consolas" w:hAnsi="Consolas" w:cstheme="minorHAnsi"/>
+              </w:rPr>
+            </w:pPr>
+            <w:r>
+              <w:rPr>
+                <w:rFonts w:ascii="Consolas" w:hAnsi="Consolas" w:cstheme="minorHAnsi"/>
+              </w:rPr>
+              <w:t>}</w:t>
+            </w:r>
+          </w:p>
+          <w:p>
+            <w:pPr>
+              <w:cnfStyle w:val="000000000000" w:firstRow="0" w:lastRow="0" w:firstColumn="0" w:lastColumn="0" w:oddVBand="0" w:evenVBand="0" w:oddHBand="0" w:evenHBand="0" w:firstRowFirstColumn="0" w:firstRowLastColumn="0" w:lastRowFirstColumn="0" w:lastRowLastColumn="0"/>
+              <w:rPr>
+                <w:rFonts w:cstheme="minorHAnsi"/>
+              </w:rPr>
+            </w:pPr>
+            <w:r>
+              <w:rPr>
+                <w:rFonts w:cstheme="minorHAnsi"/>
+              </w:rPr>
+              <w:t>o</w:t>
+            </w:r>
+            <w:r>
+              <w:rPr>
+                <w:rFonts w:cstheme="minorHAnsi"/>
+              </w:rPr>
+              <w:t>der</w:t>
+            </w:r>
+          </w:p>
+          <w:p>
+            <w:pPr>
+              <w:cnfStyle w:val="000000000000" w:firstRow="0" w:lastRow="0" w:firstColumn="0" w:lastColumn="0" w:oddVBand="0" w:evenVBand="0" w:oddHBand="0" w:evenHBand="0" w:firstRowFirstColumn="0" w:firstRowLastColumn="0" w:lastRowFirstColumn="0" w:lastRowLastColumn="0"/>
+              <w:rPr>
+                <w:rFonts w:ascii="Consolas" w:hAnsi="Consolas" w:cstheme="minorHAnsi"/>
+              </w:rPr>
+            </w:pPr>
+            <w:proofErr w:type="gramStart"/>
+            <w:r>
+              <w:rPr>
+                <w:rFonts w:ascii="Consolas" w:hAnsi="Consolas" w:cstheme="minorHAnsi"/>
+              </w:rPr>
+              <w:t xml:space="preserve">{ </w:t>
+            </w:r>
+            <w:proofErr w:type="spellStart"/>
+            <w:r>
+              <w:rPr>
+                <w:rFonts w:ascii="Consolas" w:hAnsi="Consolas" w:cstheme="minorHAnsi"/>
+              </w:rPr>
+              <w:t>message</w:t>
+            </w:r>
+            <w:proofErr w:type="spellEnd"/>
+            <w:proofErr w:type="gramEnd"/>
+            <w:r>
+              <w:rPr>
+                <w:rFonts w:ascii="Consolas" w:hAnsi="Consolas" w:cstheme="minorHAnsi"/>
+              </w:rPr>
+              <w:t xml:space="preserve">: </w:t>
+            </w:r>
+            <w:proofErr w:type="spellStart"/>
+            <w:r>
+              <w:rPr>
+                <w:rFonts w:ascii="Consolas" w:hAnsi="Consolas" w:cstheme="minorHAnsi"/>
+              </w:rPr>
+              <w:t>string</w:t>
+            </w:r>
+            <w:proofErr w:type="spellEnd"/>
+            <w:r>
+              <w:rPr>
+                <w:rFonts w:ascii="Consolas" w:hAnsi="Consolas" w:cstheme="minorHAnsi"/>
+              </w:rPr>
+              <w:t xml:space="preserve"> }</w:t>
+            </w:r>
+          </w:p>
+        </w:tc>
+      </w:tr>
+    </w:tbl>
+    <w:p>
+      <w:pPr>
+        <w:rPr>
+          <w:rFonts w:cstheme="minorHAnsi"/>
+        </w:rPr>
+      </w:pPr>
+    </w:p>
+    <w:p>
+      <w:pPr>
+        <w:rPr>
+          <w:rFonts w:cstheme="minorHAnsi"/>
+        </w:rPr>
+      </w:pPr>
+    </w:p>
+    <w:p>
+      <w:pPr>
+        <w:pStyle w:val="Heading2"/>
+        <w:rPr>
+          <w:rFonts w:asciiTheme="minorHAnsi" w:hAnsiTheme="minorHAnsi" w:cstheme="minorHAnsi"/>
+        </w:rPr>
+      </w:pPr>
+      <w:bookmarkStart w:id="22" w:name="_Toc34070735"/>
+      <w:r>
+        <w:rPr>
+          <w:rFonts w:asciiTheme="minorHAnsi" w:hAnsiTheme="minorHAnsi" w:cstheme="minorHAnsi"/>
+        </w:rPr>
+        <w:t>Reflexion</w:t>
+      </w:r>
+      <w:bookmarkEnd w:id="22"/>
+    </w:p>
+    <w:p>
+      <w:pPr>
+        <w:rPr>
+          <w:rFonts w:cstheme="minorHAnsi"/>
+        </w:rPr>
+      </w:pPr>
+      <w:r>
+        <w:rPr>
+          <w:rFonts w:cstheme="minorHAnsi"/>
+        </w:rPr>
+        <w:t xml:space="preserve">Die Reihenfolge und Zeitpunkt der einzelnen Arbeitspakete, als auch die Arbeitsteilung haben wir im </w:t>
+      </w:r>
+      <w:proofErr w:type="spellStart"/>
+      <w:r>
+        <w:rPr>
+          <w:rFonts w:cstheme="minorHAnsi"/>
+        </w:rPr>
+        <w:t>Trello</w:t>
+      </w:r>
+      <w:proofErr w:type="spellEnd"/>
+      <w:r>
+        <w:rPr>
+          <w:rFonts w:cstheme="minorHAnsi"/>
+        </w:rPr>
+        <w:t>-Board teilweise nur lose festgelegt.</w:t>
+      </w:r>
+      <w:r>
+        <w:rPr>
+          <w:rFonts w:cstheme="minorHAnsi"/>
+        </w:rPr>
+        <w:t xml:space="preserve"> Dadurch wurden gewisse Arbeiten in einer fragwürdigen Reihenfolge abgearbeitet. Es gab zum Beispiel noch keine Funktion, um Objekte hochzuladen, bevor die </w:t>
+      </w:r>
+      <w:proofErr w:type="spellStart"/>
+      <w:r>
+        <w:rPr>
+          <w:rFonts w:cstheme="minorHAnsi"/>
+        </w:rPr>
         <w:t>Overview</w:t>
       </w:r>
-      <w:bookmarkEnd w:id="18"/>
-    </w:p>
-    <w:p>
-      <w:pPr>
-        <w:rPr>
-          <w:rFonts w:cstheme="minorHAnsi"/>
-        </w:rPr>
-      </w:pPr>
-      <w:r>
-        <w:rPr>
-          <w:rFonts w:cstheme="minorHAnsi"/>
-        </w:rPr>
-        <w:t xml:space="preserve">Beim Aufruf der Overview holt der </w:t>
-      </w:r>
-      <w:r>
-        <w:rPr>
-          <w:rFonts w:cstheme="minorHAnsi"/>
-        </w:rPr>
-        <w:t xml:space="preserve">Datenbankserver </w:t>
-      </w:r>
-      <w:r>
-        <w:rPr>
-          <w:rFonts w:cstheme="minorHAnsi"/>
-        </w:rPr>
-        <w:t>alle Einträge aus der Datenbank, sofern keine Filter definiert wurden. Für jeden Eintrag erstellt der Web</w:t>
-      </w:r>
-      <w:r>
-        <w:rPr>
-          <w:rFonts w:cstheme="minorHAnsi"/>
-        </w:rPr>
-        <w:t>s</w:t>
-      </w:r>
-      <w:r>
-        <w:rPr>
-          <w:rFonts w:cstheme="minorHAnsi"/>
-        </w:rPr>
-        <w:t>erver eine Kachel mit Vorschaubild.</w:t>
-      </w:r>
-    </w:p>
-    <w:p>
-      <w:pPr>
-        <w:rPr>
-          <w:rFonts w:cstheme="minorHAnsi"/>
-        </w:rPr>
-      </w:pPr>
-      <w:r>
-        <w:rPr>
-          <w:rFonts w:cstheme="minorHAnsi"/>
-        </w:rPr>
-        <w:t xml:space="preserve">Beim Suchfilter </w:t>
-      </w:r>
-      <w:r>
-        <w:rPr>
-          <w:rFonts w:cstheme="minorHAnsi"/>
-        </w:rPr>
-        <w:t xml:space="preserve">können mehrere Filter gleichzeitig </w:t>
-      </w:r>
-      <w:r>
-        <w:rPr>
-          <w:rFonts w:cstheme="minorHAnsi"/>
-        </w:rPr>
-        <w:t>angewendet</w:t>
-      </w:r>
-      <w:r>
-        <w:rPr>
-          <w:rFonts w:cstheme="minorHAnsi"/>
-        </w:rPr>
-        <w:t xml:space="preserve"> werden, jedoch nicht mehrere Werte pro Filter.</w:t>
-      </w:r>
-      <w:r>
-        <w:rPr>
-          <w:rFonts w:cstheme="minorHAnsi"/>
-        </w:rPr>
-        <w:t xml:space="preserve"> Die Werte werden beim Aufruf des Datenbankservers in der URL mitgeschickt und vom Datenbankserver für die Datenbankabfrage übersetzt und angewendet.</w:t>
-      </w:r>
-    </w:p>
-    <w:p>
-      <w:pPr>
-        <w:pStyle w:val="berschrift3"/>
-      </w:pPr>
-      <w:bookmarkStart w:id="19" w:name="_Toc33987948"/>
-      <w:r>
-        <w:t>Detailview (3D Viewer)</w:t>
-      </w:r>
-      <w:bookmarkEnd w:id="19"/>
-    </w:p>
-    <w:p>
-      <w:pPr>
-        <w:rPr>
-          <w:rFonts w:cstheme="minorHAnsi"/>
-        </w:rPr>
-      </w:pPr>
-      <w:r>
-        <w:rPr>
-          <w:rFonts w:cstheme="minorHAnsi"/>
-        </w:rPr>
-        <w:t xml:space="preserve">Der Viewer nutzt </w:t>
-      </w:r>
-      <w:r>
-        <w:rPr>
-          <w:rFonts w:cstheme="minorHAnsi"/>
-        </w:rPr>
-        <w:t xml:space="preserve">WebGL über das three.js Framework, um 3D Modelle direkt im Browser darzustellen. Unterstützt werden alle Browser, die WebGL </w:t>
-      </w:r>
-      <w:r>
-        <w:rPr>
-          <w:rFonts w:cstheme="minorHAnsi"/>
-        </w:rPr>
-        <w:t>unterstützen, inklusive IE 11 und Safari.</w:t>
+      <w:proofErr w:type="spellEnd"/>
+      <w:r>
+        <w:rPr>
+          <w:rFonts w:cstheme="minorHAnsi"/>
+        </w:rPr>
+        <w:t xml:space="preserve"> und die Detailview implementiert wurden. Dadurch mussten Beispieldaten eigenhändig in die Datenbank eingespeist werden. </w:t>
+      </w:r>
+    </w:p>
+    <w:p>
+      <w:pPr>
+        <w:rPr>
+          <w:rFonts w:cstheme="minorHAnsi"/>
+        </w:rPr>
+      </w:pPr>
+      <w:r>
+        <w:rPr>
+          <w:rFonts w:cstheme="minorHAnsi"/>
+        </w:rPr>
+        <w:t xml:space="preserve">Das Datenbankschema inklusive alle Beispieldaten musste während dem Projekt mehrmals angepasst werden, da es nicht für die neuen Anforderungen geeignet war. Beim nächsten Mal würden wir das Schema </w:t>
+      </w:r>
+      <w:r>
+        <w:rPr>
+          <w:rFonts w:cstheme="minorHAnsi"/>
+        </w:rPr>
+        <w:t>am Anfang so definieren, dass es auch für die späteren Anforderungen geeignet ist.</w:t>
       </w:r>
       <w:r>
         <w:rPr>
@@ -2706,58 +3778,91 @@
         </w:rPr>
         <w:t xml:space="preserve"> </w:t>
       </w:r>
-      <w:r>
-        <w:rPr>
-          <w:rFonts w:cstheme="minorHAnsi"/>
-        </w:rPr>
-        <w:t>Dank des selbst entwickelten «LoaderManager» können insgesamt 6 unterschiedliche Formate geladen und dargestellt werden: GLB, OBJ, STL, DAE, FBX und 3DS. Der LoaderManager ist zudem für weitere Formate erweiterbar.</w:t>
-      </w:r>
-    </w:p>
-    <w:p>
-      <w:pPr>
-        <w:pStyle w:val="berschrift3"/>
-      </w:pPr>
-      <w:bookmarkStart w:id="20" w:name="_Toc33987949"/>
-      <w:r>
-        <w:t>Login</w:t>
-      </w:r>
-      <w:bookmarkEnd w:id="20"/>
-    </w:p>
-    <w:p>
-      <w:pPr>
-        <w:rPr>
-          <w:rFonts w:cstheme="minorHAnsi"/>
-        </w:rPr>
-      </w:pPr>
-      <w:r>
-        <w:rPr>
-          <w:rFonts w:cstheme="minorHAnsi"/>
-        </w:rPr>
-        <w:t xml:space="preserve">Der Datenbankserver erhält die Logindaten und überprüft dessen Richtigkeit. Aus Sicherheitsgründen werden neben </w:t>
-      </w:r>
-      <w:r>
-        <w:rPr>
-          <w:rFonts w:cstheme="minorHAnsi"/>
-        </w:rPr>
-        <w:t xml:space="preserve">dem </w:t>
-      </w:r>
-      <w:r>
-        <w:rPr>
-          <w:rFonts w:cstheme="minorHAnsi"/>
-        </w:rPr>
-        <w:t xml:space="preserve">Benutzernamen </w:t>
-      </w:r>
-      <w:r>
-        <w:rPr>
-          <w:rFonts w:cstheme="minorHAnsi"/>
-        </w:rPr>
-        <w:t>nur</w:t>
-      </w:r>
-      <w:r>
-        <w:rPr>
-          <w:rFonts w:cstheme="minorHAnsi"/>
-        </w:rPr>
-        <w:t xml:space="preserve"> der Hashwert ihrer Passwörter auf der Datenbank gespeichert.</w:t>
+    </w:p>
+    <w:p>
+      <w:pPr>
+        <w:rPr>
+          <w:rFonts w:cstheme="minorHAnsi"/>
+        </w:rPr>
+      </w:pPr>
+      <w:r>
+        <w:rPr>
+          <w:rFonts w:cstheme="minorHAnsi"/>
+        </w:rPr>
+        <w:t>Wir haben</w:t>
+      </w:r>
+      <w:r>
+        <w:rPr>
+          <w:rFonts w:cstheme="minorHAnsi"/>
+        </w:rPr>
+        <w:t xml:space="preserve"> uns </w:t>
+      </w:r>
+      <w:r>
+        <w:rPr>
+          <w:rFonts w:cstheme="minorHAnsi"/>
+        </w:rPr>
+        <w:t xml:space="preserve">bewusst </w:t>
+      </w:r>
+      <w:r>
+        <w:rPr>
+          <w:rFonts w:cstheme="minorHAnsi"/>
+        </w:rPr>
+        <w:t>auf die wichtigsten Features konzentriert und diese auch erfolgreich implementiert. Von den optionalen Anforderungen konnten wir ebenfalls einige umsetzen. Es gibt jedoch noch einige Dinge, welche noch erweitert werden könnten.</w:t>
+      </w:r>
+      <w:r>
+        <w:rPr>
+          <w:rFonts w:cstheme="minorHAnsi"/>
+        </w:rPr>
+        <w:t xml:space="preserve"> Deshalb haben wir die Webseite so aufgebaut, dass neue Anforderungen problemlos integriert werden können.</w:t>
+      </w:r>
+    </w:p>
+    <w:p>
+      <w:pPr>
+        <w:pStyle w:val="Heading2"/>
+        <w:rPr>
+          <w:rFonts w:asciiTheme="minorHAnsi" w:hAnsiTheme="minorHAnsi" w:cstheme="minorHAnsi"/>
+        </w:rPr>
+      </w:pPr>
+      <w:bookmarkStart w:id="23" w:name="_Toc34070736"/>
+      <w:r>
+        <w:rPr>
+          <w:rFonts w:asciiTheme="minorHAnsi" w:hAnsiTheme="minorHAnsi" w:cstheme="minorHAnsi"/>
+        </w:rPr>
+        <w:t>Fazit</w:t>
+      </w:r>
+      <w:bookmarkStart w:id="24" w:name="_GoBack"/>
+      <w:bookmarkEnd w:id="23"/>
+      <w:bookmarkEnd w:id="24"/>
+    </w:p>
+    <w:p>
+      <w:pPr>
+        <w:rPr>
+          <w:rFonts w:cstheme="minorHAnsi"/>
+        </w:rPr>
+      </w:pPr>
+      <w:r>
+        <w:rPr>
+          <w:rFonts w:cstheme="minorHAnsi"/>
+        </w:rPr>
+        <w:t>Wir haben v</w:t>
+      </w:r>
+      <w:r>
+        <w:rPr>
+          <w:rFonts w:cstheme="minorHAnsi"/>
+        </w:rPr>
+        <w:t>iel neues gelernt</w:t>
+      </w:r>
+      <w:r>
+        <w:rPr>
+          <w:rFonts w:cstheme="minorHAnsi"/>
+        </w:rPr>
+        <w:t>, b</w:t>
+      </w:r>
+      <w:r>
+        <w:rPr>
+          <w:rFonts w:cstheme="minorHAnsi"/>
+        </w:rPr>
+        <w:t>esonders im Bereich der Authentifikation und Sicherheit von Webseiten.</w:t>
       </w:r>
       <w:r>
         <w:rPr>
@@ -2769,293 +3874,7 @@
         <w:rPr>
           <w:rFonts w:cstheme="minorHAnsi"/>
         </w:rPr>
-        <w:t>Bei erfolg</w:t>
-      </w:r>
-      <w:r>
-        <w:rPr>
-          <w:rFonts w:cstheme="minorHAnsi"/>
-        </w:rPr>
-        <w:t>reichem</w:t>
-      </w:r>
-      <w:r>
-        <w:rPr>
-          <w:rFonts w:cstheme="minorHAnsi"/>
-        </w:rPr>
-        <w:t xml:space="preserve"> Login stellt der Datenbankserver ein JSON</w:t>
-      </w:r>
-      <w:r>
-        <w:rPr>
-          <w:rFonts w:cstheme="minorHAnsi"/>
-        </w:rPr>
-        <w:t xml:space="preserve"> Web Token</w:t>
-      </w:r>
-      <w:r>
-        <w:rPr>
-          <w:rFonts w:cstheme="minorHAnsi"/>
-        </w:rPr>
-        <w:t xml:space="preserve"> aus, welches im lokalen Speicher des Benutzers abgelegt wird. Bei allen weiteren Aufrufen der Seite wird das Token im Header mitgeschickt. Versucht der Benutzer ein Modell hochzuladen oder zu löschen, so wird das Token wiederum vom Datenbankserver validiert.</w:t>
-      </w:r>
-    </w:p>
-    <w:p>
-      <w:pPr>
-        <w:pStyle w:val="berschrift3"/>
-      </w:pPr>
-      <w:bookmarkStart w:id="21" w:name="_Toc33987950"/>
-      <w:r>
-        <w:t>Upload</w:t>
-      </w:r>
-      <w:bookmarkEnd w:id="21"/>
-    </w:p>
-    <w:p>
-      <w:pPr>
-        <w:rPr>
-          <w:rFonts w:cstheme="minorHAnsi"/>
-        </w:rPr>
-      </w:pPr>
-      <w:r>
-        <w:rPr>
-          <w:rFonts w:cstheme="minorHAnsi"/>
-        </w:rPr>
-        <w:t xml:space="preserve">Der Upload erfolgt über ein HTML-Form. </w:t>
-      </w:r>
-      <w:r>
-        <w:rPr>
-          <w:rFonts w:cstheme="minorHAnsi"/>
-        </w:rPr>
-        <w:t>Der Datenbankserver erhält dabei einen</w:t>
-      </w:r>
-      <w:r>
-        <w:rPr>
-          <w:rFonts w:cstheme="minorHAnsi"/>
-        </w:rPr>
-        <w:t xml:space="preserve"> Name</w:t>
-      </w:r>
-      <w:r>
-        <w:rPr>
-          <w:rFonts w:cstheme="minorHAnsi"/>
-        </w:rPr>
-        <w:t>n</w:t>
-      </w:r>
-      <w:r>
-        <w:rPr>
-          <w:rFonts w:cstheme="minorHAnsi"/>
-        </w:rPr>
-        <w:t>, eine Datei mit dem 3D Modell, und ein vom Viewer erstelltes Vorschaubild als Data URL.</w:t>
-      </w:r>
-      <w:r>
-        <w:rPr>
-          <w:rFonts w:cstheme="minorHAnsi"/>
-        </w:rPr>
-        <w:t xml:space="preserve"> 3D Modell und Vorschaubild bleiben dabei auf dem Filesystem, und werden nicht an die Datenbank übertragen.</w:t>
-      </w:r>
-      <w:r>
-        <w:rPr>
-          <w:rFonts w:cstheme="minorHAnsi"/>
-        </w:rPr>
-        <w:br w:type="page"/>
-      </w:r>
-    </w:p>
-    <w:p>
-      <w:pPr>
-        <w:rPr>
-          <w:rFonts w:cstheme="minorHAnsi"/>
-        </w:rPr>
-      </w:pPr>
-    </w:p>
-    <w:p>
-      <w:pPr>
-        <w:pStyle w:val="berschrift2"/>
-        <w:rPr>
-          <w:rFonts w:asciiTheme="minorHAnsi" w:hAnsiTheme="minorHAnsi" w:cstheme="minorHAnsi"/>
-        </w:rPr>
-      </w:pPr>
-      <w:bookmarkStart w:id="22" w:name="_Toc33987951"/>
-      <w:r>
-        <w:rPr>
-          <w:rFonts w:asciiTheme="minorHAnsi" w:hAnsiTheme="minorHAnsi" w:cstheme="minorHAnsi"/>
-        </w:rPr>
-        <w:t>Reflexion</w:t>
-      </w:r>
-      <w:bookmarkEnd w:id="22"/>
-    </w:p>
-    <w:p>
-      <w:pPr>
-        <w:rPr>
-          <w:rFonts w:cstheme="minorHAnsi"/>
-        </w:rPr>
-      </w:pPr>
-      <w:r>
-        <w:rPr>
-          <w:rFonts w:cstheme="minorHAnsi"/>
-        </w:rPr>
-        <w:t xml:space="preserve">Die Reihenfolge und Zeitpunkt der einzelnen Arbeitspakete, als auch die Arbeitsteilung haben wir im </w:t>
-      </w:r>
-      <w:proofErr w:type="spellStart"/>
-      <w:r>
-        <w:rPr>
-          <w:rFonts w:cstheme="minorHAnsi"/>
-        </w:rPr>
-        <w:t>Trello</w:t>
-      </w:r>
-      <w:proofErr w:type="spellEnd"/>
-      <w:r>
-        <w:rPr>
-          <w:rFonts w:cstheme="minorHAnsi"/>
-        </w:rPr>
-        <w:t>-Board teilweise nur lose festgelegt.</w:t>
-      </w:r>
-      <w:r>
-        <w:rPr>
-          <w:rFonts w:cstheme="minorHAnsi"/>
-        </w:rPr>
-        <w:t xml:space="preserve"> Dadurch wurden gewisse Arbeiten in einer fragwürdigen Reihenfolge abgearbeitet. Es gab zum Beispiel noch keine Funktion, um Objekte hochzuladen, bevor die </w:t>
-      </w:r>
-      <w:proofErr w:type="spellStart"/>
-      <w:r>
-        <w:rPr>
-          <w:rFonts w:cstheme="minorHAnsi"/>
-        </w:rPr>
-        <w:t>Overview</w:t>
-      </w:r>
-      <w:proofErr w:type="spellEnd"/>
-      <w:r>
-        <w:rPr>
-          <w:rFonts w:cstheme="minorHAnsi"/>
-        </w:rPr>
-        <w:t xml:space="preserve"> und die Detailview implementiert wurden. Dadurch mussten Beispieldaten eigenhändig in die Datenbank eingespeist werden. </w:t>
-      </w:r>
-    </w:p>
-    <w:p>
-      <w:pPr>
-        <w:rPr>
-          <w:rFonts w:cstheme="minorHAnsi"/>
-        </w:rPr>
-      </w:pPr>
-      <w:r>
-        <w:rPr>
-          <w:rFonts w:cstheme="minorHAnsi"/>
-        </w:rPr>
-        <w:t xml:space="preserve">Das Datenbankschema inklusive alle Beispieldaten musste während dem Projekt mehrmals angepasst werden, da es nicht für die neuen Anforderungen geeignet war. Beim nächsten Mal würden wir das Schema </w:t>
-      </w:r>
-      <w:r>
-        <w:rPr>
-          <w:rFonts w:cstheme="minorHAnsi"/>
-        </w:rPr>
-        <w:t>am Anfang so definieren, dass es auch für die späteren Anforderungen geeignet ist.</w:t>
-      </w:r>
-      <w:r>
-        <w:rPr>
-          <w:rFonts w:cstheme="minorHAnsi"/>
-        </w:rPr>
-        <w:t xml:space="preserve"> </w:t>
-      </w:r>
-    </w:p>
-    <w:p>
-      <w:pPr>
-        <w:rPr>
-          <w:rFonts w:cstheme="minorHAnsi"/>
-        </w:rPr>
-      </w:pPr>
-      <w:r>
-        <w:rPr>
-          <w:rFonts w:cstheme="minorHAnsi"/>
-        </w:rPr>
-        <w:t>Wir haben</w:t>
-      </w:r>
-      <w:r>
-        <w:rPr>
-          <w:rFonts w:cstheme="minorHAnsi"/>
-        </w:rPr>
-        <w:t xml:space="preserve"> uns </w:t>
-      </w:r>
-      <w:r>
-        <w:rPr>
-          <w:rFonts w:cstheme="minorHAnsi"/>
-        </w:rPr>
-        <w:t xml:space="preserve">bewusst </w:t>
-      </w:r>
-      <w:r>
-        <w:rPr>
-          <w:rFonts w:cstheme="minorHAnsi"/>
-        </w:rPr>
-        <w:t>auf die wichtigsten Features konzentriert und diese auch erfolgreich implementiert. Von den optionalen Anforderungen konnten wir ebenfalls einige umsetzen. Es gibt jedoch noch einige Dinge, welche noch erweitert werden könnten.</w:t>
-      </w:r>
-      <w:r>
-        <w:rPr>
-          <w:rFonts w:cstheme="minorHAnsi"/>
-        </w:rPr>
-        <w:t xml:space="preserve"> Deshalb haben wir die Webseite so aufgebaut, dass neue Anforderungen problemlos integriert werden können.</w:t>
-      </w:r>
-    </w:p>
-    <w:p>
-      <w:pPr>
-        <w:pStyle w:val="berschrift2"/>
-        <w:rPr>
-          <w:rFonts w:asciiTheme="minorHAnsi" w:hAnsiTheme="minorHAnsi" w:cstheme="minorHAnsi"/>
-        </w:rPr>
-      </w:pPr>
-      <w:bookmarkStart w:id="23" w:name="_Toc33987952"/>
-      <w:r>
-        <w:rPr>
-          <w:rFonts w:asciiTheme="minorHAnsi" w:hAnsiTheme="minorHAnsi" w:cstheme="minorHAnsi"/>
-        </w:rPr>
-        <w:t>Fazit</w:t>
-      </w:r>
-      <w:bookmarkEnd w:id="23"/>
-    </w:p>
-    <w:p>
-      <w:pPr>
-        <w:rPr>
-          <w:rFonts w:cstheme="minorHAnsi"/>
-        </w:rPr>
-      </w:pPr>
-      <w:r>
-        <w:rPr>
-          <w:rFonts w:cstheme="minorHAnsi"/>
-        </w:rPr>
-        <w:t>Wir haben v</w:t>
-      </w:r>
-      <w:r>
-        <w:rPr>
-          <w:rFonts w:cstheme="minorHAnsi"/>
-        </w:rPr>
-        <w:t>iel neues gelernt</w:t>
-      </w:r>
-      <w:r>
-        <w:rPr>
-          <w:rFonts w:cstheme="minorHAnsi"/>
-        </w:rPr>
-        <w:t>, b</w:t>
-      </w:r>
-      <w:r>
-        <w:rPr>
-          <w:rFonts w:cstheme="minorHAnsi"/>
-        </w:rPr>
-        <w:t>esonders im Bereich der Authentifikation und Sicherheit von Webseiten.</w:t>
-      </w:r>
-      <w:r>
-        <w:rPr>
-          <w:rFonts w:cstheme="minorHAnsi"/>
-        </w:rPr>
-        <w:t xml:space="preserve"> </w:t>
-      </w:r>
-      <w:r>
-        <w:rPr>
-          <w:rFonts w:cstheme="minorHAnsi"/>
-        </w:rPr>
-        <w:t xml:space="preserve">Dabei war es uns ein Bedürfnis, die </w:t>
-      </w:r>
-      <w:r>
-        <w:rPr>
-          <w:rFonts w:cstheme="minorHAnsi"/>
-        </w:rPr>
-        <w:t>Nutzername</w:t>
-      </w:r>
-      <w:r>
-        <w:rPr>
-          <w:rFonts w:cstheme="minorHAnsi"/>
-        </w:rPr>
-        <w:t>n, Passwörter und Schlüssel nicht einfach in den Code zu schreiben oder in das Repository zu pushen</w:t>
+        <w:t>Dabei war es uns ein Bedürfnis, die Nutzernamen, Passwörter und Schlüssel nicht einfach in den Code zu schreiben oder in das Repository zu pushen</w:t>
       </w:r>
       <w:r>
         <w:rPr>
@@ -3228,7 +4047,7 @@
     <w:sdtContent>
       <w:p>
         <w:pPr>
-          <w:pStyle w:val="Fuzeile"/>
+          <w:pStyle w:val="Footer"/>
           <w:jc w:val="center"/>
         </w:pPr>
         <w:r>
@@ -3257,7 +4076,7 @@
   </w:sdt>
   <w:p>
     <w:pPr>
-      <w:pStyle w:val="Fuzeile"/>
+      <w:pStyle w:val="Footer"/>
     </w:pPr>
   </w:p>
 </w:ftr>
@@ -3292,7 +4111,7 @@
 <w:hdr xmlns:wpc="http://schemas.microsoft.com/office/word/2010/wordprocessingCanvas" xmlns:cx="http://schemas.microsoft.com/office/drawing/2014/chartex" xmlns:cx1="http://schemas.microsoft.com/office/drawing/2015/9/8/chartex" xmlns:cx2="http://schemas.microsoft.com/office/drawing/2015/10/21/chartex" xmlns:cx3="http://schemas.microsoft.com/office/drawing/2016/5/9/chartex" xmlns:cx4="http://schemas.microsoft.com/office/drawing/2016/5/10/chartex" xmlns:cx5="http://schemas.microsoft.com/office/drawing/2016/5/11/chartex" xmlns:cx6="http://schemas.microsoft.com/office/drawing/2016/5/12/chartex" xmlns:cx7="http://schemas.microsoft.com/office/drawing/2016/5/13/chartex" xmlns:cx8="http://schemas.microsoft.com/office/drawing/2016/5/14/chartex" xmlns:mc="http://schemas.openxmlformats.org/markup-compatibility/2006" xmlns:aink="http://schemas.microsoft.com/office/drawing/2016/ink" xmlns:am3d="http://schemas.microsoft.com/office/drawing/2017/model3d" xmlns:o="urn:schemas-microsoft-com:office:office" xmlns:r="http://schemas.openxmlformats.org/officeDocument/2006/relationships" xmlns:m="http://schemas.openxmlformats.org/officeDocument/2006/math" xmlns:v="urn:schemas-microsoft-com:vml" xmlns:wp14="http://schemas.microsoft.com/office/word/2010/wordprocessingDrawing" xmlns:wp="http://schemas.openxmlformats.org/drawingml/2006/wordprocessingDrawing" xmlns:w10="urn:schemas-microsoft-com:office:word" xmlns:w="http://schemas.openxmlformats.org/wordprocessingml/2006/main" xmlns:w14="http://schemas.microsoft.com/office/word/2010/wordml" xmlns:w15="http://schemas.microsoft.com/office/word/2012/wordml" xmlns:w16cid="http://schemas.microsoft.com/office/word/2016/wordml/cid" xmlns:w16se="http://schemas.microsoft.com/office/word/2015/wordml/symex" xmlns:wpg="http://schemas.microsoft.com/office/word/2010/wordprocessingGroup" xmlns:wpi="http://schemas.microsoft.com/office/word/2010/wordprocessingInk" xmlns:wne="http://schemas.microsoft.com/office/word/2006/wordml" xmlns:wps="http://schemas.microsoft.com/office/word/2010/wordprocessingShape" mc:Ignorable="w14 w15 w16se w16cid wp14">
   <w:p>
     <w:pPr>
-      <w:pStyle w:val="Kopfzeile"/>
+      <w:pStyle w:val="Header"/>
     </w:pPr>
     <w:r>
       <w:t>Weblab HS 2029</w:t>
@@ -3824,15 +4643,15 @@
     <w:lsdException w:name="Unresolved Mention" w:semiHidden="1" w:unhideWhenUsed="1"/>
     <w:lsdException w:name="Smart Link" w:semiHidden="1" w:unhideWhenUsed="1"/>
   </w:latentStyles>
-  <w:style w:type="paragraph" w:default="1" w:styleId="Standard">
+  <w:style w:type="paragraph" w:default="1" w:styleId="Normal">
     <w:name w:val="Normal"/>
     <w:qFormat/>
   </w:style>
-  <w:style w:type="paragraph" w:styleId="berschrift1">
+  <w:style w:type="paragraph" w:styleId="Heading1">
     <w:name w:val="heading 1"/>
-    <w:basedOn w:val="Standard"/>
-    <w:next w:val="Standard"/>
-    <w:link w:val="berschrift1Zchn"/>
+    <w:basedOn w:val="Normal"/>
+    <w:next w:val="Normal"/>
+    <w:link w:val="Heading1Char"/>
     <w:uiPriority w:val="9"/>
     <w:qFormat/>
     <w:rsid w:val="00E31799"/>
@@ -3851,11 +4670,11 @@
       <w:szCs w:val="28"/>
     </w:rPr>
   </w:style>
-  <w:style w:type="paragraph" w:styleId="berschrift2">
+  <w:style w:type="paragraph" w:styleId="Heading2">
     <w:name w:val="heading 2"/>
-    <w:basedOn w:val="Standard"/>
-    <w:next w:val="Standard"/>
-    <w:link w:val="berschrift2Zchn"/>
+    <w:basedOn w:val="Normal"/>
+    <w:next w:val="Normal"/>
+    <w:link w:val="Heading2Char"/>
     <w:uiPriority w:val="9"/>
     <w:unhideWhenUsed/>
     <w:qFormat/>
@@ -3874,11 +4693,11 @@
       <w:szCs w:val="26"/>
     </w:rPr>
   </w:style>
-  <w:style w:type="paragraph" w:styleId="berschrift3">
+  <w:style w:type="paragraph" w:styleId="Heading3">
     <w:name w:val="heading 3"/>
-    <w:basedOn w:val="Standard"/>
-    <w:next w:val="Standard"/>
-    <w:link w:val="berschrift3Zchn"/>
+    <w:basedOn w:val="Normal"/>
+    <w:next w:val="Normal"/>
+    <w:link w:val="Heading3Char"/>
     <w:uiPriority w:val="9"/>
     <w:unhideWhenUsed/>
     <w:qFormat/>
@@ -3896,13 +4715,13 @@
       <w:sz w:val="28"/>
     </w:rPr>
   </w:style>
-  <w:style w:type="character" w:default="1" w:styleId="Absatz-Standardschriftart">
+  <w:style w:type="character" w:default="1" w:styleId="DefaultParagraphFont">
     <w:name w:val="Default Paragraph Font"/>
     <w:uiPriority w:val="1"/>
     <w:semiHidden/>
     <w:unhideWhenUsed/>
   </w:style>
-  <w:style w:type="table" w:default="1" w:styleId="NormaleTabelle">
+  <w:style w:type="table" w:default="1" w:styleId="TableNormal">
     <w:name w:val="Normal Table"/>
     <w:uiPriority w:val="99"/>
     <w:semiHidden/>
@@ -3917,17 +4736,17 @@
       </w:tblCellMar>
     </w:tblPr>
   </w:style>
-  <w:style w:type="numbering" w:default="1" w:styleId="KeineListe">
+  <w:style w:type="numbering" w:default="1" w:styleId="NoList">
     <w:name w:val="No List"/>
     <w:uiPriority w:val="99"/>
     <w:semiHidden/>
     <w:unhideWhenUsed/>
   </w:style>
-  <w:style w:type="paragraph" w:styleId="Titel">
+  <w:style w:type="paragraph" w:styleId="Title">
     <w:name w:val="Title"/>
-    <w:basedOn w:val="Standard"/>
-    <w:next w:val="Standard"/>
-    <w:link w:val="TitelZchn"/>
+    <w:basedOn w:val="Normal"/>
+    <w:next w:val="Normal"/>
+    <w:link w:val="TitleChar"/>
     <w:uiPriority w:val="10"/>
     <w:qFormat/>
     <w:rsid w:val="00E31799"/>
@@ -3947,10 +4766,10 @@
       <w:szCs w:val="52"/>
     </w:rPr>
   </w:style>
-  <w:style w:type="character" w:customStyle="1" w:styleId="TitelZchn">
-    <w:name w:val="Titel Zchn"/>
-    <w:basedOn w:val="Absatz-Standardschriftart"/>
-    <w:link w:val="Titel"/>
+  <w:style w:type="character" w:customStyle="1" w:styleId="TitleChar">
+    <w:name w:val="Title Char"/>
+    <w:basedOn w:val="DefaultParagraphFont"/>
+    <w:link w:val="Title"/>
     <w:uiPriority w:val="10"/>
     <w:rsid w:val="00E31799"/>
     <w:rPr>
@@ -3962,10 +4781,10 @@
       <w:szCs w:val="52"/>
     </w:rPr>
   </w:style>
-  <w:style w:type="character" w:customStyle="1" w:styleId="berschrift2Zchn">
-    <w:name w:val="Überschrift 2 Zchn"/>
-    <w:basedOn w:val="Absatz-Standardschriftart"/>
-    <w:link w:val="berschrift2"/>
+  <w:style w:type="character" w:customStyle="1" w:styleId="Heading2Char">
+    <w:name w:val="Heading 2 Char"/>
+    <w:basedOn w:val="DefaultParagraphFont"/>
+    <w:link w:val="Heading2"/>
     <w:uiPriority w:val="9"/>
     <w:rsid w:val="00602C03"/>
     <w:rPr>
@@ -3976,10 +4795,10 @@
       <w:szCs w:val="26"/>
     </w:rPr>
   </w:style>
-  <w:style w:type="character" w:customStyle="1" w:styleId="berschrift1Zchn">
-    <w:name w:val="Überschrift 1 Zchn"/>
-    <w:basedOn w:val="Absatz-Standardschriftart"/>
-    <w:link w:val="berschrift1"/>
+  <w:style w:type="character" w:customStyle="1" w:styleId="Heading1Char">
+    <w:name w:val="Heading 1 Char"/>
+    <w:basedOn w:val="DefaultParagraphFont"/>
+    <w:link w:val="Heading1"/>
     <w:uiPriority w:val="9"/>
     <w:rsid w:val="00E31799"/>
     <w:rPr>
@@ -3991,11 +4810,11 @@
       <w:szCs w:val="28"/>
     </w:rPr>
   </w:style>
-  <w:style w:type="paragraph" w:styleId="Untertitel">
+  <w:style w:type="paragraph" w:styleId="Subtitle">
     <w:name w:val="Subtitle"/>
-    <w:basedOn w:val="Standard"/>
-    <w:next w:val="Standard"/>
-    <w:link w:val="UntertitelZchn"/>
+    <w:basedOn w:val="Normal"/>
+    <w:next w:val="Normal"/>
+    <w:link w:val="SubtitleChar"/>
     <w:uiPriority w:val="11"/>
     <w:qFormat/>
     <w:rsid w:val="00E31799"/>
@@ -4014,10 +4833,10 @@
       <w:szCs w:val="24"/>
     </w:rPr>
   </w:style>
-  <w:style w:type="character" w:customStyle="1" w:styleId="UntertitelZchn">
-    <w:name w:val="Untertitel Zchn"/>
-    <w:basedOn w:val="Absatz-Standardschriftart"/>
-    <w:link w:val="Untertitel"/>
+  <w:style w:type="character" w:customStyle="1" w:styleId="SubtitleChar">
+    <w:name w:val="Subtitle Char"/>
+    <w:basedOn w:val="DefaultParagraphFont"/>
+    <w:link w:val="Subtitle"/>
     <w:uiPriority w:val="11"/>
     <w:rsid w:val="00E31799"/>
     <w:rPr>
@@ -4030,10 +4849,10 @@
       <w:szCs w:val="24"/>
     </w:rPr>
   </w:style>
-  <w:style w:type="character" w:customStyle="1" w:styleId="berschrift3Zchn">
-    <w:name w:val="Überschrift 3 Zchn"/>
-    <w:basedOn w:val="Absatz-Standardschriftart"/>
-    <w:link w:val="berschrift3"/>
+  <w:style w:type="character" w:customStyle="1" w:styleId="Heading3Char">
+    <w:name w:val="Heading 3 Char"/>
+    <w:basedOn w:val="DefaultParagraphFont"/>
+    <w:link w:val="Heading3"/>
     <w:uiPriority w:val="9"/>
     <w:rsid w:val="00602C03"/>
     <w:rPr>
@@ -4043,10 +4862,10 @@
       <w:sz w:val="28"/>
     </w:rPr>
   </w:style>
-  <w:style w:type="paragraph" w:styleId="Kopfzeile">
+  <w:style w:type="paragraph" w:styleId="Header">
     <w:name w:val="header"/>
-    <w:basedOn w:val="Standard"/>
-    <w:link w:val="KopfzeileZchn"/>
+    <w:basedOn w:val="Normal"/>
+    <w:link w:val="HeaderChar"/>
     <w:uiPriority w:val="99"/>
     <w:unhideWhenUsed/>
     <w:rsid w:val="001E2BE7"/>
@@ -4058,17 +4877,17 @@
       <w:spacing w:after="0" w:line="240" w:lineRule="auto"/>
     </w:pPr>
   </w:style>
-  <w:style w:type="character" w:customStyle="1" w:styleId="KopfzeileZchn">
-    <w:name w:val="Kopfzeile Zchn"/>
-    <w:basedOn w:val="Absatz-Standardschriftart"/>
-    <w:link w:val="Kopfzeile"/>
+  <w:style w:type="character" w:customStyle="1" w:styleId="HeaderChar">
+    <w:name w:val="Header Char"/>
+    <w:basedOn w:val="DefaultParagraphFont"/>
+    <w:link w:val="Header"/>
     <w:uiPriority w:val="99"/>
     <w:rsid w:val="001E2BE7"/>
   </w:style>
-  <w:style w:type="paragraph" w:styleId="Fuzeile">
+  <w:style w:type="paragraph" w:styleId="Footer">
     <w:name w:val="footer"/>
-    <w:basedOn w:val="Standard"/>
-    <w:link w:val="FuzeileZchn"/>
+    <w:basedOn w:val="Normal"/>
+    <w:link w:val="FooterChar"/>
     <w:uiPriority w:val="99"/>
     <w:unhideWhenUsed/>
     <w:rsid w:val="001E2BE7"/>
@@ -4080,17 +4899,17 @@
       <w:spacing w:after="0" w:line="240" w:lineRule="auto"/>
     </w:pPr>
   </w:style>
-  <w:style w:type="character" w:customStyle="1" w:styleId="FuzeileZchn">
-    <w:name w:val="Fußzeile Zchn"/>
-    <w:basedOn w:val="Absatz-Standardschriftart"/>
-    <w:link w:val="Fuzeile"/>
+  <w:style w:type="character" w:customStyle="1" w:styleId="FooterChar">
+    <w:name w:val="Footer Char"/>
+    <w:basedOn w:val="DefaultParagraphFont"/>
+    <w:link w:val="Footer"/>
     <w:uiPriority w:val="99"/>
     <w:rsid w:val="001E2BE7"/>
   </w:style>
-  <w:style w:type="paragraph" w:styleId="Sprechblasentext">
+  <w:style w:type="paragraph" w:styleId="BalloonText">
     <w:name w:val="Balloon Text"/>
-    <w:basedOn w:val="Standard"/>
-    <w:link w:val="SprechblasentextZchn"/>
+    <w:basedOn w:val="Normal"/>
+    <w:link w:val="BalloonTextChar"/>
     <w:uiPriority w:val="99"/>
     <w:semiHidden/>
     <w:unhideWhenUsed/>
@@ -4104,10 +4923,10 @@
       <w:szCs w:val="16"/>
     </w:rPr>
   </w:style>
-  <w:style w:type="character" w:customStyle="1" w:styleId="SprechblasentextZchn">
-    <w:name w:val="Sprechblasentext Zchn"/>
-    <w:basedOn w:val="Absatz-Standardschriftart"/>
-    <w:link w:val="Sprechblasentext"/>
+  <w:style w:type="character" w:customStyle="1" w:styleId="BalloonTextChar">
+    <w:name w:val="Balloon Text Char"/>
+    <w:basedOn w:val="DefaultParagraphFont"/>
+    <w:link w:val="BalloonText"/>
     <w:uiPriority w:val="99"/>
     <w:semiHidden/>
     <w:rsid w:val="00CE340A"/>
@@ -4117,9 +4936,9 @@
       <w:szCs w:val="16"/>
     </w:rPr>
   </w:style>
-  <w:style w:type="paragraph" w:styleId="Listenabsatz">
+  <w:style w:type="paragraph" w:styleId="ListParagraph">
     <w:name w:val="List Paragraph"/>
-    <w:basedOn w:val="Standard"/>
+    <w:basedOn w:val="Normal"/>
     <w:uiPriority w:val="34"/>
     <w:qFormat/>
     <w:rsid w:val="00D40965"/>
@@ -4128,10 +4947,10 @@
       <w:contextualSpacing/>
     </w:pPr>
   </w:style>
-  <w:style w:type="paragraph" w:styleId="Inhaltsverzeichnisberschrift">
+  <w:style w:type="paragraph" w:styleId="TOCHeading">
     <w:name w:val="TOC Heading"/>
-    <w:basedOn w:val="berschrift1"/>
-    <w:next w:val="Standard"/>
+    <w:basedOn w:val="Heading1"/>
+    <w:next w:val="Normal"/>
     <w:uiPriority w:val="39"/>
     <w:unhideWhenUsed/>
     <w:qFormat/>
@@ -4148,10 +4967,10 @@
       <w:lang w:eastAsia="de-CH"/>
     </w:rPr>
   </w:style>
-  <w:style w:type="paragraph" w:styleId="Verzeichnis2">
+  <w:style w:type="paragraph" w:styleId="TOC2">
     <w:name w:val="toc 2"/>
-    <w:basedOn w:val="Standard"/>
-    <w:next w:val="Standard"/>
+    <w:basedOn w:val="Normal"/>
+    <w:next w:val="Normal"/>
     <w:autoRedefine/>
     <w:uiPriority w:val="39"/>
     <w:unhideWhenUsed/>
@@ -4161,10 +4980,10 @@
       <w:ind w:left="220"/>
     </w:pPr>
   </w:style>
-  <w:style w:type="paragraph" w:styleId="Verzeichnis3">
+  <w:style w:type="paragraph" w:styleId="TOC3">
     <w:name w:val="toc 3"/>
-    <w:basedOn w:val="Standard"/>
-    <w:next w:val="Standard"/>
+    <w:basedOn w:val="Normal"/>
+    <w:next w:val="Normal"/>
     <w:autoRedefine/>
     <w:uiPriority w:val="39"/>
     <w:unhideWhenUsed/>
@@ -4176,7 +4995,7 @@
   </w:style>
   <w:style w:type="character" w:styleId="Hyperlink">
     <w:name w:val="Hyperlink"/>
-    <w:basedOn w:val="Absatz-Standardschriftart"/>
+    <w:basedOn w:val="DefaultParagraphFont"/>
     <w:uiPriority w:val="99"/>
     <w:unhideWhenUsed/>
     <w:rsid w:val="00602C03"/>
@@ -4185,10 +5004,10 @@
       <w:u w:val="single"/>
     </w:rPr>
   </w:style>
-  <w:style w:type="paragraph" w:styleId="Beschriftung">
+  <w:style w:type="paragraph" w:styleId="Caption">
     <w:name w:val="caption"/>
-    <w:basedOn w:val="Standard"/>
-    <w:next w:val="Standard"/>
+    <w:basedOn w:val="Normal"/>
+    <w:next w:val="Normal"/>
     <w:uiPriority w:val="35"/>
     <w:unhideWhenUsed/>
     <w:qFormat/>
@@ -4203,6 +5022,82 @@
       <w:sz w:val="18"/>
       <w:szCs w:val="18"/>
     </w:rPr>
+  </w:style>
+  <w:style w:type="table" w:styleId="TableGrid">
+    <w:name w:val="Table Grid"/>
+    <w:basedOn w:val="TableNormal"/>
+    <w:uiPriority w:val="59"/>
+    <w:rsid w:val="005E3A3B"/>
+    <w:pPr>
+      <w:spacing w:after="0" w:line="240" w:lineRule="auto"/>
+    </w:pPr>
+    <w:tblPr>
+      <w:tblBorders>
+        <w:top w:val="single" w:sz="4" w:space="0" w:color="auto"/>
+        <w:left w:val="single" w:sz="4" w:space="0" w:color="auto"/>
+        <w:bottom w:val="single" w:sz="4" w:space="0" w:color="auto"/>
+        <w:right w:val="single" w:sz="4" w:space="0" w:color="auto"/>
+        <w:insideH w:val="single" w:sz="4" w:space="0" w:color="auto"/>
+        <w:insideV w:val="single" w:sz="4" w:space="0" w:color="auto"/>
+      </w:tblBorders>
+    </w:tblPr>
+  </w:style>
+  <w:style w:type="table" w:styleId="GridTable1Light">
+    <w:name w:val="Grid Table 1 Light"/>
+    <w:basedOn w:val="TableNormal"/>
+    <w:uiPriority w:val="46"/>
+    <w:rsid w:val="005E3A3B"/>
+    <w:pPr>
+      <w:spacing w:after="0" w:line="240" w:lineRule="auto"/>
+    </w:pPr>
+    <w:tblPr>
+      <w:tblStyleRowBandSize w:val="1"/>
+      <w:tblStyleColBandSize w:val="1"/>
+      <w:tblBorders>
+        <w:top w:val="single" w:sz="4" w:space="0" w:color="999999" w:themeColor="text1" w:themeTint="66"/>
+        <w:left w:val="single" w:sz="4" w:space="0" w:color="999999" w:themeColor="text1" w:themeTint="66"/>
+        <w:bottom w:val="single" w:sz="4" w:space="0" w:color="999999" w:themeColor="text1" w:themeTint="66"/>
+        <w:right w:val="single" w:sz="4" w:space="0" w:color="999999" w:themeColor="text1" w:themeTint="66"/>
+        <w:insideH w:val="single" w:sz="4" w:space="0" w:color="999999" w:themeColor="text1" w:themeTint="66"/>
+        <w:insideV w:val="single" w:sz="4" w:space="0" w:color="999999" w:themeColor="text1" w:themeTint="66"/>
+      </w:tblBorders>
+    </w:tblPr>
+    <w:tblStylePr w:type="firstRow">
+      <w:rPr>
+        <w:b/>
+        <w:bCs/>
+      </w:rPr>
+      <w:tblPr/>
+      <w:tcPr>
+        <w:tcBorders>
+          <w:bottom w:val="single" w:sz="12" w:space="0" w:color="666666" w:themeColor="text1" w:themeTint="99"/>
+        </w:tcBorders>
+      </w:tcPr>
+    </w:tblStylePr>
+    <w:tblStylePr w:type="lastRow">
+      <w:rPr>
+        <w:b/>
+        <w:bCs/>
+      </w:rPr>
+      <w:tblPr/>
+      <w:tcPr>
+        <w:tcBorders>
+          <w:top w:val="double" w:sz="2" w:space="0" w:color="666666" w:themeColor="text1" w:themeTint="99"/>
+        </w:tcBorders>
+      </w:tcPr>
+    </w:tblStylePr>
+    <w:tblStylePr w:type="firstCol">
+      <w:rPr>
+        <w:b/>
+        <w:bCs/>
+      </w:rPr>
+    </w:tblStylePr>
+    <w:tblStylePr w:type="lastCol">
+      <w:rPr>
+        <w:b/>
+        <w:bCs/>
+      </w:rPr>
+    </w:tblStylePr>
   </w:style>
 </w:styles>
 </file>
@@ -4497,7 +5392,7 @@
 </file>
 
 <file path=customXml/itemProps1.xml><?xml version="1.0" encoding="utf-8"?>
-<ds:datastoreItem xmlns:ds="http://schemas.openxmlformats.org/officeDocument/2006/customXml" ds:itemID="{457B9CE6-D88C-4845-BAA6-4D8E0858640A}">
+<ds:datastoreItem xmlns:ds="http://schemas.openxmlformats.org/officeDocument/2006/customXml" ds:itemID="{B7CF6702-077E-4392-AB63-4BC8FE3D8C88}">
   <ds:schemaRefs>
     <ds:schemaRef ds:uri="http://schemas.openxmlformats.org/officeDocument/2006/bibliography"/>
   </ds:schemaRefs>

</xml_diff>